<commit_message>
introductory paragraph of report.
citations.
</commit_message>
<xml_diff>
--- a/report/report-out.docx
+++ b/report/report-out.docx
@@ -2,54 +2,97 @@
 <file path=word/document.xml><?xml version="1.0" encoding="utf-8"?>
 <w:document xmlns:w="http://schemas.openxmlformats.org/wordprocessingml/2006/main" xmlns:m="http://schemas.openxmlformats.org/officeDocument/2006/math" xmlns:r="http://schemas.openxmlformats.org/officeDocument/2006/relationships" xmlns:o="urn:schemas-microsoft-com:office:office" xmlns:v="urn:schemas-microsoft-com:vml" xmlns:w10="urn:schemas-microsoft-com:office:word" xmlns:a="http://schemas.openxmlformats.org/drawingml/2006/main" xmlns:pic="http://schemas.openxmlformats.org/drawingml/2006/picture" xmlns:wp="http://schemas.openxmlformats.org/drawingml/2006/wordprocessingDrawing">
   <w:body>
-    <w:bookmarkStart w:id="21" w:name="title"/>
+    <w:bookmarkStart w:id="21" w:name="do-orienting-stimuli-create-additional-task-demands-in-the-looking-while-listening-paradigm"/>
     <w:p>
       <w:pPr>
         <w:pStyle w:val="Heading1"/>
       </w:pPr>
       <w:r>
-        <w:t xml:space="preserve">Title</w:t>
+        <w:t xml:space="preserve">Do orienting stimuli create additional task demands in the looking-while-listening paradigm?</w:t>
       </w:r>
     </w:p>
     <w:bookmarkEnd w:id="21"/>
-    <w:p>
-      <w:r>
-        <w:t xml:space="preserve">This is an R Markdown document. Markdown is a simple formatting syntax for authoring web pages (click the</w:t>
+    <w:bookmarkStart w:id="22" w:name="introduction"/>
+    <w:p>
+      <w:pPr>
+        <w:pStyle w:val="Heading2"/>
+      </w:pPr>
+      <w:r>
+        <w:t xml:space="preserve">Introduction</w:t>
+      </w:r>
+    </w:p>
+    <w:bookmarkEnd w:id="22"/>
+    <w:p>
+      <w:r>
+        <w:t xml:space="preserve">The looking-while-listening paradigm</w:t>
+      </w:r>
+      <w:r>
+        <w:t xml:space="preserve"> </w:t>
+      </w:r>
+      <w:r>
+        <w:t xml:space="preserve">(LWL; Fernald, Zangl, Portillo, &amp; Marchman, 2008)</w:t>
+      </w:r>
+      <w:r>
+        <w:t xml:space="preserve"> </w:t>
+      </w:r>
+      <w:r>
+        <w:t xml:space="preserve">uses eye-tracking to study lexical comprehension in young children. In this procedure, two images are presented on a computer screen followed by a prompt to look at one of the images. The data gathered through eye-tracking not only records</w:t>
       </w:r>
       <w:r>
         <w:t xml:space="preserve"> </w:t>
       </w:r>
       <w:r>
         <w:rPr>
-          <w:b/>
+          <w:i/>
         </w:rPr>
-        <w:t xml:space="preserve">MD</w:t>
-      </w:r>
-      <w:r>
-        <w:t xml:space="preserve"> </w:t>
-      </w:r>
-      <w:r>
-        <w:t xml:space="preserve">toolbar button for help on Markdown).</w:t>
-      </w:r>
-    </w:p>
-    <w:p>
-      <w:r>
-        <w:t xml:space="preserve">When you click the</w:t>
+        <w:t xml:space="preserve">where</w:t>
+      </w:r>
+      <w:r>
+        <w:t xml:space="preserve"> </w:t>
+      </w:r>
+      <w:r>
+        <w:t xml:space="preserve">the child looks onscreen but</w:t>
       </w:r>
       <w:r>
         <w:t xml:space="preserve"> </w:t>
       </w:r>
       <w:r>
         <w:rPr>
-          <w:b/>
+          <w:i/>
         </w:rPr>
-        <w:t xml:space="preserve">Knit HTML</w:t>
-      </w:r>
-      <w:r>
-        <w:t xml:space="preserve"> </w:t>
-      </w:r>
-      <w:r>
-        <w:t xml:space="preserve">button a web page will be generated that includes both content as well as the output of any embedded R code chunks within the document. You can embed an R code chunk like this:</w:t>
+        <w:t xml:space="preserve">when</w:t>
+      </w:r>
+      <w:r>
+        <w:t xml:space="preserve"> </w:t>
+      </w:r>
+      <w:r>
+        <w:t xml:space="preserve">the child fixates on a particular image. The latency between the onset of a speech stimulus and an appropriate change of gaze location provides a measure of how rapidly the child accesses the word's lexical representation. Reaction time is related to vocabulary size in young children and is also predictive of later language abilities</w:t>
+      </w:r>
+      <w:r>
+        <w:t xml:space="preserve"> </w:t>
+      </w:r>
+      <w:r>
+        <w:t xml:space="preserve">(Fernald, Swingley, &amp; Pinto, 2001; Marchman &amp; Fernald, 2008)</w:t>
+      </w:r>
+      <w:r>
+        <w:t xml:space="preserve">.</w:t>
+      </w:r>
+    </w:p>
+    <w:p>
+      <w:r>
+        <w:t xml:space="preserve">Reaction times provide valuable information about the real-time processing of speech signal in children, but these data are not easily obtained. In a 2-alternative forced choice (2AFC) LWL paradigm, there is a 50% chance the child will be fixated on the target image at onset of the speech stimulus, so only half the trials will provide latency data. This problem is readily resolved in studies with adults by instructing participants to fixate on a central orienting image until they hear the stimulus. Unfortunately, young children cannot be similarly instructed.</w:t>
+      </w:r>
+    </w:p>
+    <w:p>
+      <w:r>
+        <w:t xml:space="preserve">In this study, we modified the LWL paradigm to include an animated centering stimulus in order to increase the number of trials with meaningful reaction time data. We hypothesized that the orienting animations will increase the "quality" of the eye-tracking data but may also introduce additional task demands that hinder response time and reduce accuracy.</w:t>
+      </w:r>
+    </w:p>
+    <w:p>
+      <w:r>
+        <w:pict>
+          <v:rect style="width:0;height:1.5pt" o:hralign="center" o:hrstd="t" o:hr="t"/>
+        </w:pict>
       </w:r>
     </w:p>
     <w:p>
@@ -110,13 +153,13 @@
               <a:graphicData uri="http://schemas.openxmlformats.org/drawingml/2006/picture">
                 <pic:pic>
                   <pic:nvPicPr>
-                    <pic:cNvPr descr="figure/unnamed-chunk-2.png" id="0" name="Picture"/>
+                    <pic:cNvPr descr="figure/unnamed-chunk-1.png" id="0" name="Picture"/>
                     <pic:cNvPicPr>
                       <a:picLocks noChangeArrowheads="1" noChangeAspect="1"/>
                     </pic:cNvPicPr>
                   </pic:nvPicPr>
                   <pic:blipFill>
-                    <a:blip r:embed="rId22"/>
+                    <a:blip r:embed="rId23"/>
                     <a:stretch>
                       <a:fillRect/>
                     </a:stretch>
@@ -148,19 +191,19 @@
         <w:pStyle w:val="ImageCaption"/>
       </w:pPr>
       <w:r>
-        <w:t xml:space="preserve">plot of chunk unnamed-chunk-2</w:t>
-      </w:r>
-    </w:p>
-    <w:bookmarkStart w:id="23" w:name="references"/>
-    <w:p>
-      <w:pPr>
-        <w:pStyle w:val="Heading1"/>
+        <w:t xml:space="preserve">plot of chunk unnamed-chunk-1</w:t>
+      </w:r>
+    </w:p>
+    <w:bookmarkStart w:id="24" w:name="references"/>
+    <w:p>
+      <w:pPr>
+        <w:pStyle w:val="Heading2"/>
       </w:pPr>
       <w:r>
         <w:t xml:space="preserve">References</w:t>
       </w:r>
     </w:p>
-    <w:bookmarkEnd w:id="23"/>
+    <w:bookmarkEnd w:id="24"/>
     <w:p>
       <w:r>
         <w:t xml:space="preserve">Baayen, R. H., &amp; Milin, P. (2010). Analysing Reaction Times.</w:t>
@@ -188,6 +231,84 @@
       </w:r>
       <w:r>
         <w:t xml:space="preserve">(2), 12–28.</w:t>
+      </w:r>
+    </w:p>
+    <w:p>
+      <w:r>
+        <w:t xml:space="preserve">Fernald, A., Swingley, D., &amp; Pinto, J. P. (2001). When Half a Word Is Enough: Infants Can Recognize Spoken Words Using Partial Phonetic Information.</w:t>
+      </w:r>
+      <w:r>
+        <w:t xml:space="preserve"> </w:t>
+      </w:r>
+      <w:r>
+        <w:rPr>
+          <w:i/>
+        </w:rPr>
+        <w:t xml:space="preserve">Child Development</w:t>
+      </w:r>
+      <w:r>
+        <w:t xml:space="preserve">,</w:t>
+      </w:r>
+      <w:r>
+        <w:t xml:space="preserve"> </w:t>
+      </w:r>
+      <w:r>
+        <w:rPr>
+          <w:i/>
+        </w:rPr>
+        <w:t xml:space="preserve">72</w:t>
+      </w:r>
+      <w:r>
+        <w:t xml:space="preserve">(4), 1003–1015. doi:10.1111/1467-8624.00331</w:t>
+      </w:r>
+    </w:p>
+    <w:p>
+      <w:r>
+        <w:t xml:space="preserve">Fernald, A., Zangl, R., Portillo, A. L., &amp; Marchman, V. A. (2008). Looking while listening: Using eye movements to monitor spoken language comprehension by infants and young children. In I. A. Sekerina, E. M. Fernández, &amp; H. Clahsen (Eds.),</w:t>
+      </w:r>
+      <w:r>
+        <w:t xml:space="preserve"> </w:t>
+      </w:r>
+      <w:r>
+        <w:rPr>
+          <w:i/>
+        </w:rPr>
+        <w:t xml:space="preserve">Developmental Psycholinguistics: On-line Methods in Children’s Language Processing</w:t>
+      </w:r>
+      <w:r>
+        <w:t xml:space="preserve"> </w:t>
+      </w:r>
+      <w:r>
+        <w:t xml:space="preserve">(pp. 97–135). Amsterdam: John Benjamins Publishing Company.</w:t>
+      </w:r>
+    </w:p>
+    <w:p>
+      <w:r>
+        <w:t xml:space="preserve">Marchman, V. A., &amp; Fernald, A. (2008). Speed of word recognition and vocabulary knowledge in infancy predict cognitive and language outcomes in later childhood.</w:t>
+      </w:r>
+      <w:r>
+        <w:t xml:space="preserve"> </w:t>
+      </w:r>
+      <w:r>
+        <w:rPr>
+          <w:i/>
+        </w:rPr>
+        <w:t xml:space="preserve">Developmental Science</w:t>
+      </w:r>
+      <w:r>
+        <w:t xml:space="preserve">,</w:t>
+      </w:r>
+      <w:r>
+        <w:t xml:space="preserve"> </w:t>
+      </w:r>
+      <w:r>
+        <w:rPr>
+          <w:i/>
+        </w:rPr>
+        <w:t xml:space="preserve">11</w:t>
+      </w:r>
+      <w:r>
+        <w:t xml:space="preserve">(3), F9–F16. doi:10.1111/j.1467-7687.2008.00671.x</w:t>
       </w:r>
     </w:p>
   </w:body>
@@ -201,7 +322,7 @@
 <file path=word/numbering.xml><?xml version="1.0" encoding="utf-8"?>
 <w:numbering xmlns:w="http://schemas.openxmlformats.org/wordprocessingml/2006/main">
   <w:abstractNum w:abstractNumId="0">
-    <w:nsid w:val="b2cdee07"/>
+    <w:nsid w:val="f3b15660"/>
     <w:multiLevelType w:val="multilevel"/>
     <w:lvl w:ilvl="0">
       <w:numFmt w:val="bullet"/>

</xml_diff>

<commit_message>
figured out how to label figures, make pandoc tables
</commit_message>
<xml_diff>
--- a/report/report-out.docx
+++ b/report/report-out.docx
@@ -88,6 +88,95 @@
         <w:t xml:space="preserve">In this study, we modified the LWL paradigm to include an animated centering stimulus in order to increase the number of trials with meaningful reaction time data. We hypothesized that the orienting animations will increase the "quality" of the eye-tracking data but may also introduce additional task demands that hinder response time and reduce accuracy.</w:t>
       </w:r>
     </w:p>
+    <w:bookmarkStart w:id="23" w:name="methods"/>
+    <w:p>
+      <w:pPr>
+        <w:pStyle w:val="Heading2"/>
+      </w:pPr>
+      <w:r>
+        <w:t xml:space="preserve">Methods</w:t>
+      </w:r>
+    </w:p>
+    <w:bookmarkEnd w:id="23"/>
+    <w:bookmarkStart w:id="24" w:name="participants"/>
+    <w:p>
+      <w:pPr>
+        <w:pStyle w:val="Heading3"/>
+      </w:pPr>
+      <w:r>
+        <w:t xml:space="preserve">Participants</w:t>
+      </w:r>
+    </w:p>
+    <w:bookmarkEnd w:id="24"/>
+    <w:p>
+      <w:r>
+        <w:t xml:space="preserve">The participants were fifty 30-- to 48-month-old children, 25 per condition (with and without the central fixation point). All participants passed a hearing screening and had age-appropriate speech and language, according to parent report.</w:t>
+      </w:r>
+    </w:p>
+    <w:bookmarkStart w:id="25" w:name="procedure"/>
+    <w:p>
+      <w:pPr>
+        <w:pStyle w:val="Heading3"/>
+      </w:pPr>
+      <w:r>
+        <w:t xml:space="preserve">Procedure</w:t>
+      </w:r>
+    </w:p>
+    <w:bookmarkEnd w:id="25"/>
+    <w:p>
+      <w:r>
+        <w:t xml:space="preserve">A 2AFC mispronunciation experiment was used in condition. In this experiment, children saw pictures of a familiar and an unfamiliar object and heard three types of stimuli in a carrier phrase: familiar real words, one-feature mispronunciations (</w:t>
+      </w:r>
+      <w:r>
+        <w:rPr>
+          <w:i/>
+        </w:rPr>
+        <w:t xml:space="preserve">dog</w:t>
+      </w:r>
+      <w:r>
+        <w:t xml:space="preserve"> </w:t>
+      </w:r>
+      <w:r>
+        <w:t xml:space="preserve">vs.</w:t>
+      </w:r>
+      <w:r>
+        <w:t xml:space="preserve"> </w:t>
+      </w:r>
+      <w:r>
+        <w:rPr>
+          <w:i/>
+        </w:rPr>
+        <w:t xml:space="preserve">tog</w:t>
+      </w:r>
+      <w:r>
+        <w:t xml:space="preserve">), and nonwords (/veif/). Children also received an expressive vocabulary test (EVT-2, Williams, 2007).</w:t>
+      </w:r>
+    </w:p>
+    <w:bookmarkStart w:id="26" w:name="statistical-analysis"/>
+    <w:p>
+      <w:pPr>
+        <w:pStyle w:val="Heading3"/>
+      </w:pPr>
+      <w:r>
+        <w:t xml:space="preserve">Statistical Analysis</w:t>
+      </w:r>
+    </w:p>
+    <w:bookmarkEnd w:id="26"/>
+    <w:p>
+      <w:r>
+        <w:t xml:space="preserve">The log-odds of looking to the familiar object was the dependent variable. We used a growth curve model to model how children’s eye gaze patterns were related to their expressive vocabulary size (Mirman et al., 2008)</w:t>
+      </w:r>
+    </w:p>
+    <w:bookmarkStart w:id="27" w:name="results-and-discussion"/>
+    <w:p>
+      <w:pPr>
+        <w:pStyle w:val="Heading2"/>
+      </w:pPr>
+      <w:r>
+        <w:t xml:space="preserve">Results and Discussion</w:t>
+      </w:r>
+    </w:p>
+    <w:bookmarkEnd w:id="27"/>
     <w:p>
       <w:r>
         <w:pict>
@@ -95,7 +184,31 @@
         </w:pict>
       </w:r>
     </w:p>
-    <w:p>
+    <w:bookmarkStart w:id="28" w:name="scratch-area-for-testing-things-out"/>
+    <w:p>
+      <w:pPr>
+        <w:pStyle w:val="Heading2"/>
+      </w:pPr>
+      <w:r>
+        <w:t xml:space="preserve">Scratch area for testing things out</w:t>
+      </w:r>
+    </w:p>
+    <w:bookmarkEnd w:id="28"/>
+    <w:p>
+      <w:r>
+        <w:rPr>
+          <w:b/>
+        </w:rPr>
+        <w:t xml:space="preserve">Ciations</w:t>
+      </w:r>
+    </w:p>
+    <w:p>
+      <w:pPr>
+        <w:numPr>
+          <w:numId w:val="2"/>
+          <w:ilvl w:val="0"/>
+        </w:numPr>
+      </w:pPr>
       <w:r>
         <w:t xml:space="preserve">Baayen &amp; Milin (2010)</w:t>
       </w:r>
@@ -107,6 +220,12 @@
       </w:r>
     </w:p>
     <w:p>
+      <w:pPr>
+        <w:numPr>
+          <w:numId w:val="2"/>
+          <w:ilvl w:val="0"/>
+        </w:numPr>
+      </w:pPr>
       <w:r>
         <w:t xml:space="preserve">We try the inverse-normal distribution</w:t>
       </w:r>
@@ -122,7 +241,10 @@
     </w:p>
     <w:p>
       <w:r>
-        <w:t xml:space="preserve">You can also embed plots, for example:</w:t>
+        <w:rPr>
+          <w:b/>
+        </w:rPr>
+        <w:t xml:space="preserve">Embed an image!</w:t>
       </w:r>
     </w:p>
     <w:p>
@@ -159,7 +281,7 @@
                     </pic:cNvPicPr>
                   </pic:nvPicPr>
                   <pic:blipFill>
-                    <a:blip r:embed="rId23"/>
+                    <a:blip r:embed="rId29"/>
                     <a:stretch>
                       <a:fillRect/>
                     </a:stretch>
@@ -191,10 +313,886 @@
         <w:pStyle w:val="ImageCaption"/>
       </w:pPr>
       <w:r>
-        <w:t xml:space="preserve">plot of chunk unnamed-chunk-1</w:t>
-      </w:r>
-    </w:p>
-    <w:bookmarkStart w:id="24" w:name="references"/>
+        <w:t xml:space="preserve">Test image</w:t>
+      </w:r>
+    </w:p>
+    <w:p>
+      <w:r>
+        <w:rPr>
+          <w:b/>
+        </w:rPr>
+        <w:t xml:space="preserve">Tables?</w:t>
+      </w:r>
+    </w:p>
+    <w:p>
+      <w:r>
+        <w:t xml:space="preserve">Use the</w:t>
+      </w:r>
+      <w:r>
+        <w:t xml:space="preserve"> </w:t>
+      </w:r>
+      <w:r>
+        <w:rPr>
+          <w:rStyle w:val="VerbatimChar"/>
+        </w:rPr>
+        <w:t xml:space="preserve">ascii</w:t>
+      </w:r>
+      <w:r>
+        <w:t xml:space="preserve"> </w:t>
+      </w:r>
+      <w:r>
+        <w:t xml:space="preserve">package to make a captioned Pandoc table:</w:t>
+      </w:r>
+    </w:p>
+    <w:p>
+      <w:pPr>
+        <w:pStyle w:val="SourceCode"/>
+      </w:pPr>
+      <w:r>
+        <w:rPr>
+          <w:rStyle w:val="KeywordTok"/>
+        </w:rPr>
+        <w:t xml:space="preserve">library</w:t>
+      </w:r>
+      <w:r>
+        <w:rPr>
+          <w:rStyle w:val="NormalTok"/>
+        </w:rPr>
+        <w:t xml:space="preserve">(ascii)</w:t>
+      </w:r>
+      <w:r>
+        <w:cr/>
+      </w:r>
+      <w:r>
+        <w:rPr>
+          <w:rStyle w:val="KeywordTok"/>
+        </w:rPr>
+        <w:t xml:space="preserve">data</w:t>
+      </w:r>
+      <w:r>
+        <w:rPr>
+          <w:rStyle w:val="NormalTok"/>
+        </w:rPr>
+        <w:t xml:space="preserve">(esoph)</w:t>
+      </w:r>
+      <w:r>
+        <w:cr/>
+      </w:r>
+      <w:r>
+        <w:rPr>
+          <w:rStyle w:val="KeywordTok"/>
+        </w:rPr>
+        <w:t xml:space="preserve">print</w:t>
+      </w:r>
+      <w:r>
+        <w:rPr>
+          <w:rStyle w:val="NormalTok"/>
+        </w:rPr>
+        <w:t xml:space="preserve">(</w:t>
+      </w:r>
+      <w:r>
+        <w:rPr>
+          <w:rStyle w:val="KeywordTok"/>
+        </w:rPr>
+        <w:t xml:space="preserve">ascii</w:t>
+      </w:r>
+      <w:r>
+        <w:rPr>
+          <w:rStyle w:val="NormalTok"/>
+        </w:rPr>
+        <w:t xml:space="preserve">(esoph[</w:t>
+      </w:r>
+      <w:r>
+        <w:rPr>
+          <w:rStyle w:val="DecValTok"/>
+        </w:rPr>
+        <w:t xml:space="preserve">1</w:t>
+      </w:r>
+      <w:r>
+        <w:rPr>
+          <w:rStyle w:val="NormalTok"/>
+        </w:rPr>
+        <w:t xml:space="preserve">:</w:t>
+      </w:r>
+      <w:r>
+        <w:rPr>
+          <w:rStyle w:val="DecValTok"/>
+        </w:rPr>
+        <w:t xml:space="preserve">10</w:t>
+      </w:r>
+      <w:r>
+        <w:rPr>
+          <w:rStyle w:val="NormalTok"/>
+        </w:rPr>
+        <w:t xml:space="preserve">, ]), </w:t>
+      </w:r>
+      <w:r>
+        <w:rPr>
+          <w:rStyle w:val="DataTypeTok"/>
+        </w:rPr>
+        <w:t xml:space="preserve">type =</w:t>
+      </w:r>
+      <w:r>
+        <w:rPr>
+          <w:rStyle w:val="NormalTok"/>
+        </w:rPr>
+        <w:t xml:space="preserve"> </w:t>
+      </w:r>
+      <w:r>
+        <w:rPr>
+          <w:rStyle w:val="StringTok"/>
+        </w:rPr>
+        <w:t xml:space="preserve">"pandoc"</w:t>
+      </w:r>
+      <w:r>
+        <w:rPr>
+          <w:rStyle w:val="NormalTok"/>
+        </w:rPr>
+        <w:t xml:space="preserve">)</w:t>
+      </w:r>
+    </w:p>
+    <w:tbl>
+      <w:tblPr>
+        <w:tblStyle w:val="TableNormal"/>
+        <w:tblCaption w:val="This is a table caption."/>
+      </w:tblPr>
+      <w:tblGrid/>
+      <w:tr>
+        <w:tc>
+          <w:tcPr>
+            <w:tcBorders>
+              <w:bottom w:val="single"/>
+            </w:tcBorders>
+            <w:vAlign w:val="bottom"/>
+          </w:tcPr>
+          <w:p/>
+        </w:tc>
+        <w:tc>
+          <w:tcPr>
+            <w:tcBorders>
+              <w:bottom w:val="single"/>
+            </w:tcBorders>
+            <w:vAlign w:val="bottom"/>
+          </w:tcPr>
+          <w:p>
+            <w:pPr>
+              <w:jc w:val="left"/>
+            </w:pPr>
+            <w:r>
+              <w:rPr>
+                <w:b/>
+              </w:rPr>
+              <w:t xml:space="preserve">agegp</w:t>
+            </w:r>
+          </w:p>
+        </w:tc>
+        <w:tc>
+          <w:tcPr>
+            <w:tcBorders>
+              <w:bottom w:val="single"/>
+            </w:tcBorders>
+            <w:vAlign w:val="bottom"/>
+          </w:tcPr>
+          <w:p>
+            <w:pPr>
+              <w:jc w:val="left"/>
+            </w:pPr>
+            <w:r>
+              <w:rPr>
+                <w:b/>
+              </w:rPr>
+              <w:t xml:space="preserve">alcgp</w:t>
+            </w:r>
+          </w:p>
+        </w:tc>
+        <w:tc>
+          <w:tcPr>
+            <w:tcBorders>
+              <w:bottom w:val="single"/>
+            </w:tcBorders>
+            <w:vAlign w:val="bottom"/>
+          </w:tcPr>
+          <w:p>
+            <w:pPr>
+              <w:jc w:val="left"/>
+            </w:pPr>
+            <w:r>
+              <w:rPr>
+                <w:b/>
+              </w:rPr>
+              <w:t xml:space="preserve">tobgp</w:t>
+            </w:r>
+          </w:p>
+        </w:tc>
+        <w:tc>
+          <w:tcPr>
+            <w:tcBorders>
+              <w:bottom w:val="single"/>
+            </w:tcBorders>
+            <w:vAlign w:val="bottom"/>
+          </w:tcPr>
+          <w:p>
+            <w:pPr>
+              <w:jc w:val="left"/>
+            </w:pPr>
+            <w:r>
+              <w:rPr>
+                <w:b/>
+              </w:rPr>
+              <w:t xml:space="preserve">ncases</w:t>
+            </w:r>
+          </w:p>
+        </w:tc>
+        <w:tc>
+          <w:tcPr>
+            <w:tcBorders>
+              <w:bottom w:val="single"/>
+            </w:tcBorders>
+            <w:vAlign w:val="bottom"/>
+          </w:tcPr>
+          <w:p>
+            <w:pPr>
+              <w:jc w:val="left"/>
+            </w:pPr>
+            <w:r>
+              <w:rPr>
+                <w:b/>
+              </w:rPr>
+              <w:t xml:space="preserve">ncontrols</w:t>
+            </w:r>
+          </w:p>
+        </w:tc>
+      </w:tr>
+      <w:tr>
+        <w:tc>
+          <w:p>
+            <w:pPr>
+              <w:jc w:val="left"/>
+            </w:pPr>
+            <w:r>
+              <w:t xml:space="preserve">1</w:t>
+            </w:r>
+          </w:p>
+        </w:tc>
+        <w:tc>
+          <w:p>
+            <w:pPr>
+              <w:jc w:val="left"/>
+            </w:pPr>
+            <w:r>
+              <w:t xml:space="preserve">25-34</w:t>
+            </w:r>
+          </w:p>
+        </w:tc>
+        <w:tc>
+          <w:p>
+            <w:pPr>
+              <w:jc w:val="left"/>
+            </w:pPr>
+            <w:r>
+              <w:t xml:space="preserve">0-39g/day</w:t>
+            </w:r>
+          </w:p>
+        </w:tc>
+        <w:tc>
+          <w:p>
+            <w:pPr>
+              <w:jc w:val="left"/>
+            </w:pPr>
+            <w:r>
+              <w:t xml:space="preserve">0-9g/day</w:t>
+            </w:r>
+          </w:p>
+        </w:tc>
+        <w:tc>
+          <w:p>
+            <w:pPr>
+              <w:jc w:val="left"/>
+            </w:pPr>
+            <w:r>
+              <w:t xml:space="preserve">0.00</w:t>
+            </w:r>
+          </w:p>
+        </w:tc>
+        <w:tc>
+          <w:p>
+            <w:pPr>
+              <w:jc w:val="left"/>
+            </w:pPr>
+            <w:r>
+              <w:t xml:space="preserve">40.00</w:t>
+            </w:r>
+          </w:p>
+        </w:tc>
+      </w:tr>
+      <w:tr>
+        <w:tc>
+          <w:p>
+            <w:pPr>
+              <w:jc w:val="left"/>
+            </w:pPr>
+            <w:r>
+              <w:t xml:space="preserve">2</w:t>
+            </w:r>
+          </w:p>
+        </w:tc>
+        <w:tc>
+          <w:p>
+            <w:pPr>
+              <w:jc w:val="left"/>
+            </w:pPr>
+            <w:r>
+              <w:t xml:space="preserve">25-34</w:t>
+            </w:r>
+          </w:p>
+        </w:tc>
+        <w:tc>
+          <w:p>
+            <w:pPr>
+              <w:jc w:val="left"/>
+            </w:pPr>
+            <w:r>
+              <w:t xml:space="preserve">0-39g/day</w:t>
+            </w:r>
+          </w:p>
+        </w:tc>
+        <w:tc>
+          <w:p>
+            <w:pPr>
+              <w:jc w:val="left"/>
+            </w:pPr>
+            <w:r>
+              <w:t xml:space="preserve">10-19</w:t>
+            </w:r>
+          </w:p>
+        </w:tc>
+        <w:tc>
+          <w:p>
+            <w:pPr>
+              <w:jc w:val="left"/>
+            </w:pPr>
+            <w:r>
+              <w:t xml:space="preserve">0.00</w:t>
+            </w:r>
+          </w:p>
+        </w:tc>
+        <w:tc>
+          <w:p>
+            <w:pPr>
+              <w:jc w:val="left"/>
+            </w:pPr>
+            <w:r>
+              <w:t xml:space="preserve">10.00</w:t>
+            </w:r>
+          </w:p>
+        </w:tc>
+      </w:tr>
+      <w:tr>
+        <w:tc>
+          <w:p>
+            <w:pPr>
+              <w:jc w:val="left"/>
+            </w:pPr>
+            <w:r>
+              <w:t xml:space="preserve">3</w:t>
+            </w:r>
+          </w:p>
+        </w:tc>
+        <w:tc>
+          <w:p>
+            <w:pPr>
+              <w:jc w:val="left"/>
+            </w:pPr>
+            <w:r>
+              <w:t xml:space="preserve">25-34</w:t>
+            </w:r>
+          </w:p>
+        </w:tc>
+        <w:tc>
+          <w:p>
+            <w:pPr>
+              <w:jc w:val="left"/>
+            </w:pPr>
+            <w:r>
+              <w:t xml:space="preserve">0-39g/day</w:t>
+            </w:r>
+          </w:p>
+        </w:tc>
+        <w:tc>
+          <w:p>
+            <w:pPr>
+              <w:jc w:val="left"/>
+            </w:pPr>
+            <w:r>
+              <w:t xml:space="preserve">20-29</w:t>
+            </w:r>
+          </w:p>
+        </w:tc>
+        <w:tc>
+          <w:p>
+            <w:pPr>
+              <w:jc w:val="left"/>
+            </w:pPr>
+            <w:r>
+              <w:t xml:space="preserve">0.00</w:t>
+            </w:r>
+          </w:p>
+        </w:tc>
+        <w:tc>
+          <w:p>
+            <w:pPr>
+              <w:jc w:val="left"/>
+            </w:pPr>
+            <w:r>
+              <w:t xml:space="preserve">6.00</w:t>
+            </w:r>
+          </w:p>
+        </w:tc>
+      </w:tr>
+      <w:tr>
+        <w:tc>
+          <w:p>
+            <w:pPr>
+              <w:jc w:val="left"/>
+            </w:pPr>
+            <w:r>
+              <w:t xml:space="preserve">4</w:t>
+            </w:r>
+          </w:p>
+        </w:tc>
+        <w:tc>
+          <w:p>
+            <w:pPr>
+              <w:jc w:val="left"/>
+            </w:pPr>
+            <w:r>
+              <w:t xml:space="preserve">25-34</w:t>
+            </w:r>
+          </w:p>
+        </w:tc>
+        <w:tc>
+          <w:p>
+            <w:pPr>
+              <w:jc w:val="left"/>
+            </w:pPr>
+            <w:r>
+              <w:t xml:space="preserve">0-39g/day</w:t>
+            </w:r>
+          </w:p>
+        </w:tc>
+        <w:tc>
+          <w:p>
+            <w:pPr>
+              <w:jc w:val="left"/>
+            </w:pPr>
+            <w:r>
+              <w:t xml:space="preserve">30+</w:t>
+            </w:r>
+          </w:p>
+        </w:tc>
+        <w:tc>
+          <w:p>
+            <w:pPr>
+              <w:jc w:val="left"/>
+            </w:pPr>
+            <w:r>
+              <w:t xml:space="preserve">0.00</w:t>
+            </w:r>
+          </w:p>
+        </w:tc>
+        <w:tc>
+          <w:p>
+            <w:pPr>
+              <w:jc w:val="left"/>
+            </w:pPr>
+            <w:r>
+              <w:t xml:space="preserve">5.00</w:t>
+            </w:r>
+          </w:p>
+        </w:tc>
+      </w:tr>
+      <w:tr>
+        <w:tc>
+          <w:p>
+            <w:pPr>
+              <w:jc w:val="left"/>
+            </w:pPr>
+            <w:r>
+              <w:t xml:space="preserve">5</w:t>
+            </w:r>
+          </w:p>
+        </w:tc>
+        <w:tc>
+          <w:p>
+            <w:pPr>
+              <w:jc w:val="left"/>
+            </w:pPr>
+            <w:r>
+              <w:t xml:space="preserve">25-34</w:t>
+            </w:r>
+          </w:p>
+        </w:tc>
+        <w:tc>
+          <w:p>
+            <w:pPr>
+              <w:jc w:val="left"/>
+            </w:pPr>
+            <w:r>
+              <w:t xml:space="preserve">40-79</w:t>
+            </w:r>
+          </w:p>
+        </w:tc>
+        <w:tc>
+          <w:p>
+            <w:pPr>
+              <w:jc w:val="left"/>
+            </w:pPr>
+            <w:r>
+              <w:t xml:space="preserve">0-9g/day</w:t>
+            </w:r>
+          </w:p>
+        </w:tc>
+        <w:tc>
+          <w:p>
+            <w:pPr>
+              <w:jc w:val="left"/>
+            </w:pPr>
+            <w:r>
+              <w:t xml:space="preserve">0.00</w:t>
+            </w:r>
+          </w:p>
+        </w:tc>
+        <w:tc>
+          <w:p>
+            <w:pPr>
+              <w:jc w:val="left"/>
+            </w:pPr>
+            <w:r>
+              <w:t xml:space="preserve">27.00</w:t>
+            </w:r>
+          </w:p>
+        </w:tc>
+      </w:tr>
+      <w:tr>
+        <w:tc>
+          <w:p>
+            <w:pPr>
+              <w:jc w:val="left"/>
+            </w:pPr>
+            <w:r>
+              <w:t xml:space="preserve">6</w:t>
+            </w:r>
+          </w:p>
+        </w:tc>
+        <w:tc>
+          <w:p>
+            <w:pPr>
+              <w:jc w:val="left"/>
+            </w:pPr>
+            <w:r>
+              <w:t xml:space="preserve">25-34</w:t>
+            </w:r>
+          </w:p>
+        </w:tc>
+        <w:tc>
+          <w:p>
+            <w:pPr>
+              <w:jc w:val="left"/>
+            </w:pPr>
+            <w:r>
+              <w:t xml:space="preserve">40-79</w:t>
+            </w:r>
+          </w:p>
+        </w:tc>
+        <w:tc>
+          <w:p>
+            <w:pPr>
+              <w:jc w:val="left"/>
+            </w:pPr>
+            <w:r>
+              <w:t xml:space="preserve">10-19</w:t>
+            </w:r>
+          </w:p>
+        </w:tc>
+        <w:tc>
+          <w:p>
+            <w:pPr>
+              <w:jc w:val="left"/>
+            </w:pPr>
+            <w:r>
+              <w:t xml:space="preserve">0.00</w:t>
+            </w:r>
+          </w:p>
+        </w:tc>
+        <w:tc>
+          <w:p>
+            <w:pPr>
+              <w:jc w:val="left"/>
+            </w:pPr>
+            <w:r>
+              <w:t xml:space="preserve">7.00</w:t>
+            </w:r>
+          </w:p>
+        </w:tc>
+      </w:tr>
+      <w:tr>
+        <w:tc>
+          <w:p>
+            <w:pPr>
+              <w:jc w:val="left"/>
+            </w:pPr>
+            <w:r>
+              <w:t xml:space="preserve">7</w:t>
+            </w:r>
+          </w:p>
+        </w:tc>
+        <w:tc>
+          <w:p>
+            <w:pPr>
+              <w:jc w:val="left"/>
+            </w:pPr>
+            <w:r>
+              <w:t xml:space="preserve">25-34</w:t>
+            </w:r>
+          </w:p>
+        </w:tc>
+        <w:tc>
+          <w:p>
+            <w:pPr>
+              <w:jc w:val="left"/>
+            </w:pPr>
+            <w:r>
+              <w:t xml:space="preserve">40-79</w:t>
+            </w:r>
+          </w:p>
+        </w:tc>
+        <w:tc>
+          <w:p>
+            <w:pPr>
+              <w:jc w:val="left"/>
+            </w:pPr>
+            <w:r>
+              <w:t xml:space="preserve">20-29</w:t>
+            </w:r>
+          </w:p>
+        </w:tc>
+        <w:tc>
+          <w:p>
+            <w:pPr>
+              <w:jc w:val="left"/>
+            </w:pPr>
+            <w:r>
+              <w:t xml:space="preserve">0.00</w:t>
+            </w:r>
+          </w:p>
+        </w:tc>
+        <w:tc>
+          <w:p>
+            <w:pPr>
+              <w:jc w:val="left"/>
+            </w:pPr>
+            <w:r>
+              <w:t xml:space="preserve">4.00</w:t>
+            </w:r>
+          </w:p>
+        </w:tc>
+      </w:tr>
+      <w:tr>
+        <w:tc>
+          <w:p>
+            <w:pPr>
+              <w:jc w:val="left"/>
+            </w:pPr>
+            <w:r>
+              <w:t xml:space="preserve">8</w:t>
+            </w:r>
+          </w:p>
+        </w:tc>
+        <w:tc>
+          <w:p>
+            <w:pPr>
+              <w:jc w:val="left"/>
+            </w:pPr>
+            <w:r>
+              <w:t xml:space="preserve">25-34</w:t>
+            </w:r>
+          </w:p>
+        </w:tc>
+        <w:tc>
+          <w:p>
+            <w:pPr>
+              <w:jc w:val="left"/>
+            </w:pPr>
+            <w:r>
+              <w:t xml:space="preserve">40-79</w:t>
+            </w:r>
+          </w:p>
+        </w:tc>
+        <w:tc>
+          <w:p>
+            <w:pPr>
+              <w:jc w:val="left"/>
+            </w:pPr>
+            <w:r>
+              <w:t xml:space="preserve">30+</w:t>
+            </w:r>
+          </w:p>
+        </w:tc>
+        <w:tc>
+          <w:p>
+            <w:pPr>
+              <w:jc w:val="left"/>
+            </w:pPr>
+            <w:r>
+              <w:t xml:space="preserve">0.00</w:t>
+            </w:r>
+          </w:p>
+        </w:tc>
+        <w:tc>
+          <w:p>
+            <w:pPr>
+              <w:jc w:val="left"/>
+            </w:pPr>
+            <w:r>
+              <w:t xml:space="preserve">7.00</w:t>
+            </w:r>
+          </w:p>
+        </w:tc>
+      </w:tr>
+      <w:tr>
+        <w:tc>
+          <w:p>
+            <w:pPr>
+              <w:jc w:val="left"/>
+            </w:pPr>
+            <w:r>
+              <w:t xml:space="preserve">9</w:t>
+            </w:r>
+          </w:p>
+        </w:tc>
+        <w:tc>
+          <w:p>
+            <w:pPr>
+              <w:jc w:val="left"/>
+            </w:pPr>
+            <w:r>
+              <w:t xml:space="preserve">25-34</w:t>
+            </w:r>
+          </w:p>
+        </w:tc>
+        <w:tc>
+          <w:p>
+            <w:pPr>
+              <w:jc w:val="left"/>
+            </w:pPr>
+            <w:r>
+              <w:t xml:space="preserve">80-119</w:t>
+            </w:r>
+          </w:p>
+        </w:tc>
+        <w:tc>
+          <w:p>
+            <w:pPr>
+              <w:jc w:val="left"/>
+            </w:pPr>
+            <w:r>
+              <w:t xml:space="preserve">0-9g/day</w:t>
+            </w:r>
+          </w:p>
+        </w:tc>
+        <w:tc>
+          <w:p>
+            <w:pPr>
+              <w:jc w:val="left"/>
+            </w:pPr>
+            <w:r>
+              <w:t xml:space="preserve">0.00</w:t>
+            </w:r>
+          </w:p>
+        </w:tc>
+        <w:tc>
+          <w:p>
+            <w:pPr>
+              <w:jc w:val="left"/>
+            </w:pPr>
+            <w:r>
+              <w:t xml:space="preserve">2.00</w:t>
+            </w:r>
+          </w:p>
+        </w:tc>
+      </w:tr>
+      <w:tr>
+        <w:tc>
+          <w:p>
+            <w:pPr>
+              <w:jc w:val="left"/>
+            </w:pPr>
+            <w:r>
+              <w:t xml:space="preserve">10</w:t>
+            </w:r>
+          </w:p>
+        </w:tc>
+        <w:tc>
+          <w:p>
+            <w:pPr>
+              <w:jc w:val="left"/>
+            </w:pPr>
+            <w:r>
+              <w:t xml:space="preserve">25-34</w:t>
+            </w:r>
+          </w:p>
+        </w:tc>
+        <w:tc>
+          <w:p>
+            <w:pPr>
+              <w:jc w:val="left"/>
+            </w:pPr>
+            <w:r>
+              <w:t xml:space="preserve">80-119</w:t>
+            </w:r>
+          </w:p>
+        </w:tc>
+        <w:tc>
+          <w:p>
+            <w:pPr>
+              <w:jc w:val="left"/>
+            </w:pPr>
+            <w:r>
+              <w:t xml:space="preserve">10-19</w:t>
+            </w:r>
+          </w:p>
+        </w:tc>
+        <w:tc>
+          <w:p>
+            <w:pPr>
+              <w:jc w:val="left"/>
+            </w:pPr>
+            <w:r>
+              <w:t xml:space="preserve">0.00</w:t>
+            </w:r>
+          </w:p>
+        </w:tc>
+        <w:tc>
+          <w:p>
+            <w:pPr>
+              <w:jc w:val="left"/>
+            </w:pPr>
+            <w:r>
+              <w:t xml:space="preserve">1.00</w:t>
+            </w:r>
+          </w:p>
+        </w:tc>
+      </w:tr>
+    </w:tbl>
+    <w:p>
+      <w:pPr>
+        <w:pStyle w:val="TableCaption"/>
+      </w:pPr>
+      <w:r>
+        <w:t xml:space="preserve">This is a table caption.</w:t>
+      </w:r>
+    </w:p>
+    <w:bookmarkStart w:id="30" w:name="references"/>
     <w:p>
       <w:pPr>
         <w:pStyle w:val="Heading2"/>
@@ -203,7 +1201,7 @@
         <w:t xml:space="preserve">References</w:t>
       </w:r>
     </w:p>
-    <w:bookmarkEnd w:id="24"/>
+    <w:bookmarkEnd w:id="30"/>
     <w:p>
       <w:r>
         <w:t xml:space="preserve">Baayen, R. H., &amp; Milin, P. (2010). Analysing Reaction Times.</w:t>
@@ -322,7 +1320,7 @@
 <file path=word/numbering.xml><?xml version="1.0" encoding="utf-8"?>
 <w:numbering xmlns:w="http://schemas.openxmlformats.org/wordprocessingml/2006/main">
   <w:abstractNum w:abstractNumId="0">
-    <w:nsid w:val="f3b15660"/>
+    <w:nsid w:val="314de34c"/>
     <w:multiLevelType w:val="multilevel"/>
     <w:lvl w:ilvl="0">
       <w:numFmt w:val="bullet"/>
@@ -402,8 +1400,92 @@
       </w:pPr>
     </w:lvl>
   </w:abstractNum>
+  <w:abstractNum w:abstractNumId="2">
+    <w:nsid w:val="5c154abd"/>
+    <w:multiLevelType w:val="multilevel"/>
+    <w:lvl w:ilvl="0">
+      <w:numFmt w:val="bullet"/>
+      <w:lvlText w:val="•"/>
+      <w:lvlJc w:val="left"/>
+      <w:pPr>
+        <w:tabs>
+          <w:tab w:val="num" w:pos="0"/>
+        </w:tabs>
+        <w:ind w:left="480" w:hanging="480"/>
+      </w:pPr>
+    </w:lvl>
+    <w:lvl w:ilvl="1">
+      <w:numFmt w:val="bullet"/>
+      <w:lvlText w:val="–"/>
+      <w:lvlJc w:val="left"/>
+      <w:pPr>
+        <w:tabs>
+          <w:tab w:val="num" w:pos="720"/>
+        </w:tabs>
+        <w:ind w:left="1200" w:hanging="480"/>
+      </w:pPr>
+    </w:lvl>
+    <w:lvl w:ilvl="2">
+      <w:numFmt w:val="bullet"/>
+      <w:lvlText w:val="•"/>
+      <w:lvlJc w:val="left"/>
+      <w:pPr>
+        <w:tabs>
+          <w:tab w:val="num" w:pos="1440"/>
+        </w:tabs>
+        <w:ind w:left="1920" w:hanging="480"/>
+      </w:pPr>
+    </w:lvl>
+    <w:lvl w:ilvl="3">
+      <w:numFmt w:val="bullet"/>
+      <w:lvlText w:val="–"/>
+      <w:lvlJc w:val="left"/>
+      <w:pPr>
+        <w:tabs>
+          <w:tab w:val="num" w:pos="2160"/>
+        </w:tabs>
+        <w:ind w:left="2640" w:hanging="480"/>
+      </w:pPr>
+    </w:lvl>
+    <w:lvl w:ilvl="4">
+      <w:numFmt w:val="bullet"/>
+      <w:lvlText w:val="•"/>
+      <w:lvlJc w:val="left"/>
+      <w:pPr>
+        <w:tabs>
+          <w:tab w:val="num" w:pos="2880"/>
+        </w:tabs>
+        <w:ind w:left="3360" w:hanging="480"/>
+      </w:pPr>
+    </w:lvl>
+    <w:lvl w:ilvl="5">
+      <w:numFmt w:val="bullet"/>
+      <w:lvlText w:val="–"/>
+      <w:lvlJc w:val="left"/>
+      <w:pPr>
+        <w:tabs>
+          <w:tab w:val="num" w:pos="3600"/>
+        </w:tabs>
+        <w:ind w:left="4080" w:hanging="480"/>
+      </w:pPr>
+    </w:lvl>
+    <w:lvl w:ilvl="6">
+      <w:numFmt w:val="bullet"/>
+      <w:lvlText w:val="•"/>
+      <w:lvlJc w:val="left"/>
+      <w:pPr>
+        <w:tabs>
+          <w:tab w:val="num" w:pos="4320"/>
+        </w:tabs>
+        <w:ind w:left="4800" w:hanging="480"/>
+      </w:pPr>
+    </w:lvl>
+  </w:abstractNum>
   <w:num w:numId="1">
     <w:abstractNumId w:val="0"/>
+  </w:num>
+  <w:num w:numId="2">
+    <w:abstractNumId w:val="2"/>
   </w:num>
 </w:numbering>
 </file>

</xml_diff>

<commit_message>
re-generated datasets. more exploring.
</commit_message>
<xml_diff>
--- a/report/report-out.docx
+++ b/report/report-out.docx
@@ -2,7 +2,7 @@
 <file path=word/document.xml><?xml version="1.0" encoding="utf-8"?>
 <w:document xmlns:w="http://schemas.openxmlformats.org/wordprocessingml/2006/main" xmlns:m="http://schemas.openxmlformats.org/officeDocument/2006/math" xmlns:r="http://schemas.openxmlformats.org/officeDocument/2006/relationships" xmlns:o="urn:schemas-microsoft-com:office:office" xmlns:v="urn:schemas-microsoft-com:vml" xmlns:w10="urn:schemas-microsoft-com:office:word" xmlns:a="http://schemas.openxmlformats.org/drawingml/2006/main" xmlns:pic="http://schemas.openxmlformats.org/drawingml/2006/picture" xmlns:wp="http://schemas.openxmlformats.org/drawingml/2006/wordprocessingDrawing">
   <w:body>
-    <w:bookmarkStart w:id="21" w:name="do-orienting-stimuli-create-additional-task-demands-in-the-looking-while-listening-paradigm"/>
+    <w:bookmarkStart w:id="do-orienting-stimuli-create-additional-task-demands-in-the-looking-while-listening-paradigm" w:name="do-orienting-stimuli-create-additional-task-demands-in-the-looking-while-listening-paradigm"/>
     <w:p>
       <w:pPr>
         <w:pStyle w:val="Heading1"/>
@@ -11,8 +11,8 @@
         <w:t xml:space="preserve">Do orienting stimuli create additional task demands in the looking-while-listening paradigm?</w:t>
       </w:r>
     </w:p>
-    <w:bookmarkEnd w:id="21"/>
-    <w:bookmarkStart w:id="22" w:name="introduction"/>
+    <w:bookmarkEnd w:id="do-orienting-stimuli-create-additional-task-demands-in-the-looking-while-listening-paradigm"/>
+    <w:bookmarkStart w:id="introduction" w:name="introduction"/>
     <w:p>
       <w:pPr>
         <w:pStyle w:val="Heading2"/>
@@ -21,7 +21,7 @@
         <w:t xml:space="preserve">Introduction</w:t>
       </w:r>
     </w:p>
-    <w:bookmarkEnd w:id="22"/>
+    <w:bookmarkEnd w:id="introduction"/>
     <w:p>
       <w:r>
         <w:t xml:space="preserve">The looking-while-listening paradigm</w:t>
@@ -88,7 +88,7 @@
         <w:t xml:space="preserve">In this study, we modified the LWL paradigm to include an animated centering stimulus in order to increase the number of trials with meaningful reaction time data. We hypothesized that the orienting animations will increase the "quality" of the eye-tracking data but may also introduce additional task demands that hinder response time and reduce accuracy.</w:t>
       </w:r>
     </w:p>
-    <w:bookmarkStart w:id="23" w:name="methods"/>
+    <w:bookmarkStart w:id="methods" w:name="methods"/>
     <w:p>
       <w:pPr>
         <w:pStyle w:val="Heading2"/>
@@ -97,8 +97,8 @@
         <w:t xml:space="preserve">Methods</w:t>
       </w:r>
     </w:p>
-    <w:bookmarkEnd w:id="23"/>
-    <w:bookmarkStart w:id="24" w:name="participants"/>
+    <w:bookmarkEnd w:id="methods"/>
+    <w:bookmarkStart w:id="participants" w:name="participants"/>
     <w:p>
       <w:pPr>
         <w:pStyle w:val="Heading3"/>
@@ -107,13 +107,13 @@
         <w:t xml:space="preserve">Participants</w:t>
       </w:r>
     </w:p>
-    <w:bookmarkEnd w:id="24"/>
+    <w:bookmarkEnd w:id="participants"/>
     <w:p>
       <w:r>
         <w:t xml:space="preserve">The participants were fifty 30-- to 48-month-old children, 25 per condition (with and without the central fixation point). All participants passed a hearing screening and had age-appropriate speech and language, according to parent report.</w:t>
       </w:r>
     </w:p>
-    <w:bookmarkStart w:id="25" w:name="procedure"/>
+    <w:bookmarkStart w:id="procedure" w:name="procedure"/>
     <w:p>
       <w:pPr>
         <w:pStyle w:val="Heading3"/>
@@ -122,7 +122,7 @@
         <w:t xml:space="preserve">Procedure</w:t>
       </w:r>
     </w:p>
-    <w:bookmarkEnd w:id="25"/>
+    <w:bookmarkEnd w:id="procedure"/>
     <w:p>
       <w:r>
         <w:t xml:space="preserve">A 2AFC mispronunciation experiment was used in condition. In this experiment, children saw pictures of a familiar and an unfamiliar object and heard three types of stimuli in a carrier phrase: familiar real words, one-feature mispronunciations (</w:t>
@@ -152,7 +152,7 @@
         <w:t xml:space="preserve">), and nonwords (/veif/). Children also received an expressive vocabulary test (EVT-2, Williams, 2007).</w:t>
       </w:r>
     </w:p>
-    <w:bookmarkStart w:id="26" w:name="statistical-analysis"/>
+    <w:bookmarkStart w:id="statistical-analysis" w:name="statistical-analysis"/>
     <w:p>
       <w:pPr>
         <w:pStyle w:val="Heading3"/>
@@ -161,13 +161,13 @@
         <w:t xml:space="preserve">Statistical Analysis</w:t>
       </w:r>
     </w:p>
-    <w:bookmarkEnd w:id="26"/>
+    <w:bookmarkEnd w:id="statistical-analysis"/>
     <w:p>
       <w:r>
         <w:t xml:space="preserve">The log-odds of looking to the familiar object was the dependent variable. We used a growth curve model to model how children’s eye gaze patterns were related to their expressive vocabulary size (Mirman et al., 2008)</w:t>
       </w:r>
     </w:p>
-    <w:bookmarkStart w:id="27" w:name="results-and-discussion"/>
+    <w:bookmarkStart w:id="results-and-discussion" w:name="results-and-discussion"/>
     <w:p>
       <w:pPr>
         <w:pStyle w:val="Heading2"/>
@@ -176,8 +176,8 @@
         <w:t xml:space="preserve">Results and Discussion</w:t>
       </w:r>
     </w:p>
-    <w:bookmarkEnd w:id="27"/>
-    <w:bookmarkStart w:id="28" w:name="references"/>
+    <w:bookmarkEnd w:id="results-and-discussion"/>
+    <w:bookmarkStart w:id="references" w:name="references"/>
     <w:p>
       <w:pPr>
         <w:pStyle w:val="Heading2"/>
@@ -186,7 +186,7 @@
         <w:t xml:space="preserve">References</w:t>
       </w:r>
     </w:p>
-    <w:bookmarkEnd w:id="28"/>
+    <w:bookmarkEnd w:id="references"/>
     <w:p>
       <w:r>
         <w:t xml:space="preserve">Fernald, A., Swingley, D., &amp; Pinto, J. P. (2001). When Half a Word Is Enough: Infants Can Recognize Spoken Words Using Partial Phonetic Information.</w:t>
@@ -213,12 +213,12 @@
         <w:t xml:space="preserve">72</w:t>
       </w:r>
       <w:r>
-        <w:t xml:space="preserve">(4), 1003–1015. doi:10.1111/1467-8624.00331</w:t>
-      </w:r>
-    </w:p>
-    <w:p>
-      <w:r>
-        <w:t xml:space="preserve">Fernald, A., Zangl, R., Portillo, A. L., &amp; Marchman, V. A. (2008). Looking while listening: Using eye movements to monitor spoken language comprehension by infants and young children. In I. A. Sekerina, E. M. Fernández, &amp; H. Clahsen (Eds.),</w:t>
+        <w:t xml:space="preserve">, 1003–1015. doi:10.1111/1467-8624.00331</w:t>
+      </w:r>
+    </w:p>
+    <w:p>
+      <w:r>
+        <w:t xml:space="preserve">Fernald, A., Zangl, R., Portillo, A. L., &amp; Marchman, V. A. (2008). Looking while listening: Using eye movements to monitor spoken language comprehension by infants and young children. In I. A. Sekerina, E. M. Fernández, &amp; H. Clahsen (Eds. &amp; Trans.),</w:t>
       </w:r>
       <w:r>
         <w:t xml:space="preserve"> </w:t>
@@ -262,21 +262,16 @@
         <w:t xml:space="preserve">11</w:t>
       </w:r>
       <w:r>
-        <w:t xml:space="preserve">(3), F9–F16. doi:10.1111/j.1467-7687.2008.00671.x</w:t>
+        <w:t xml:space="preserve">, 9. doi:10.1111/j.1467-7687.2008.00671.x</w:t>
       </w:r>
     </w:p>
   </w:body>
 </w:document>
-</file>
-
-<file path=word/footnotes.xml><?xml version="1.0" encoding="utf-8"?>
-<w:footnotes xmlns:w="http://schemas.openxmlformats.org/wordprocessingml/2006/main" xmlns:m="http://schemas.openxmlformats.org/officeDocument/2006/math" xmlns:r="http://schemas.openxmlformats.org/officeDocument/2006/relationships" xmlns:o="urn:schemas-microsoft-com:office:office" xmlns:v="urn:schemas-microsoft-com:vml" xmlns:w10="urn:schemas-microsoft-com:office:word" xmlns:a="http://schemas.openxmlformats.org/drawingml/2006/main" xmlns:pic="http://schemas.openxmlformats.org/drawingml/2006/picture" xmlns:wp="http://schemas.openxmlformats.org/drawingml/2006/wordprocessingDrawing"/>
 </file>
 
 <file path=word/numbering.xml><?xml version="1.0" encoding="utf-8"?>
 <w:numbering xmlns:w="http://schemas.openxmlformats.org/wordprocessingml/2006/main">
   <w:abstractNum w:abstractNumId="0">
-    <w:nsid w:val="cd6bbf7d"/>
     <w:multiLevelType w:val="multilevel"/>
     <w:lvl w:ilvl="0">
       <w:numFmt w:val="bullet"/>
@@ -606,8 +601,8 @@
       <w:i/>
     </w:rPr>
   </w:style>
-  <w:style w:type="paragraph" w:styleId="ImageCaption">
-    <w:name w:val="Image Caption"/>
+  <w:style w:type="paragraph" w:styleId="PictureCaption">
+    <w:name w:val="Picture Caption"/>
     <w:basedOn w:val="Normal"/>
     <w:link w:val="BodyTextChar"/>
     <w:pPr>
@@ -630,15 +625,15 @@
       <w:sz w:val="22"/>
     </w:rPr>
   </w:style>
-  <w:style w:type="character" w:customStyle="1" w:styleId="FootnoteRef">
-    <w:name w:val="Footnote Ref"/>
+  <w:style w:type="character" w:customStyle="1" w:styleId="FootnoteReference">
+    <w:name w:val="Footnote Reference"/>
     <w:basedOn w:val="BodyTextChar"/>
     <w:rPr>
       <w:vertAlign w:val="superscript"/>
     </w:rPr>
   </w:style>
-  <w:style w:type="character" w:customStyle="1" w:styleId="Link">
-    <w:name w:val="Link"/>
+  <w:style w:type="character" w:customStyle="1" w:styleId="Hyperlink">
+    <w:name w:val="Hyperlink"/>
     <w:basedOn w:val="BodyTextChar"/>
     <w:rPr>
       <w:color w:val="4F81BD" w:themeColor="accent1"/>

</xml_diff>

<commit_message>
determined final analysis models
</commit_message>
<xml_diff>
--- a/report/report-out.docx
+++ b/report/report-out.docx
@@ -2,26 +2,152 @@
 <file path=word/document.xml><?xml version="1.0" encoding="utf-8"?>
 <w:document xmlns:w="http://schemas.openxmlformats.org/wordprocessingml/2006/main" xmlns:m="http://schemas.openxmlformats.org/officeDocument/2006/math" xmlns:r="http://schemas.openxmlformats.org/officeDocument/2006/relationships" xmlns:o="urn:schemas-microsoft-com:office:office" xmlns:v="urn:schemas-microsoft-com:vml" xmlns:w10="urn:schemas-microsoft-com:office:word" xmlns:a="http://schemas.openxmlformats.org/drawingml/2006/main" xmlns:pic="http://schemas.openxmlformats.org/drawingml/2006/picture" xmlns:wp="http://schemas.openxmlformats.org/drawingml/2006/wordprocessingDrawing">
   <w:body>
-    <w:bookmarkStart w:id="do-orienting-stimuli-create-additional-task-demands-in-the-looking-while-listening-paradigm" w:name="do-orienting-stimuli-create-additional-task-demands-in-the-looking-while-listening-paradigm"/>
-    <w:p>
-      <w:pPr>
-        <w:pStyle w:val="Heading1"/>
-      </w:pPr>
-      <w:r>
-        <w:t xml:space="preserve">Do orienting stimuli create additional task demands in the looking-while-listening paradigm?</w:t>
-      </w:r>
-    </w:p>
-    <w:bookmarkEnd w:id="do-orienting-stimuli-create-additional-task-demands-in-the-looking-while-listening-paradigm"/>
-    <w:bookmarkStart w:id="introduction" w:name="introduction"/>
+    <w:bookmarkStart w:id="introduction-and-rationale" w:name="introduction-and-rationale"/>
     <w:p>
       <w:pPr>
         <w:pStyle w:val="Heading2"/>
       </w:pPr>
       <w:r>
-        <w:t xml:space="preserve">Introduction</w:t>
-      </w:r>
-    </w:p>
-    <w:bookmarkEnd w:id="introduction"/>
+        <w:t xml:space="preserve">Introduction and Rationale</w:t>
+      </w:r>
+    </w:p>
+    <w:bookmarkEnd w:id="introduction-and-rationale"/>
+    <w:p>
+      <w:pPr>
+        <w:numPr>
+          <w:numId w:val="2"/>
+          <w:ilvl w:val="0"/>
+        </w:numPr>
+      </w:pPr>
+      <w:r>
+        <w:t xml:space="preserve">The 2AFC looking-while-listening paradigm</w:t>
+      </w:r>
+      <w:r>
+        <w:t xml:space="preserve"> </w:t>
+      </w:r>
+      <w:r>
+        <w:t xml:space="preserve">(LWL; Fernald, Zangl, Portillo, &amp; Marchman, 2008)</w:t>
+      </w:r>
+      <w:r>
+        <w:t xml:space="preserve"> </w:t>
+      </w:r>
+      <w:r>
+        <w:t xml:space="preserve">has become widely used to examine lexical processing in young children.</w:t>
+      </w:r>
+    </w:p>
+    <w:p>
+      <w:pPr>
+        <w:numPr>
+          <w:numId w:val="2"/>
+          <w:ilvl w:val="0"/>
+        </w:numPr>
+      </w:pPr>
+      <w:r>
+        <w:t xml:space="preserve">The speed at which children look to familiar objects when hearing the object-name at 18 months reliably predicts vocabulary size up to 8 years of age</w:t>
+      </w:r>
+      <w:r>
+        <w:t xml:space="preserve"> </w:t>
+      </w:r>
+      <w:r>
+        <w:t xml:space="preserve">(Marchman &amp; Fernald, 2008)</w:t>
+      </w:r>
+      <w:r>
+        <w:t xml:space="preserve">.</w:t>
+      </w:r>
+      <w:br/>
+    </w:p>
+    <w:p>
+      <w:pPr>
+        <w:numPr>
+          <w:numId w:val="2"/>
+          <w:ilvl w:val="0"/>
+        </w:numPr>
+      </w:pPr>
+      <w:r>
+        <w:t xml:space="preserve">However, these reaction time measures are not easily obtained.</w:t>
+      </w:r>
+    </w:p>
+    <w:p>
+      <w:pPr>
+        <w:numPr>
+          <w:numId w:val="2"/>
+          <w:ilvl w:val="0"/>
+        </w:numPr>
+      </w:pPr>
+      <w:r>
+        <w:t xml:space="preserve">Reaction time is a measure of how quickly a child looks to a picture when its object name is presented. Therefore, reaction time can be measured only on trials where the child is</w:t>
+      </w:r>
+      <w:r>
+        <w:t xml:space="preserve"> </w:t>
+      </w:r>
+      <w:r>
+        <w:rPr>
+          <w:i/>
+        </w:rPr>
+        <w:t xml:space="preserve">not</w:t>
+      </w:r>
+      <w:r>
+        <w:t xml:space="preserve"> </w:t>
+      </w:r>
+      <w:r>
+        <w:t xml:space="preserve">looking at the target picture at the onset of the target word.</w:t>
+      </w:r>
+    </w:p>
+    <w:p>
+      <w:pPr>
+        <w:numPr>
+          <w:numId w:val="2"/>
+          <w:ilvl w:val="0"/>
+        </w:numPr>
+      </w:pPr>
+      <w:r>
+        <w:t xml:space="preserve">In a 2AFC paradigm, only about 50% of trials provide reaction time data.</w:t>
+      </w:r>
+    </w:p>
+    <w:p>
+      <w:pPr>
+        <w:numPr>
+          <w:numId w:val="2"/>
+          <w:ilvl w:val="0"/>
+        </w:numPr>
+      </w:pPr>
+      <w:r>
+        <w:t xml:space="preserve">Usually, even fewer trials provide reaction time data because there are always some trials where young children are not fixating on a picture at target word onset.</w:t>
+      </w:r>
+    </w:p>
+    <w:p>
+      <w:pPr>
+        <w:numPr>
+          <w:numId w:val="2"/>
+          <w:ilvl w:val="0"/>
+        </w:numPr>
+      </w:pPr>
+      <w:r>
+        <w:t xml:space="preserve">This is a considerable problem, given the small number of trials in LWL studies (usually between 24 and 36).</w:t>
+      </w:r>
+    </w:p>
+    <w:p>
+      <w:pPr>
+        <w:numPr>
+          <w:numId w:val="2"/>
+          <w:ilvl w:val="0"/>
+        </w:numPr>
+      </w:pPr>
+      <w:r>
+        <w:t xml:space="preserve">Adults can be instructed to fixate on a central orienting stimuli, but young children cannot be similarly instructed.</w:t>
+      </w:r>
+    </w:p>
+    <w:p>
+      <w:pPr>
+        <w:numPr>
+          <w:numId w:val="2"/>
+          <w:ilvl w:val="0"/>
+        </w:numPr>
+      </w:pPr>
+      <w:r>
+        <w:t xml:space="preserve">This study used an animated centering stimulus in an attempt to increase the number of trials with useable reaction times.</w:t>
+      </w:r>
+    </w:p>
     <w:p>
       <w:r>
         <w:t xml:space="preserve">The looking-while-listening paradigm</w:t>
@@ -30,7 +156,7 @@
         <w:t xml:space="preserve"> </w:t>
       </w:r>
       <w:r>
-        <w:t xml:space="preserve">(LWL; Fernald, Zangl, Portillo, &amp; Marchman, 2008)</w:t>
+        <w:t xml:space="preserve">(LWL; Fernald et al., 2008)</w:t>
       </w:r>
       <w:r>
         <w:t xml:space="preserve"> </w:t>
@@ -66,16 +192,13 @@
         <w:t xml:space="preserve"> </w:t>
       </w:r>
       <w:r>
-        <w:t xml:space="preserve">the child fixates on a particular image. The latency between the onset of a speech stimulus and an appropriate change of gaze location provides a measure of how rapidly the child accesses the word's lexical representation. Reaction time is related to vocabulary size in young children and is also predictive of later language abilities</w:t>
-      </w:r>
-      <w:r>
-        <w:t xml:space="preserve"> </w:t>
-      </w:r>
-      <w:r>
-        <w:t xml:space="preserve">(Fernald, Swingley, &amp; Pinto, 2001; Marchman &amp; Fernald, 2008)</w:t>
-      </w:r>
-      <w:r>
-        <w:t xml:space="preserve">.</w:t>
+        <w:t xml:space="preserve">the child fixates on a particular image. The latency between the onset of a speech stimulus and an appropriate change of gaze location provides a measure of how rapidly the child accesses the word's lexical representation. Reaction time is related to vocabulary size in young children and is also predictive of later language abilities [</w:t>
+      </w:r>
+      <w:r>
+        <w:t xml:space="preserve">Fernald, Swingley, &amp; Pinto (2001)</w:t>
+      </w:r>
+      <w:r>
+        <w:t xml:space="preserve">; ].</w:t>
       </w:r>
     </w:p>
     <w:p>
@@ -351,210 +474,305 @@
       </w:pPr>
     </w:lvl>
   </w:abstractNum>
+  <w:abstractNum w:abstractNumId="2">
+    <w:multiLevelType w:val="multilevel"/>
+    <w:lvl w:ilvl="0">
+      <w:numFmt w:val="bullet"/>
+      <w:lvlText w:val="•"/>
+      <w:lvlJc w:val="left"/>
+      <w:pPr>
+        <w:tabs>
+          <w:tab w:val="num" w:pos="0"/>
+        </w:tabs>
+        <w:ind w:left="480" w:hanging="480"/>
+      </w:pPr>
+    </w:lvl>
+    <w:lvl w:ilvl="1">
+      <w:numFmt w:val="bullet"/>
+      <w:lvlText w:val="–"/>
+      <w:lvlJc w:val="left"/>
+      <w:pPr>
+        <w:tabs>
+          <w:tab w:val="num" w:pos="720"/>
+        </w:tabs>
+        <w:ind w:left="1200" w:hanging="480"/>
+      </w:pPr>
+    </w:lvl>
+    <w:lvl w:ilvl="2">
+      <w:numFmt w:val="bullet"/>
+      <w:lvlText w:val="•"/>
+      <w:lvlJc w:val="left"/>
+      <w:pPr>
+        <w:tabs>
+          <w:tab w:val="num" w:pos="1440"/>
+        </w:tabs>
+        <w:ind w:left="1920" w:hanging="480"/>
+      </w:pPr>
+    </w:lvl>
+    <w:lvl w:ilvl="3">
+      <w:numFmt w:val="bullet"/>
+      <w:lvlText w:val="–"/>
+      <w:lvlJc w:val="left"/>
+      <w:pPr>
+        <w:tabs>
+          <w:tab w:val="num" w:pos="2160"/>
+        </w:tabs>
+        <w:ind w:left="2640" w:hanging="480"/>
+      </w:pPr>
+    </w:lvl>
+    <w:lvl w:ilvl="4">
+      <w:numFmt w:val="bullet"/>
+      <w:lvlText w:val="•"/>
+      <w:lvlJc w:val="left"/>
+      <w:pPr>
+        <w:tabs>
+          <w:tab w:val="num" w:pos="2880"/>
+        </w:tabs>
+        <w:ind w:left="3360" w:hanging="480"/>
+      </w:pPr>
+    </w:lvl>
+    <w:lvl w:ilvl="5">
+      <w:numFmt w:val="bullet"/>
+      <w:lvlText w:val="–"/>
+      <w:lvlJc w:val="left"/>
+      <w:pPr>
+        <w:tabs>
+          <w:tab w:val="num" w:pos="3600"/>
+        </w:tabs>
+        <w:ind w:left="4080" w:hanging="480"/>
+      </w:pPr>
+    </w:lvl>
+    <w:lvl w:ilvl="6">
+      <w:numFmt w:val="bullet"/>
+      <w:lvlText w:val="•"/>
+      <w:lvlJc w:val="left"/>
+      <w:pPr>
+        <w:tabs>
+          <w:tab w:val="num" w:pos="4320"/>
+        </w:tabs>
+        <w:ind w:left="4800" w:hanging="480"/>
+      </w:pPr>
+    </w:lvl>
+  </w:abstractNum>
   <w:num w:numId="1">
     <w:abstractNumId w:val="0"/>
+  </w:num>
+  <w:num w:numId="2">
+    <w:abstractNumId w:val="2"/>
   </w:num>
 </w:numbering>
 </file>
 
 <file path=word/styles.xml><?xml version="1.0" encoding="utf-8"?>
-<w:styles xmlns:r="http://schemas.openxmlformats.org/officeDocument/2006/relationships" xmlns:w="http://schemas.openxmlformats.org/wordprocessingml/2006/main">
+<w:styles xmlns:mc="http://schemas.openxmlformats.org/markup-compatibility/2006" xmlns:r="http://schemas.openxmlformats.org/officeDocument/2006/relationships" xmlns:w="http://schemas.openxmlformats.org/wordprocessingml/2006/main" xmlns:w14="http://schemas.microsoft.com/office/word/2010/wordml" mc:Ignorable="w14">
   <w:docDefaults>
     <w:rPrDefault>
       <w:rPr>
-        <w:rFonts w:asciiTheme="minorHAnsi" w:eastAsiaTheme="minorHAnsi" w:hAnsiTheme="minorHAnsi" w:cstheme="minorBidi"/>
-        <w:sz w:val="24"/>
-        <w:szCs w:val="24"/>
+        <w:rFonts w:ascii="Calibri" w:eastAsia="Calibri" w:hAnsi="Calibri" w:cs="Times New Roman"/>
         <w:lang w:val="en-US" w:eastAsia="en-US" w:bidi="ar-SA"/>
       </w:rPr>
     </w:rPrDefault>
-    <w:pPrDefault>
-      <w:pPr>
-        <w:spacing w:after="200"/>
-      </w:pPr>
-    </w:pPrDefault>
+    <w:pPrDefault/>
   </w:docDefaults>
-  <w:latentStyles w:defLockedState="0" w:defUIPriority="0" w:defSemiHidden="0" w:defUnhideWhenUsed="0" w:defQFormat="0" w:count="276"/>
+  <w:latentStyles w:defLockedState="0" w:defUIPriority="99" w:defSemiHidden="1" w:defUnhideWhenUsed="1" w:defQFormat="0" w:count="267">
+    <w:lsdException w:name="Normal" w:semiHidden="0" w:uiPriority="0" w:unhideWhenUsed="0" w:qFormat="1"/>
+    <w:lsdException w:name="heading 1" w:semiHidden="0" w:uiPriority="9" w:unhideWhenUsed="0" w:qFormat="1"/>
+    <w:lsdException w:name="heading 2" w:uiPriority="9" w:qFormat="1"/>
+    <w:lsdException w:name="heading 3" w:uiPriority="9" w:qFormat="1"/>
+    <w:lsdException w:name="heading 4" w:uiPriority="9" w:qFormat="1"/>
+    <w:lsdException w:name="heading 5" w:uiPriority="9" w:qFormat="1"/>
+    <w:lsdException w:name="heading 6" w:uiPriority="9" w:qFormat="1"/>
+    <w:lsdException w:name="heading 7" w:uiPriority="9" w:qFormat="1"/>
+    <w:lsdException w:name="heading 8" w:uiPriority="9" w:qFormat="1"/>
+    <w:lsdException w:name="heading 9" w:uiPriority="9" w:qFormat="1"/>
+    <w:lsdException w:name="toc 1" w:uiPriority="39"/>
+    <w:lsdException w:name="toc 2" w:uiPriority="39"/>
+    <w:lsdException w:name="toc 3" w:uiPriority="39"/>
+    <w:lsdException w:name="toc 4" w:uiPriority="39"/>
+    <w:lsdException w:name="toc 5" w:uiPriority="39"/>
+    <w:lsdException w:name="toc 6" w:uiPriority="39"/>
+    <w:lsdException w:name="toc 7" w:uiPriority="39"/>
+    <w:lsdException w:name="toc 8" w:uiPriority="39"/>
+    <w:lsdException w:name="toc 9" w:uiPriority="39"/>
+    <w:lsdException w:name="caption" w:uiPriority="35" w:qFormat="1"/>
+    <w:lsdException w:name="Title" w:semiHidden="0" w:uiPriority="10" w:unhideWhenUsed="0" w:qFormat="1"/>
+    <w:lsdException w:name="Default Paragraph Font" w:uiPriority="1"/>
+    <w:lsdException w:name="Subtitle" w:semiHidden="0" w:uiPriority="11" w:unhideWhenUsed="0" w:qFormat="1"/>
+    <w:lsdException w:name="Strong" w:semiHidden="0" w:uiPriority="22" w:unhideWhenUsed="0" w:qFormat="1"/>
+    <w:lsdException w:name="Emphasis" w:semiHidden="0" w:uiPriority="20" w:unhideWhenUsed="0" w:qFormat="1"/>
+    <w:lsdException w:name="Table Grid" w:semiHidden="0" w:uiPriority="59" w:unhideWhenUsed="0"/>
+    <w:lsdException w:name="Placeholder Text" w:unhideWhenUsed="0"/>
+    <w:lsdException w:name="No Spacing" w:semiHidden="0" w:uiPriority="1" w:unhideWhenUsed="0" w:qFormat="1"/>
+    <w:lsdException w:name="Light Shading" w:semiHidden="0" w:uiPriority="60" w:unhideWhenUsed="0"/>
+    <w:lsdException w:name="Light List" w:semiHidden="0" w:uiPriority="61" w:unhideWhenUsed="0"/>
+    <w:lsdException w:name="Light Grid" w:semiHidden="0" w:uiPriority="62" w:unhideWhenUsed="0"/>
+    <w:lsdException w:name="Medium Shading 1" w:semiHidden="0" w:uiPriority="63" w:unhideWhenUsed="0"/>
+    <w:lsdException w:name="Medium Shading 2" w:semiHidden="0" w:uiPriority="64" w:unhideWhenUsed="0"/>
+    <w:lsdException w:name="Medium List 1" w:semiHidden="0" w:uiPriority="65" w:unhideWhenUsed="0"/>
+    <w:lsdException w:name="Medium List 2" w:semiHidden="0" w:uiPriority="66" w:unhideWhenUsed="0"/>
+    <w:lsdException w:name="Medium Grid 1" w:semiHidden="0" w:uiPriority="67" w:unhideWhenUsed="0"/>
+    <w:lsdException w:name="Medium Grid 2" w:semiHidden="0" w:uiPriority="68" w:unhideWhenUsed="0"/>
+    <w:lsdException w:name="Medium Grid 3" w:semiHidden="0" w:uiPriority="69" w:unhideWhenUsed="0"/>
+    <w:lsdException w:name="Dark List" w:semiHidden="0" w:uiPriority="70" w:unhideWhenUsed="0"/>
+    <w:lsdException w:name="Colorful Shading" w:semiHidden="0" w:uiPriority="71" w:unhideWhenUsed="0"/>
+    <w:lsdException w:name="Colorful List" w:semiHidden="0" w:uiPriority="72" w:unhideWhenUsed="0"/>
+    <w:lsdException w:name="Colorful Grid" w:semiHidden="0" w:uiPriority="73" w:unhideWhenUsed="0"/>
+    <w:lsdException w:name="Light Shading Accent 1" w:semiHidden="0" w:uiPriority="60" w:unhideWhenUsed="0"/>
+    <w:lsdException w:name="Light List Accent 1" w:semiHidden="0" w:uiPriority="61" w:unhideWhenUsed="0"/>
+    <w:lsdException w:name="Light Grid Accent 1" w:semiHidden="0" w:uiPriority="62" w:unhideWhenUsed="0"/>
+    <w:lsdException w:name="Medium Shading 1 Accent 1" w:semiHidden="0" w:uiPriority="63" w:unhideWhenUsed="0"/>
+    <w:lsdException w:name="Medium Shading 2 Accent 1" w:semiHidden="0" w:uiPriority="64" w:unhideWhenUsed="0"/>
+    <w:lsdException w:name="Medium List 1 Accent 1" w:semiHidden="0" w:uiPriority="65" w:unhideWhenUsed="0"/>
+    <w:lsdException w:name="Revision" w:unhideWhenUsed="0"/>
+    <w:lsdException w:name="List Paragraph" w:semiHidden="0" w:uiPriority="34" w:unhideWhenUsed="0" w:qFormat="1"/>
+    <w:lsdException w:name="Quote" w:semiHidden="0" w:uiPriority="29" w:unhideWhenUsed="0" w:qFormat="1"/>
+    <w:lsdException w:name="Intense Quote" w:semiHidden="0" w:uiPriority="30" w:unhideWhenUsed="0" w:qFormat="1"/>
+    <w:lsdException w:name="Medium List 2 Accent 1" w:semiHidden="0" w:uiPriority="66" w:unhideWhenUsed="0"/>
+    <w:lsdException w:name="Medium Grid 1 Accent 1" w:semiHidden="0" w:uiPriority="67" w:unhideWhenUsed="0"/>
+    <w:lsdException w:name="Medium Grid 2 Accent 1" w:semiHidden="0" w:uiPriority="68" w:unhideWhenUsed="0"/>
+    <w:lsdException w:name="Medium Grid 3 Accent 1" w:semiHidden="0" w:uiPriority="69" w:unhideWhenUsed="0"/>
+    <w:lsdException w:name="Dark List Accent 1" w:semiHidden="0" w:uiPriority="70" w:unhideWhenUsed="0"/>
+    <w:lsdException w:name="Colorful Shading Accent 1" w:semiHidden="0" w:uiPriority="71" w:unhideWhenUsed="0"/>
+    <w:lsdException w:name="Colorful List Accent 1" w:semiHidden="0" w:uiPriority="72" w:unhideWhenUsed="0"/>
+    <w:lsdException w:name="Colorful Grid Accent 1" w:semiHidden="0" w:uiPriority="73" w:unhideWhenUsed="0"/>
+    <w:lsdException w:name="Light Shading Accent 2" w:semiHidden="0" w:uiPriority="60" w:unhideWhenUsed="0"/>
+    <w:lsdException w:name="Light List Accent 2" w:semiHidden="0" w:uiPriority="61" w:unhideWhenUsed="0"/>
+    <w:lsdException w:name="Light Grid Accent 2" w:semiHidden="0" w:uiPriority="62" w:unhideWhenUsed="0"/>
+    <w:lsdException w:name="Medium Shading 1 Accent 2" w:semiHidden="0" w:uiPriority="63" w:unhideWhenUsed="0"/>
+    <w:lsdException w:name="Medium Shading 2 Accent 2" w:semiHidden="0" w:uiPriority="64" w:unhideWhenUsed="0"/>
+    <w:lsdException w:name="Medium List 1 Accent 2" w:semiHidden="0" w:uiPriority="65" w:unhideWhenUsed="0"/>
+    <w:lsdException w:name="Medium List 2 Accent 2" w:semiHidden="0" w:uiPriority="66" w:unhideWhenUsed="0"/>
+    <w:lsdException w:name="Medium Grid 1 Accent 2" w:semiHidden="0" w:uiPriority="67" w:unhideWhenUsed="0"/>
+    <w:lsdException w:name="Medium Grid 2 Accent 2" w:semiHidden="0" w:uiPriority="68" w:unhideWhenUsed="0"/>
+    <w:lsdException w:name="Medium Grid 3 Accent 2" w:semiHidden="0" w:uiPriority="69" w:unhideWhenUsed="0"/>
+    <w:lsdException w:name="Dark List Accent 2" w:semiHidden="0" w:uiPriority="70" w:unhideWhenUsed="0"/>
+    <w:lsdException w:name="Colorful Shading Accent 2" w:semiHidden="0" w:uiPriority="71" w:unhideWhenUsed="0"/>
+    <w:lsdException w:name="Colorful List Accent 2" w:semiHidden="0" w:uiPriority="72" w:unhideWhenUsed="0"/>
+    <w:lsdException w:name="Colorful Grid Accent 2" w:semiHidden="0" w:uiPriority="73" w:unhideWhenUsed="0"/>
+    <w:lsdException w:name="Light Shading Accent 3" w:semiHidden="0" w:uiPriority="60" w:unhideWhenUsed="0"/>
+    <w:lsdException w:name="Light List Accent 3" w:semiHidden="0" w:uiPriority="61" w:unhideWhenUsed="0"/>
+    <w:lsdException w:name="Light Grid Accent 3" w:semiHidden="0" w:uiPriority="62" w:unhideWhenUsed="0"/>
+    <w:lsdException w:name="Medium Shading 1 Accent 3" w:semiHidden="0" w:uiPriority="63" w:unhideWhenUsed="0"/>
+    <w:lsdException w:name="Medium Shading 2 Accent 3" w:semiHidden="0" w:uiPriority="64" w:unhideWhenUsed="0"/>
+    <w:lsdException w:name="Medium List 1 Accent 3" w:semiHidden="0" w:uiPriority="65" w:unhideWhenUsed="0"/>
+    <w:lsdException w:name="Medium List 2 Accent 3" w:semiHidden="0" w:uiPriority="66" w:unhideWhenUsed="0"/>
+    <w:lsdException w:name="Medium Grid 1 Accent 3" w:semiHidden="0" w:uiPriority="67" w:unhideWhenUsed="0"/>
+    <w:lsdException w:name="Medium Grid 2 Accent 3" w:semiHidden="0" w:uiPriority="68" w:unhideWhenUsed="0"/>
+    <w:lsdException w:name="Medium Grid 3 Accent 3" w:semiHidden="0" w:uiPriority="69" w:unhideWhenUsed="0"/>
+    <w:lsdException w:name="Dark List Accent 3" w:semiHidden="0" w:uiPriority="70" w:unhideWhenUsed="0"/>
+    <w:lsdException w:name="Colorful Shading Accent 3" w:semiHidden="0" w:uiPriority="71" w:unhideWhenUsed="0"/>
+    <w:lsdException w:name="Colorful List Accent 3" w:semiHidden="0" w:uiPriority="72" w:unhideWhenUsed="0"/>
+    <w:lsdException w:name="Colorful Grid Accent 3" w:semiHidden="0" w:uiPriority="73" w:unhideWhenUsed="0"/>
+    <w:lsdException w:name="Light Shading Accent 4" w:semiHidden="0" w:uiPriority="60" w:unhideWhenUsed="0"/>
+    <w:lsdException w:name="Light List Accent 4" w:semiHidden="0" w:uiPriority="61" w:unhideWhenUsed="0"/>
+    <w:lsdException w:name="Light Grid Accent 4" w:semiHidden="0" w:uiPriority="62" w:unhideWhenUsed="0"/>
+    <w:lsdException w:name="Medium Shading 1 Accent 4" w:semiHidden="0" w:uiPriority="63" w:unhideWhenUsed="0"/>
+    <w:lsdException w:name="Medium Shading 2 Accent 4" w:semiHidden="0" w:uiPriority="64" w:unhideWhenUsed="0"/>
+    <w:lsdException w:name="Medium List 1 Accent 4" w:semiHidden="0" w:uiPriority="65" w:unhideWhenUsed="0"/>
+    <w:lsdException w:name="Medium List 2 Accent 4" w:semiHidden="0" w:uiPriority="66" w:unhideWhenUsed="0"/>
+    <w:lsdException w:name="Medium Grid 1 Accent 4" w:semiHidden="0" w:uiPriority="67" w:unhideWhenUsed="0"/>
+    <w:lsdException w:name="Medium Grid 2 Accent 4" w:semiHidden="0" w:uiPriority="68" w:unhideWhenUsed="0"/>
+    <w:lsdException w:name="Medium Grid 3 Accent 4" w:semiHidden="0" w:uiPriority="69" w:unhideWhenUsed="0"/>
+    <w:lsdException w:name="Dark List Accent 4" w:semiHidden="0" w:uiPriority="70" w:unhideWhenUsed="0"/>
+    <w:lsdException w:name="Colorful Shading Accent 4" w:semiHidden="0" w:uiPriority="71" w:unhideWhenUsed="0"/>
+    <w:lsdException w:name="Colorful List Accent 4" w:semiHidden="0" w:uiPriority="72" w:unhideWhenUsed="0"/>
+    <w:lsdException w:name="Colorful Grid Accent 4" w:semiHidden="0" w:uiPriority="73" w:unhideWhenUsed="0"/>
+    <w:lsdException w:name="Light Shading Accent 5" w:semiHidden="0" w:uiPriority="60" w:unhideWhenUsed="0"/>
+    <w:lsdException w:name="Light List Accent 5" w:semiHidden="0" w:uiPriority="61" w:unhideWhenUsed="0"/>
+    <w:lsdException w:name="Light Grid Accent 5" w:semiHidden="0" w:uiPriority="62" w:unhideWhenUsed="0"/>
+    <w:lsdException w:name="Medium Shading 1 Accent 5" w:semiHidden="0" w:uiPriority="63" w:unhideWhenUsed="0"/>
+    <w:lsdException w:name="Medium Shading 2 Accent 5" w:semiHidden="0" w:uiPriority="64" w:unhideWhenUsed="0"/>
+    <w:lsdException w:name="Medium List 1 Accent 5" w:semiHidden="0" w:uiPriority="65" w:unhideWhenUsed="0"/>
+    <w:lsdException w:name="Medium List 2 Accent 5" w:semiHidden="0" w:uiPriority="66" w:unhideWhenUsed="0"/>
+    <w:lsdException w:name="Medium Grid 1 Accent 5" w:semiHidden="0" w:uiPriority="67" w:unhideWhenUsed="0"/>
+    <w:lsdException w:name="Medium Grid 2 Accent 5" w:semiHidden="0" w:uiPriority="68" w:unhideWhenUsed="0"/>
+    <w:lsdException w:name="Medium Grid 3 Accent 5" w:semiHidden="0" w:uiPriority="69" w:unhideWhenUsed="0"/>
+    <w:lsdException w:name="Dark List Accent 5" w:semiHidden="0" w:uiPriority="70" w:unhideWhenUsed="0"/>
+    <w:lsdException w:name="Colorful Shading Accent 5" w:semiHidden="0" w:uiPriority="71" w:unhideWhenUsed="0"/>
+    <w:lsdException w:name="Colorful List Accent 5" w:semiHidden="0" w:uiPriority="72" w:unhideWhenUsed="0"/>
+    <w:lsdException w:name="Colorful Grid Accent 5" w:semiHidden="0" w:uiPriority="73" w:unhideWhenUsed="0"/>
+    <w:lsdException w:name="Light Shading Accent 6" w:semiHidden="0" w:uiPriority="60" w:unhideWhenUsed="0"/>
+    <w:lsdException w:name="Light List Accent 6" w:semiHidden="0" w:uiPriority="61" w:unhideWhenUsed="0"/>
+    <w:lsdException w:name="Light Grid Accent 6" w:semiHidden="0" w:uiPriority="62" w:unhideWhenUsed="0"/>
+    <w:lsdException w:name="Medium Shading 1 Accent 6" w:semiHidden="0" w:uiPriority="63" w:unhideWhenUsed="0"/>
+    <w:lsdException w:name="Medium Shading 2 Accent 6" w:semiHidden="0" w:uiPriority="64" w:unhideWhenUsed="0"/>
+    <w:lsdException w:name="Medium List 1 Accent 6" w:semiHidden="0" w:uiPriority="65" w:unhideWhenUsed="0"/>
+    <w:lsdException w:name="Medium List 2 Accent 6" w:semiHidden="0" w:uiPriority="66" w:unhideWhenUsed="0"/>
+    <w:lsdException w:name="Medium Grid 1 Accent 6" w:semiHidden="0" w:uiPriority="67" w:unhideWhenUsed="0"/>
+    <w:lsdException w:name="Medium Grid 2 Accent 6" w:semiHidden="0" w:uiPriority="68" w:unhideWhenUsed="0"/>
+    <w:lsdException w:name="Medium Grid 3 Accent 6" w:semiHidden="0" w:uiPriority="69" w:unhideWhenUsed="0"/>
+    <w:lsdException w:name="Dark List Accent 6" w:semiHidden="0" w:uiPriority="70" w:unhideWhenUsed="0"/>
+    <w:lsdException w:name="Colorful Shading Accent 6" w:semiHidden="0" w:uiPriority="71" w:unhideWhenUsed="0"/>
+    <w:lsdException w:name="Colorful List Accent 6" w:semiHidden="0" w:uiPriority="72" w:unhideWhenUsed="0"/>
+    <w:lsdException w:name="Colorful Grid Accent 6" w:semiHidden="0" w:uiPriority="73" w:unhideWhenUsed="0"/>
+    <w:lsdException w:name="Subtle Emphasis" w:semiHidden="0" w:uiPriority="19" w:unhideWhenUsed="0" w:qFormat="1"/>
+    <w:lsdException w:name="Intense Emphasis" w:semiHidden="0" w:uiPriority="21" w:unhideWhenUsed="0" w:qFormat="1"/>
+    <w:lsdException w:name="Subtle Reference" w:semiHidden="0" w:uiPriority="31" w:unhideWhenUsed="0" w:qFormat="1"/>
+    <w:lsdException w:name="Intense Reference" w:semiHidden="0" w:uiPriority="32" w:unhideWhenUsed="0" w:qFormat="1"/>
+    <w:lsdException w:name="Book Title" w:semiHidden="0" w:uiPriority="33" w:unhideWhenUsed="0" w:qFormat="1"/>
+    <w:lsdException w:name="Bibliography" w:uiPriority="37"/>
+    <w:lsdException w:name="TOC Heading" w:uiPriority="39" w:qFormat="1"/>
+  </w:latentStyles>
   <w:style w:type="paragraph" w:default="1" w:styleId="Normal">
     <w:name w:val="Normal"/>
     <w:qFormat/>
-  </w:style>
-  <w:style w:type="paragraph" w:styleId="Title">
-    <w:name w:val="Title"/>
+    <w:rsid w:val="008A0ECB"/>
+    <w:pPr>
+      <w:spacing w:after="200" w:line="276" w:lineRule="auto"/>
+    </w:pPr>
+    <w:rPr>
+      <w:rFonts w:ascii="Book Antiqua" w:eastAsia="MS PGothic" w:hAnsi="Book Antiqua" w:cs="Arial"/>
+      <w:color w:val="000000"/>
+      <w:kern w:val="24"/>
+      <w:sz w:val="56"/>
+      <w:szCs w:val="56"/>
+    </w:rPr>
+  </w:style>
+  <w:style w:type="paragraph" w:styleId="Heading1">
+    <w:name w:val="heading 1"/>
+    <w:basedOn w:val="Heading2"/>
+    <w:next w:val="Normal"/>
+    <w:link w:val="Heading1Char"/>
+    <w:uiPriority w:val="9"/>
+    <w:qFormat/>
+    <w:rsid w:val="00AD449B"/>
+    <w:pPr>
+      <w:outlineLvl w:val="0"/>
+    </w:pPr>
+    <w:rPr>
+      <w:caps/>
+    </w:rPr>
+  </w:style>
+  <w:style w:type="paragraph" w:styleId="Heading2">
+    <w:name w:val="heading 2"/>
     <w:basedOn w:val="Normal"/>
     <w:next w:val="Normal"/>
-    <w:qFormat/>
-    <w:pPr>
-      <w:keepNext/>
-      <w:keepLines/>
-      <w:spacing w:before="480" w:after="240"/>
-      <w:jc w:val="center"/>
-    </w:pPr>
-    <w:rPr>
-      <w:rFonts w:asciiTheme="majorHAnsi" w:eastAsiaTheme="majorEastAsia" w:hAnsiTheme="majorHAnsi" w:cstheme="majorBidi"/>
-      <w:b/>
-      <w:bCs/>
-      <w:color w:val="345A8A" w:themeColor="accent1" w:themeShade="B5"/>
-      <w:sz w:val="36"/>
-      <w:szCs w:val="36"/>
-    </w:rPr>
-  </w:style>
-  <w:style w:type="paragraph" w:styleId="Authors">
-    <w:name w:val="Authors"/>
-    <w:next w:val="Normal"/>
-    <w:qFormat/>
-    <w:pPr>
-      <w:keepNext/>
-      <w:keepLines/>
-      <w:jc w:val="center"/>
-    </w:pPr>
-  </w:style>
-  <w:style w:type="paragraph" w:styleId="Date">
-    <w:name w:val="Date"/>
-    <w:next w:val="Normal"/>
-    <w:qFormat/>
-    <w:pPr>
-      <w:keepNext/>
-      <w:keepLines/>
-      <w:jc w:val="center"/>
-    </w:pPr>
-  </w:style>
-  <w:style w:type="paragraph" w:styleId="Heading1">
-    <w:name w:val="Heading 1"/>
-    <w:basedOn w:val="Normal"/>
-    <w:next w:val="Normal"/>
-    <w:uiPriority w:val="9"/>
-    <w:qFormat/>
-    <w:pPr>
-      <w:keepNext/>
-      <w:keepLines/>
-      <w:spacing w:before="480" w:after="0"/>
-      <w:outlineLvl w:val="0"/>
-    </w:pPr>
-    <w:rPr>
-      <w:rFonts w:asciiTheme="majorHAnsi" w:eastAsiaTheme="majorEastAsia" w:hAnsiTheme="majorHAnsi" w:cstheme="majorBidi"/>
-      <w:b/>
-      <w:bCs/>
-      <w:color w:val="345A8A" w:themeColor="accent1" w:themeShade="B5"/>
-      <w:sz w:val="36"/>
-      <w:szCs w:val="36"/>
-    </w:rPr>
-  </w:style>
-  <w:style w:type="paragraph" w:styleId="Heading2">
-    <w:name w:val="Heading 2"/>
-    <w:basedOn w:val="Normal"/>
-    <w:next w:val="Normal"/>
+    <w:link w:val="Heading2Char"/>
     <w:uiPriority w:val="9"/>
     <w:unhideWhenUsed/>
     <w:qFormat/>
+    <w:rsid w:val="00AD449B"/>
     <w:pPr>
-      <w:keepNext/>
-      <w:keepLines/>
-      <w:spacing w:before="200" w:after="0"/>
+      <w:spacing w:before="560" w:after="0" w:line="240" w:lineRule="auto"/>
       <w:outlineLvl w:val="1"/>
     </w:pPr>
     <w:rPr>
-      <w:rFonts w:asciiTheme="majorHAnsi" w:eastAsiaTheme="majorEastAsia" w:hAnsiTheme="majorHAnsi" w:cstheme="majorBidi"/>
       <w:b/>
       <w:bCs/>
-      <w:color w:val="4F81BD" w:themeColor="accent1"/>
-      <w:sz w:val="32"/>
-      <w:szCs w:val="32"/>
-    </w:rPr>
-  </w:style>
-  <w:style w:type="paragraph" w:styleId="Heading3">
-    <w:name w:val="Heading 3"/>
-    <w:basedOn w:val="Normal"/>
-    <w:next w:val="Normal"/>
-    <w:uiPriority w:val="9"/>
-    <w:unhideWhenUsed/>
-    <w:qFormat/>
-    <w:pPr>
-      <w:keepNext/>
-      <w:keepLines/>
-      <w:spacing w:before="200" w:after="0"/>
-      <w:outlineLvl w:val="1"/>
-    </w:pPr>
-    <w:rPr>
-      <w:rFonts w:asciiTheme="majorHAnsi" w:eastAsiaTheme="majorEastAsia" w:hAnsiTheme="majorHAnsi" w:cstheme="majorBidi"/>
-      <w:b/>
-      <w:bCs/>
-      <w:color w:val="4F81BD" w:themeColor="accent1"/>
-      <w:sz w:val="28"/>
-      <w:szCs w:val="28"/>
-    </w:rPr>
-  </w:style>
-  <w:style w:type="paragraph" w:styleId="Heading4">
-    <w:name w:val="Heading 4"/>
-    <w:basedOn w:val="Normal"/>
-    <w:next w:val="Normal"/>
-    <w:uiPriority w:val="9"/>
-    <w:unhideWhenUsed/>
-    <w:qFormat/>
-    <w:pPr>
-      <w:keepNext/>
-      <w:keepLines/>
-      <w:spacing w:before="200" w:after="0"/>
-      <w:outlineLvl w:val="1"/>
-    </w:pPr>
-    <w:rPr>
-      <w:rFonts w:asciiTheme="majorHAnsi" w:eastAsiaTheme="majorEastAsia" w:hAnsiTheme="majorHAnsi" w:cstheme="majorBidi"/>
-      <w:b/>
-      <w:bCs/>
-      <w:color w:val="4F81BD" w:themeColor="accent1"/>
-      <w:sz w:val="24"/>
-      <w:szCs w:val="24"/>
-    </w:rPr>
-  </w:style>
-  <w:style w:type="paragraph" w:styleId="Heading5">
-    <w:name w:val="Heading 5"/>
-    <w:basedOn w:val="Normal"/>
-    <w:next w:val="Normal"/>
-    <w:uiPriority w:val="9"/>
-    <w:unhideWhenUsed/>
-    <w:qFormat/>
-    <w:pPr>
-      <w:keepNext/>
-      <w:keepLines/>
-      <w:spacing w:before="200" w:after="0"/>
-      <w:outlineLvl w:val="1"/>
-    </w:pPr>
-    <w:rPr>
-      <w:rFonts w:asciiTheme="majorHAnsi" w:eastAsiaTheme="majorEastAsia" w:hAnsiTheme="majorHAnsi" w:cstheme="majorBidi"/>
-      <w:i/>
-      <w:iCs/>
-      <w:color w:val="4F81BD" w:themeColor="accent1"/>
-      <w:sz w:val="24"/>
-      <w:szCs w:val="24"/>
-    </w:rPr>
-  </w:style>
-  <w:style w:type="paragraph" w:styleId="BlockQuote">
-    <w:name w:val="Block Quote"/>
-    <w:basedOn w:val="Normal"/>
-    <w:next w:val="Normal"/>
-    <w:uiPriority w:val="9"/>
-    <w:unhideWhenUsed/>
-    <w:qFormat/>
-    <w:pPr>
-      <w:spacing w:before="100" w:after="100"/>
-    </w:pPr>
-    <w:rPr>
-      <w:rFonts w:asciiTheme="majorHAnsi" w:eastAsiaTheme="majorEastAsia" w:hAnsiTheme="majorHAnsi" w:cstheme="majorBidi"/>
-      <w:bCs/>
-      <w:sz w:val="20"/>
-      <w:szCs w:val="20"/>
+      <w:color w:val="C12F43"/>
     </w:rPr>
   </w:style>
   <w:style w:type="character" w:default="1" w:styleId="DefaultParagraphFont">
     <w:name w:val="Default Paragraph Font"/>
+    <w:uiPriority w:val="1"/>
     <w:semiHidden/>
     <w:unhideWhenUsed/>
   </w:style>
   <w:style w:type="table" w:default="1" w:styleId="TableNormal">
     <w:name w:val="Normal Table"/>
+    <w:uiPriority w:val="99"/>
     <w:semiHidden/>
     <w:unhideWhenUsed/>
-    <w:qFormat/>
     <w:tblPr>
       <w:tblInd w:w="0" w:type="dxa"/>
       <w:tblCellMar>
@@ -565,79 +783,74 @@
       </w:tblCellMar>
     </w:tblPr>
   </w:style>
-  <w:style w:type="paragraph" w:styleId="DefinitionTerm">
-    <w:name w:val="Definition Term"/>
+  <w:style w:type="numbering" w:default="1" w:styleId="NoList">
+    <w:name w:val="No List"/>
+    <w:uiPriority w:val="99"/>
+    <w:semiHidden/>
+    <w:unhideWhenUsed/>
+  </w:style>
+  <w:style w:type="paragraph" w:styleId="NormalWeb">
+    <w:name w:val="Normal (Web)"/>
     <w:basedOn w:val="Normal"/>
-    <w:next w:val="Definition"/>
+    <w:uiPriority w:val="99"/>
+    <w:unhideWhenUsed/>
+    <w:rsid w:val="00AD449B"/>
     <w:pPr>
-      <w:keepNext/>
-      <w:keepLines/>
-      <w:spacing w:after="0"/>
+      <w:spacing w:before="100" w:beforeAutospacing="1" w:after="100" w:afterAutospacing="1" w:line="240" w:lineRule="auto"/>
     </w:pPr>
     <w:rPr>
+      <w:rFonts w:ascii="Times New Roman" w:eastAsia="Times New Roman" w:hAnsi="Times New Roman"/>
+      <w:sz w:val="24"/>
+      <w:szCs w:val="24"/>
+    </w:rPr>
+  </w:style>
+  <w:style w:type="character" w:customStyle="1" w:styleId="Heading2Char">
+    <w:name w:val="Heading 2 Char"/>
+    <w:basedOn w:val="DefaultParagraphFont"/>
+    <w:link w:val="Heading2"/>
+    <w:uiPriority w:val="9"/>
+    <w:rsid w:val="00AD449B"/>
+    <w:rPr>
+      <w:rFonts w:ascii="Book Antiqua" w:eastAsia="MS PGothic" w:hAnsi="Book Antiqua" w:cs="Arial"/>
       <w:b/>
-    </w:rPr>
-  </w:style>
-  <w:style w:type="paragraph" w:styleId="Definition">
-    <w:name w:val="Definition"/>
+      <w:bCs/>
+      <w:color w:val="C12F43"/>
+      <w:kern w:val="24"/>
+      <w:sz w:val="56"/>
+      <w:szCs w:val="56"/>
+    </w:rPr>
+  </w:style>
+  <w:style w:type="character" w:customStyle="1" w:styleId="Heading1Char">
+    <w:name w:val="Heading 1 Char"/>
+    <w:basedOn w:val="DefaultParagraphFont"/>
+    <w:link w:val="Heading1"/>
+    <w:uiPriority w:val="9"/>
+    <w:rsid w:val="00AD449B"/>
+    <w:rPr>
+      <w:rFonts w:ascii="Book Antiqua" w:eastAsia="MS PGothic" w:hAnsi="Book Antiqua" w:cs="Arial"/>
+      <w:b/>
+      <w:bCs/>
+      <w:caps/>
+      <w:color w:val="C12F43"/>
+      <w:kern w:val="24"/>
+      <w:sz w:val="56"/>
+      <w:szCs w:val="56"/>
+    </w:rPr>
+  </w:style>
+  <w:style w:type="paragraph" w:styleId="ListParagraph">
+    <w:name w:val="List Paragraph"/>
     <w:basedOn w:val="Normal"/>
-  </w:style>
-  <w:style w:type="paragraph" w:styleId="BodyText">
-    <w:name w:val="Body Text"/>
-    <w:basedOn w:val="Normal"/>
-    <w:link w:val="BodyTextChar"/>
+    <w:uiPriority w:val="34"/>
+    <w:qFormat/>
+    <w:rsid w:val="004113A9"/>
     <w:pPr>
-      <w:spacing w:after="120"/>
+      <w:numPr>
+        <w:numId w:val="6"/>
+      </w:numPr>
+      <w:spacing w:after="0" w:line="240" w:lineRule="auto"/>
+      <w:ind w:left="720"/>
+      <w:contextualSpacing/>
     </w:pPr>
-  </w:style>
-  <w:style w:type="paragraph" w:styleId="TableCaption">
-    <w:name w:val="Table Caption"/>
-    <w:basedOn w:val="Normal"/>
-    <w:link w:val="BodyTextChar"/>
-    <w:pPr>
-      <w:spacing w:before="0" w:after="120"/>
-    </w:pPr>
-    <w:rPr>
-      <w:i/>
-    </w:rPr>
-  </w:style>
-  <w:style w:type="paragraph" w:styleId="PictureCaption">
-    <w:name w:val="Picture Caption"/>
-    <w:basedOn w:val="Normal"/>
-    <w:link w:val="BodyTextChar"/>
-    <w:pPr>
-      <w:spacing w:before="0" w:after="120"/>
-    </w:pPr>
-    <w:rPr>
-      <w:i/>
-    </w:rPr>
-  </w:style>
-  <w:style w:type="character" w:customStyle="1" w:styleId="BodyTextChar">
-    <w:name w:val="Body Text Char"/>
-    <w:basedOn w:val="DefaultParagraphFont"/>
-    <w:link w:val="BodyText"/>
-  </w:style>
-  <w:style w:type="character" w:customStyle="1" w:styleId="VerbatimChar">
-    <w:name w:val="Verbatim Char"/>
-    <w:basedOn w:val="BodyTextChar"/>
-    <w:rPr>
-      <w:rFonts w:ascii="Consolas" w:hAnsi="Consolas"/>
-      <w:sz w:val="22"/>
-    </w:rPr>
-  </w:style>
-  <w:style w:type="character" w:customStyle="1" w:styleId="FootnoteReference">
-    <w:name w:val="Footnote Reference"/>
-    <w:basedOn w:val="BodyTextChar"/>
-    <w:rPr>
-      <w:vertAlign w:val="superscript"/>
-    </w:rPr>
-  </w:style>
-  <w:style w:type="character" w:customStyle="1" w:styleId="Hyperlink">
-    <w:name w:val="Hyperlink"/>
-    <w:basedOn w:val="BodyTextChar"/>
-    <w:rPr>
-      <w:color w:val="4F81BD" w:themeColor="accent1"/>
-    </w:rPr>
   </w:style>
   <w:style w:type="paragraph" w:customStyle="1" w:styleId="SourceCode">
     <w:name w:val="Source Code"/>
@@ -744,6 +957,298 @@
     <w:name w:val="NormalTok"/>
     <w:basedOn w:val="VerbatimChar"/>
     <w:rPr/>
+  </w:style>
+</w:styles>
+</file>
+
+<file path=word/stylesWithEffects.xml><?xml version="1.0" encoding="utf-8"?>
+<w:styles xmlns:wpc="http://schemas.microsoft.com/office/word/2010/wordprocessingCanvas" xmlns:mc="http://schemas.openxmlformats.org/markup-compatibility/2006" xmlns:o="urn:schemas-microsoft-com:office:office" xmlns:r="http://schemas.openxmlformats.org/officeDocument/2006/relationships" xmlns:m="http://schemas.openxmlformats.org/officeDocument/2006/math" xmlns:v="urn:schemas-microsoft-com:vml" xmlns:wp14="http://schemas.microsoft.com/office/word/2010/wordprocessingDrawing" xmlns:wp="http://schemas.openxmlformats.org/drawingml/2006/wordprocessingDrawing" xmlns:w10="urn:schemas-microsoft-com:office:word" xmlns:w="http://schemas.openxmlformats.org/wordprocessingml/2006/main" xmlns:w14="http://schemas.microsoft.com/office/word/2010/wordml" xmlns:wpg="http://schemas.microsoft.com/office/word/2010/wordprocessingGroup" xmlns:wpi="http://schemas.microsoft.com/office/word/2010/wordprocessingInk" xmlns:wne="http://schemas.microsoft.com/office/word/2006/wordml" xmlns:wps="http://schemas.microsoft.com/office/word/2010/wordprocessingShape" mc:Ignorable="w14 wp14">
+  <w:docDefaults>
+    <w:rPrDefault>
+      <w:rPr>
+        <w:rFonts w:ascii="Calibri" w:eastAsia="Calibri" w:hAnsi="Calibri" w:cs="Times New Roman"/>
+        <w:lang w:val="en-US" w:eastAsia="en-US" w:bidi="ar-SA"/>
+      </w:rPr>
+    </w:rPrDefault>
+    <w:pPrDefault/>
+  </w:docDefaults>
+  <w:latentStyles w:defLockedState="0" w:defUIPriority="99" w:defSemiHidden="1" w:defUnhideWhenUsed="1" w:defQFormat="0" w:count="267">
+    <w:lsdException w:name="Normal" w:semiHidden="0" w:uiPriority="0" w:unhideWhenUsed="0" w:qFormat="1"/>
+    <w:lsdException w:name="heading 1" w:semiHidden="0" w:uiPriority="9" w:unhideWhenUsed="0" w:qFormat="1"/>
+    <w:lsdException w:name="heading 2" w:uiPriority="9" w:qFormat="1"/>
+    <w:lsdException w:name="heading 3" w:uiPriority="9" w:qFormat="1"/>
+    <w:lsdException w:name="heading 4" w:uiPriority="9" w:qFormat="1"/>
+    <w:lsdException w:name="heading 5" w:uiPriority="9" w:qFormat="1"/>
+    <w:lsdException w:name="heading 6" w:uiPriority="9" w:qFormat="1"/>
+    <w:lsdException w:name="heading 7" w:uiPriority="9" w:qFormat="1"/>
+    <w:lsdException w:name="heading 8" w:uiPriority="9" w:qFormat="1"/>
+    <w:lsdException w:name="heading 9" w:uiPriority="9" w:qFormat="1"/>
+    <w:lsdException w:name="toc 1" w:uiPriority="39"/>
+    <w:lsdException w:name="toc 2" w:uiPriority="39"/>
+    <w:lsdException w:name="toc 3" w:uiPriority="39"/>
+    <w:lsdException w:name="toc 4" w:uiPriority="39"/>
+    <w:lsdException w:name="toc 5" w:uiPriority="39"/>
+    <w:lsdException w:name="toc 6" w:uiPriority="39"/>
+    <w:lsdException w:name="toc 7" w:uiPriority="39"/>
+    <w:lsdException w:name="toc 8" w:uiPriority="39"/>
+    <w:lsdException w:name="toc 9" w:uiPriority="39"/>
+    <w:lsdException w:name="caption" w:uiPriority="35" w:qFormat="1"/>
+    <w:lsdException w:name="Title" w:semiHidden="0" w:uiPriority="10" w:unhideWhenUsed="0" w:qFormat="1"/>
+    <w:lsdException w:name="Default Paragraph Font" w:uiPriority="1"/>
+    <w:lsdException w:name="Subtitle" w:semiHidden="0" w:uiPriority="11" w:unhideWhenUsed="0" w:qFormat="1"/>
+    <w:lsdException w:name="Strong" w:semiHidden="0" w:uiPriority="22" w:unhideWhenUsed="0" w:qFormat="1"/>
+    <w:lsdException w:name="Emphasis" w:semiHidden="0" w:uiPriority="20" w:unhideWhenUsed="0" w:qFormat="1"/>
+    <w:lsdException w:name="Table Grid" w:semiHidden="0" w:uiPriority="59" w:unhideWhenUsed="0"/>
+    <w:lsdException w:name="Placeholder Text" w:unhideWhenUsed="0"/>
+    <w:lsdException w:name="No Spacing" w:semiHidden="0" w:uiPriority="1" w:unhideWhenUsed="0" w:qFormat="1"/>
+    <w:lsdException w:name="Light Shading" w:semiHidden="0" w:uiPriority="60" w:unhideWhenUsed="0"/>
+    <w:lsdException w:name="Light List" w:semiHidden="0" w:uiPriority="61" w:unhideWhenUsed="0"/>
+    <w:lsdException w:name="Light Grid" w:semiHidden="0" w:uiPriority="62" w:unhideWhenUsed="0"/>
+    <w:lsdException w:name="Medium Shading 1" w:semiHidden="0" w:uiPriority="63" w:unhideWhenUsed="0"/>
+    <w:lsdException w:name="Medium Shading 2" w:semiHidden="0" w:uiPriority="64" w:unhideWhenUsed="0"/>
+    <w:lsdException w:name="Medium List 1" w:semiHidden="0" w:uiPriority="65" w:unhideWhenUsed="0"/>
+    <w:lsdException w:name="Medium List 2" w:semiHidden="0" w:uiPriority="66" w:unhideWhenUsed="0"/>
+    <w:lsdException w:name="Medium Grid 1" w:semiHidden="0" w:uiPriority="67" w:unhideWhenUsed="0"/>
+    <w:lsdException w:name="Medium Grid 2" w:semiHidden="0" w:uiPriority="68" w:unhideWhenUsed="0"/>
+    <w:lsdException w:name="Medium Grid 3" w:semiHidden="0" w:uiPriority="69" w:unhideWhenUsed="0"/>
+    <w:lsdException w:name="Dark List" w:semiHidden="0" w:uiPriority="70" w:unhideWhenUsed="0"/>
+    <w:lsdException w:name="Colorful Shading" w:semiHidden="0" w:uiPriority="71" w:unhideWhenUsed="0"/>
+    <w:lsdException w:name="Colorful List" w:semiHidden="0" w:uiPriority="72" w:unhideWhenUsed="0"/>
+    <w:lsdException w:name="Colorful Grid" w:semiHidden="0" w:uiPriority="73" w:unhideWhenUsed="0"/>
+    <w:lsdException w:name="Light Shading Accent 1" w:semiHidden="0" w:uiPriority="60" w:unhideWhenUsed="0"/>
+    <w:lsdException w:name="Light List Accent 1" w:semiHidden="0" w:uiPriority="61" w:unhideWhenUsed="0"/>
+    <w:lsdException w:name="Light Grid Accent 1" w:semiHidden="0" w:uiPriority="62" w:unhideWhenUsed="0"/>
+    <w:lsdException w:name="Medium Shading 1 Accent 1" w:semiHidden="0" w:uiPriority="63" w:unhideWhenUsed="0"/>
+    <w:lsdException w:name="Medium Shading 2 Accent 1" w:semiHidden="0" w:uiPriority="64" w:unhideWhenUsed="0"/>
+    <w:lsdException w:name="Medium List 1 Accent 1" w:semiHidden="0" w:uiPriority="65" w:unhideWhenUsed="0"/>
+    <w:lsdException w:name="Revision" w:unhideWhenUsed="0"/>
+    <w:lsdException w:name="List Paragraph" w:semiHidden="0" w:uiPriority="34" w:unhideWhenUsed="0" w:qFormat="1"/>
+    <w:lsdException w:name="Quote" w:semiHidden="0" w:uiPriority="29" w:unhideWhenUsed="0" w:qFormat="1"/>
+    <w:lsdException w:name="Intense Quote" w:semiHidden="0" w:uiPriority="30" w:unhideWhenUsed="0" w:qFormat="1"/>
+    <w:lsdException w:name="Medium List 2 Accent 1" w:semiHidden="0" w:uiPriority="66" w:unhideWhenUsed="0"/>
+    <w:lsdException w:name="Medium Grid 1 Accent 1" w:semiHidden="0" w:uiPriority="67" w:unhideWhenUsed="0"/>
+    <w:lsdException w:name="Medium Grid 2 Accent 1" w:semiHidden="0" w:uiPriority="68" w:unhideWhenUsed="0"/>
+    <w:lsdException w:name="Medium Grid 3 Accent 1" w:semiHidden="0" w:uiPriority="69" w:unhideWhenUsed="0"/>
+    <w:lsdException w:name="Dark List Accent 1" w:semiHidden="0" w:uiPriority="70" w:unhideWhenUsed="0"/>
+    <w:lsdException w:name="Colorful Shading Accent 1" w:semiHidden="0" w:uiPriority="71" w:unhideWhenUsed="0"/>
+    <w:lsdException w:name="Colorful List Accent 1" w:semiHidden="0" w:uiPriority="72" w:unhideWhenUsed="0"/>
+    <w:lsdException w:name="Colorful Grid Accent 1" w:semiHidden="0" w:uiPriority="73" w:unhideWhenUsed="0"/>
+    <w:lsdException w:name="Light Shading Accent 2" w:semiHidden="0" w:uiPriority="60" w:unhideWhenUsed="0"/>
+    <w:lsdException w:name="Light List Accent 2" w:semiHidden="0" w:uiPriority="61" w:unhideWhenUsed="0"/>
+    <w:lsdException w:name="Light Grid Accent 2" w:semiHidden="0" w:uiPriority="62" w:unhideWhenUsed="0"/>
+    <w:lsdException w:name="Medium Shading 1 Accent 2" w:semiHidden="0" w:uiPriority="63" w:unhideWhenUsed="0"/>
+    <w:lsdException w:name="Medium Shading 2 Accent 2" w:semiHidden="0" w:uiPriority="64" w:unhideWhenUsed="0"/>
+    <w:lsdException w:name="Medium List 1 Accent 2" w:semiHidden="0" w:uiPriority="65" w:unhideWhenUsed="0"/>
+    <w:lsdException w:name="Medium List 2 Accent 2" w:semiHidden="0" w:uiPriority="66" w:unhideWhenUsed="0"/>
+    <w:lsdException w:name="Medium Grid 1 Accent 2" w:semiHidden="0" w:uiPriority="67" w:unhideWhenUsed="0"/>
+    <w:lsdException w:name="Medium Grid 2 Accent 2" w:semiHidden="0" w:uiPriority="68" w:unhideWhenUsed="0"/>
+    <w:lsdException w:name="Medium Grid 3 Accent 2" w:semiHidden="0" w:uiPriority="69" w:unhideWhenUsed="0"/>
+    <w:lsdException w:name="Dark List Accent 2" w:semiHidden="0" w:uiPriority="70" w:unhideWhenUsed="0"/>
+    <w:lsdException w:name="Colorful Shading Accent 2" w:semiHidden="0" w:uiPriority="71" w:unhideWhenUsed="0"/>
+    <w:lsdException w:name="Colorful List Accent 2" w:semiHidden="0" w:uiPriority="72" w:unhideWhenUsed="0"/>
+    <w:lsdException w:name="Colorful Grid Accent 2" w:semiHidden="0" w:uiPriority="73" w:unhideWhenUsed="0"/>
+    <w:lsdException w:name="Light Shading Accent 3" w:semiHidden="0" w:uiPriority="60" w:unhideWhenUsed="0"/>
+    <w:lsdException w:name="Light List Accent 3" w:semiHidden="0" w:uiPriority="61" w:unhideWhenUsed="0"/>
+    <w:lsdException w:name="Light Grid Accent 3" w:semiHidden="0" w:uiPriority="62" w:unhideWhenUsed="0"/>
+    <w:lsdException w:name="Medium Shading 1 Accent 3" w:semiHidden="0" w:uiPriority="63" w:unhideWhenUsed="0"/>
+    <w:lsdException w:name="Medium Shading 2 Accent 3" w:semiHidden="0" w:uiPriority="64" w:unhideWhenUsed="0"/>
+    <w:lsdException w:name="Medium List 1 Accent 3" w:semiHidden="0" w:uiPriority="65" w:unhideWhenUsed="0"/>
+    <w:lsdException w:name="Medium List 2 Accent 3" w:semiHidden="0" w:uiPriority="66" w:unhideWhenUsed="0"/>
+    <w:lsdException w:name="Medium Grid 1 Accent 3" w:semiHidden="0" w:uiPriority="67" w:unhideWhenUsed="0"/>
+    <w:lsdException w:name="Medium Grid 2 Accent 3" w:semiHidden="0" w:uiPriority="68" w:unhideWhenUsed="0"/>
+    <w:lsdException w:name="Medium Grid 3 Accent 3" w:semiHidden="0" w:uiPriority="69" w:unhideWhenUsed="0"/>
+    <w:lsdException w:name="Dark List Accent 3" w:semiHidden="0" w:uiPriority="70" w:unhideWhenUsed="0"/>
+    <w:lsdException w:name="Colorful Shading Accent 3" w:semiHidden="0" w:uiPriority="71" w:unhideWhenUsed="0"/>
+    <w:lsdException w:name="Colorful List Accent 3" w:semiHidden="0" w:uiPriority="72" w:unhideWhenUsed="0"/>
+    <w:lsdException w:name="Colorful Grid Accent 3" w:semiHidden="0" w:uiPriority="73" w:unhideWhenUsed="0"/>
+    <w:lsdException w:name="Light Shading Accent 4" w:semiHidden="0" w:uiPriority="60" w:unhideWhenUsed="0"/>
+    <w:lsdException w:name="Light List Accent 4" w:semiHidden="0" w:uiPriority="61" w:unhideWhenUsed="0"/>
+    <w:lsdException w:name="Light Grid Accent 4" w:semiHidden="0" w:uiPriority="62" w:unhideWhenUsed="0"/>
+    <w:lsdException w:name="Medium Shading 1 Accent 4" w:semiHidden="0" w:uiPriority="63" w:unhideWhenUsed="0"/>
+    <w:lsdException w:name="Medium Shading 2 Accent 4" w:semiHidden="0" w:uiPriority="64" w:unhideWhenUsed="0"/>
+    <w:lsdException w:name="Medium List 1 Accent 4" w:semiHidden="0" w:uiPriority="65" w:unhideWhenUsed="0"/>
+    <w:lsdException w:name="Medium List 2 Accent 4" w:semiHidden="0" w:uiPriority="66" w:unhideWhenUsed="0"/>
+    <w:lsdException w:name="Medium Grid 1 Accent 4" w:semiHidden="0" w:uiPriority="67" w:unhideWhenUsed="0"/>
+    <w:lsdException w:name="Medium Grid 2 Accent 4" w:semiHidden="0" w:uiPriority="68" w:unhideWhenUsed="0"/>
+    <w:lsdException w:name="Medium Grid 3 Accent 4" w:semiHidden="0" w:uiPriority="69" w:unhideWhenUsed="0"/>
+    <w:lsdException w:name="Dark List Accent 4" w:semiHidden="0" w:uiPriority="70" w:unhideWhenUsed="0"/>
+    <w:lsdException w:name="Colorful Shading Accent 4" w:semiHidden="0" w:uiPriority="71" w:unhideWhenUsed="0"/>
+    <w:lsdException w:name="Colorful List Accent 4" w:semiHidden="0" w:uiPriority="72" w:unhideWhenUsed="0"/>
+    <w:lsdException w:name="Colorful Grid Accent 4" w:semiHidden="0" w:uiPriority="73" w:unhideWhenUsed="0"/>
+    <w:lsdException w:name="Light Shading Accent 5" w:semiHidden="0" w:uiPriority="60" w:unhideWhenUsed="0"/>
+    <w:lsdException w:name="Light List Accent 5" w:semiHidden="0" w:uiPriority="61" w:unhideWhenUsed="0"/>
+    <w:lsdException w:name="Light Grid Accent 5" w:semiHidden="0" w:uiPriority="62" w:unhideWhenUsed="0"/>
+    <w:lsdException w:name="Medium Shading 1 Accent 5" w:semiHidden="0" w:uiPriority="63" w:unhideWhenUsed="0"/>
+    <w:lsdException w:name="Medium Shading 2 Accent 5" w:semiHidden="0" w:uiPriority="64" w:unhideWhenUsed="0"/>
+    <w:lsdException w:name="Medium List 1 Accent 5" w:semiHidden="0" w:uiPriority="65" w:unhideWhenUsed="0"/>
+    <w:lsdException w:name="Medium List 2 Accent 5" w:semiHidden="0" w:uiPriority="66" w:unhideWhenUsed="0"/>
+    <w:lsdException w:name="Medium Grid 1 Accent 5" w:semiHidden="0" w:uiPriority="67" w:unhideWhenUsed="0"/>
+    <w:lsdException w:name="Medium Grid 2 Accent 5" w:semiHidden="0" w:uiPriority="68" w:unhideWhenUsed="0"/>
+    <w:lsdException w:name="Medium Grid 3 Accent 5" w:semiHidden="0" w:uiPriority="69" w:unhideWhenUsed="0"/>
+    <w:lsdException w:name="Dark List Accent 5" w:semiHidden="0" w:uiPriority="70" w:unhideWhenUsed="0"/>
+    <w:lsdException w:name="Colorful Shading Accent 5" w:semiHidden="0" w:uiPriority="71" w:unhideWhenUsed="0"/>
+    <w:lsdException w:name="Colorful List Accent 5" w:semiHidden="0" w:uiPriority="72" w:unhideWhenUsed="0"/>
+    <w:lsdException w:name="Colorful Grid Accent 5" w:semiHidden="0" w:uiPriority="73" w:unhideWhenUsed="0"/>
+    <w:lsdException w:name="Light Shading Accent 6" w:semiHidden="0" w:uiPriority="60" w:unhideWhenUsed="0"/>
+    <w:lsdException w:name="Light List Accent 6" w:semiHidden="0" w:uiPriority="61" w:unhideWhenUsed="0"/>
+    <w:lsdException w:name="Light Grid Accent 6" w:semiHidden="0" w:uiPriority="62" w:unhideWhenUsed="0"/>
+    <w:lsdException w:name="Medium Shading 1 Accent 6" w:semiHidden="0" w:uiPriority="63" w:unhideWhenUsed="0"/>
+    <w:lsdException w:name="Medium Shading 2 Accent 6" w:semiHidden="0" w:uiPriority="64" w:unhideWhenUsed="0"/>
+    <w:lsdException w:name="Medium List 1 Accent 6" w:semiHidden="0" w:uiPriority="65" w:unhideWhenUsed="0"/>
+    <w:lsdException w:name="Medium List 2 Accent 6" w:semiHidden="0" w:uiPriority="66" w:unhideWhenUsed="0"/>
+    <w:lsdException w:name="Medium Grid 1 Accent 6" w:semiHidden="0" w:uiPriority="67" w:unhideWhenUsed="0"/>
+    <w:lsdException w:name="Medium Grid 2 Accent 6" w:semiHidden="0" w:uiPriority="68" w:unhideWhenUsed="0"/>
+    <w:lsdException w:name="Medium Grid 3 Accent 6" w:semiHidden="0" w:uiPriority="69" w:unhideWhenUsed="0"/>
+    <w:lsdException w:name="Dark List Accent 6" w:semiHidden="0" w:uiPriority="70" w:unhideWhenUsed="0"/>
+    <w:lsdException w:name="Colorful Shading Accent 6" w:semiHidden="0" w:uiPriority="71" w:unhideWhenUsed="0"/>
+    <w:lsdException w:name="Colorful List Accent 6" w:semiHidden="0" w:uiPriority="72" w:unhideWhenUsed="0"/>
+    <w:lsdException w:name="Colorful Grid Accent 6" w:semiHidden="0" w:uiPriority="73" w:unhideWhenUsed="0"/>
+    <w:lsdException w:name="Subtle Emphasis" w:semiHidden="0" w:uiPriority="19" w:unhideWhenUsed="0" w:qFormat="1"/>
+    <w:lsdException w:name="Intense Emphasis" w:semiHidden="0" w:uiPriority="21" w:unhideWhenUsed="0" w:qFormat="1"/>
+    <w:lsdException w:name="Subtle Reference" w:semiHidden="0" w:uiPriority="31" w:unhideWhenUsed="0" w:qFormat="1"/>
+    <w:lsdException w:name="Intense Reference" w:semiHidden="0" w:uiPriority="32" w:unhideWhenUsed="0" w:qFormat="1"/>
+    <w:lsdException w:name="Book Title" w:semiHidden="0" w:uiPriority="33" w:unhideWhenUsed="0" w:qFormat="1"/>
+    <w:lsdException w:name="Bibliography" w:uiPriority="37"/>
+    <w:lsdException w:name="TOC Heading" w:uiPriority="39" w:qFormat="1"/>
+  </w:latentStyles>
+  <w:style w:type="paragraph" w:default="1" w:styleId="Normal">
+    <w:name w:val="Normal"/>
+    <w:qFormat/>
+    <w:rsid w:val="008A0ECB"/>
+    <w:pPr>
+      <w:spacing w:after="200" w:line="276" w:lineRule="auto"/>
+    </w:pPr>
+    <w:rPr>
+      <w:rFonts w:ascii="Book Antiqua" w:eastAsia="MS PGothic" w:hAnsi="Book Antiqua" w:cs="Arial"/>
+      <w:color w:val="000000"/>
+      <w:kern w:val="24"/>
+      <w:sz w:val="56"/>
+      <w:szCs w:val="56"/>
+    </w:rPr>
+  </w:style>
+  <w:style w:type="paragraph" w:styleId="Heading1">
+    <w:name w:val="heading 1"/>
+    <w:basedOn w:val="Heading2"/>
+    <w:next w:val="Normal"/>
+    <w:link w:val="Heading1Char"/>
+    <w:uiPriority w:val="9"/>
+    <w:qFormat/>
+    <w:rsid w:val="00AD449B"/>
+    <w:pPr>
+      <w:outlineLvl w:val="0"/>
+    </w:pPr>
+    <w:rPr>
+      <w:caps/>
+    </w:rPr>
+  </w:style>
+  <w:style w:type="paragraph" w:styleId="Heading2">
+    <w:name w:val="heading 2"/>
+    <w:basedOn w:val="Normal"/>
+    <w:next w:val="Normal"/>
+    <w:link w:val="Heading2Char"/>
+    <w:uiPriority w:val="9"/>
+    <w:unhideWhenUsed/>
+    <w:qFormat/>
+    <w:rsid w:val="00AD449B"/>
+    <w:pPr>
+      <w:spacing w:before="560" w:after="0" w:line="240" w:lineRule="auto"/>
+      <w:outlineLvl w:val="1"/>
+    </w:pPr>
+    <w:rPr>
+      <w:b/>
+      <w:bCs/>
+      <w:color w:val="C12F43"/>
+    </w:rPr>
+  </w:style>
+  <w:style w:type="character" w:default="1" w:styleId="DefaultParagraphFont">
+    <w:name w:val="Default Paragraph Font"/>
+    <w:uiPriority w:val="1"/>
+    <w:semiHidden/>
+    <w:unhideWhenUsed/>
+  </w:style>
+  <w:style w:type="table" w:default="1" w:styleId="TableNormal">
+    <w:name w:val="Normal Table"/>
+    <w:uiPriority w:val="99"/>
+    <w:semiHidden/>
+    <w:unhideWhenUsed/>
+    <w:tblPr>
+      <w:tblInd w:w="0" w:type="dxa"/>
+      <w:tblCellMar>
+        <w:top w:w="0" w:type="dxa"/>
+        <w:left w:w="108" w:type="dxa"/>
+        <w:bottom w:w="0" w:type="dxa"/>
+        <w:right w:w="108" w:type="dxa"/>
+      </w:tblCellMar>
+    </w:tblPr>
+  </w:style>
+  <w:style w:type="numbering" w:default="1" w:styleId="NoList">
+    <w:name w:val="No List"/>
+    <w:uiPriority w:val="99"/>
+    <w:semiHidden/>
+    <w:unhideWhenUsed/>
+  </w:style>
+  <w:style w:type="paragraph" w:styleId="NormalWeb">
+    <w:name w:val="Normal (Web)"/>
+    <w:basedOn w:val="Normal"/>
+    <w:uiPriority w:val="99"/>
+    <w:unhideWhenUsed/>
+    <w:rsid w:val="00AD449B"/>
+    <w:pPr>
+      <w:spacing w:before="100" w:beforeAutospacing="1" w:after="100" w:afterAutospacing="1" w:line="240" w:lineRule="auto"/>
+    </w:pPr>
+    <w:rPr>
+      <w:rFonts w:ascii="Times New Roman" w:eastAsia="Times New Roman" w:hAnsi="Times New Roman"/>
+      <w:sz w:val="24"/>
+      <w:szCs w:val="24"/>
+    </w:rPr>
+  </w:style>
+  <w:style w:type="character" w:customStyle="1" w:styleId="Heading2Char">
+    <w:name w:val="Heading 2 Char"/>
+    <w:basedOn w:val="DefaultParagraphFont"/>
+    <w:link w:val="Heading2"/>
+    <w:uiPriority w:val="9"/>
+    <w:rsid w:val="00AD449B"/>
+    <w:rPr>
+      <w:rFonts w:ascii="Book Antiqua" w:eastAsia="MS PGothic" w:hAnsi="Book Antiqua" w:cs="Arial"/>
+      <w:b/>
+      <w:bCs/>
+      <w:color w:val="C12F43"/>
+      <w:kern w:val="24"/>
+      <w:sz w:val="56"/>
+      <w:szCs w:val="56"/>
+    </w:rPr>
+  </w:style>
+  <w:style w:type="character" w:customStyle="1" w:styleId="Heading1Char">
+    <w:name w:val="Heading 1 Char"/>
+    <w:basedOn w:val="DefaultParagraphFont"/>
+    <w:link w:val="Heading1"/>
+    <w:uiPriority w:val="9"/>
+    <w:rsid w:val="00AD449B"/>
+    <w:rPr>
+      <w:rFonts w:ascii="Book Antiqua" w:eastAsia="MS PGothic" w:hAnsi="Book Antiqua" w:cs="Arial"/>
+      <w:b/>
+      <w:bCs/>
+      <w:caps/>
+      <w:color w:val="C12F43"/>
+      <w:kern w:val="24"/>
+      <w:sz w:val="56"/>
+      <w:szCs w:val="56"/>
+    </w:rPr>
+  </w:style>
+  <w:style w:type="paragraph" w:styleId="ListParagraph">
+    <w:name w:val="List Paragraph"/>
+    <w:basedOn w:val="Normal"/>
+    <w:uiPriority w:val="34"/>
+    <w:qFormat/>
+    <w:rsid w:val="004113A9"/>
+    <w:pPr>
+      <w:numPr>
+        <w:numId w:val="6"/>
+      </w:numPr>
+      <w:spacing w:after="0" w:line="240" w:lineRule="auto"/>
+      <w:ind w:left="720"/>
+      <w:contextualSpacing/>
+    </w:pPr>
   </w:style>
 </w:styles>
 </file>
@@ -791,7 +1296,7 @@
     </a:clrScheme>
     <a:fontScheme name="Office">
       <a:majorFont>
-        <a:latin typeface="Calibri"/>
+        <a:latin typeface="Cambria"/>
         <a:ea typeface=""/>
         <a:cs typeface=""/>
         <a:font script="Jpan" typeface="ＭＳ ゴシック"/>
@@ -823,9 +1328,10 @@
         <a:font script="Mong" typeface="Mongolian Baiti"/>
         <a:font script="Viet" typeface="Times New Roman"/>
         <a:font script="Uigh" typeface="Microsoft Uighur"/>
+        <a:font script="Geor" typeface="Sylfaen"/>
       </a:majorFont>
       <a:minorFont>
-        <a:latin typeface="Cambria"/>
+        <a:latin typeface="Calibri"/>
         <a:ea typeface=""/>
         <a:cs typeface=""/>
         <a:font script="Jpan" typeface="ＭＳ 明朝"/>
@@ -857,6 +1363,7 @@
         <a:font script="Mong" typeface="Mongolian Baiti"/>
         <a:font script="Viet" typeface="Arial"/>
         <a:font script="Uigh" typeface="Microsoft Uighur"/>
+        <a:font script="Geor" typeface="Sylfaen"/>
       </a:minorFont>
     </a:fontScheme>
     <a:fmtScheme name="Office">
@@ -891,16 +1398,20 @@
           <a:gsLst>
             <a:gs pos="0">
               <a:schemeClr val="phClr">
-                <a:tint val="100000"/>
-                <a:shade val="100000"/>
+                <a:shade val="51000"/>
+                <a:satMod val="130000"/>
+              </a:schemeClr>
+            </a:gs>
+            <a:gs pos="80000">
+              <a:schemeClr val="phClr">
+                <a:shade val="93000"/>
                 <a:satMod val="130000"/>
               </a:schemeClr>
             </a:gs>
             <a:gs pos="100000">
               <a:schemeClr val="phClr">
-                <a:tint val="50000"/>
-                <a:shade val="100000"/>
-                <a:satMod val="350000"/>
+                <a:shade val="94000"/>
+                <a:satMod val="135000"/>
               </a:schemeClr>
             </a:gs>
           </a:gsLst>
@@ -1022,46 +1533,19 @@
       </a:bgFillStyleLst>
     </a:fmtScheme>
   </a:themeElements>
-  <a:objectDefaults>
-    <a:spDef>
-      <a:spPr/>
-      <a:bodyPr/>
-      <a:lstStyle/>
-      <a:style>
-        <a:lnRef idx="1">
-          <a:schemeClr val="accent1"/>
-        </a:lnRef>
-        <a:fillRef idx="3">
-          <a:schemeClr val="accent1"/>
-        </a:fillRef>
-        <a:effectRef idx="2">
-          <a:schemeClr val="accent1"/>
-        </a:effectRef>
-        <a:fontRef idx="minor">
-          <a:schemeClr val="lt1"/>
-        </a:fontRef>
-      </a:style>
-    </a:spDef>
-    <a:lnDef>
-      <a:spPr/>
-      <a:bodyPr/>
-      <a:lstStyle/>
-      <a:style>
-        <a:lnRef idx="2">
-          <a:schemeClr val="accent1"/>
-        </a:lnRef>
-        <a:fillRef idx="0">
-          <a:schemeClr val="accent1"/>
-        </a:fillRef>
-        <a:effectRef idx="1">
-          <a:schemeClr val="accent1"/>
-        </a:effectRef>
-        <a:fontRef idx="minor">
-          <a:schemeClr val="tx1"/>
-        </a:fontRef>
-      </a:style>
-    </a:lnDef>
-  </a:objectDefaults>
+  <a:objectDefaults/>
   <a:extraClrSchemeLst/>
 </a:theme>
+</file>
+
+<file path=customXml/item1.xml><?xml version="1.0" encoding="utf-8"?>
+<b:Sources xmlns:b="http://schemas.openxmlformats.org/officeDocument/2006/bibliography" xmlns="http://schemas.openxmlformats.org/officeDocument/2006/bibliography" SelectedStyle="\APA.XSL" StyleName="APA"/>
+</file>
+
+<file path=customXml/itemProps1.xml><?xml version="1.0" encoding="utf-8"?>
+<ds:datastoreItem xmlns:ds="http://schemas.openxmlformats.org/officeDocument/2006/customXml" ds:itemID="{356965BC-505E-4DAC-B76C-929EBC8363DC}">
+  <ds:schemaRefs>
+    <ds:schemaRef ds:uri="http://schemas.openxmlformats.org/officeDocument/2006/bibliography"/>
+  </ds:schemaRefs>
+</ds:datastoreItem>
 </file>
</xml_diff>

<commit_message>
final poster added, directories cleaned up
</commit_message>
<xml_diff>
--- a/report/report-out.docx
+++ b/report/report-out.docx
@@ -2,6 +2,24 @@
 <file path=word/document.xml><?xml version="1.0" encoding="utf-8"?>
 <w:document xmlns:w="http://schemas.openxmlformats.org/wordprocessingml/2006/main" xmlns:m="http://schemas.openxmlformats.org/officeDocument/2006/math" xmlns:r="http://schemas.openxmlformats.org/officeDocument/2006/relationships" xmlns:o="urn:schemas-microsoft-com:office:office" xmlns:v="urn:schemas-microsoft-com:vml" xmlns:w10="urn:schemas-microsoft-com:office:word" xmlns:a="http://schemas.openxmlformats.org/drawingml/2006/main" xmlns:pic="http://schemas.openxmlformats.org/drawingml/2006/picture" xmlns:wp="http://schemas.openxmlformats.org/drawingml/2006/wordprocessingDrawing">
   <w:body>
+    <w:bookmarkStart w:id="do-orienting-stimuli-create-additional-task-demands-in-the-looking-while-listening-paradigm" w:name="do-orienting-stimuli-create-additional-task-demands-in-the-looking-while-listening-paradigm"/>
+    <w:p>
+      <w:pPr>
+        <w:pStyle w:val="Heading1"/>
+      </w:pPr>
+      <w:r>
+        <w:t xml:space="preserve">Do orienting stimuli create additional task demands in the looking-while-listening paradigm?</w:t>
+      </w:r>
+    </w:p>
+    <w:bookmarkEnd w:id="do-orienting-stimuli-create-additional-task-demands-in-the-looking-while-listening-paradigm"/>
+    <w:p>
+      <w:r>
+        <w:rPr>
+          <w:i/>
+        </w:rPr>
+        <w:t xml:space="preserve">Tristan Mahr and Jan Edwards</w:t>
+      </w:r>
+    </w:p>
     <w:bookmarkStart w:id="introduction-and-rationale" w:name="introduction-and-rationale"/>
     <w:p>
       <w:pPr>
@@ -185,27 +203,27 @@
         </w:numPr>
       </w:pPr>
       <w:r>
-        <w:t xml:space="preserve">Centering stimulus was an abstract geometric animation. It appeared onscreen after two images had been presented for 2000 ms. (</w:t>
+        <w:t xml:space="preserve">Centering stimulus was an abstract geometric animation. It appeared onscreen after two images had been presented for 2000 ms.</w:t>
+      </w:r>
+    </w:p>
+    <w:p>
+      <w:pPr>
+        <w:numPr>
+          <w:numId w:val="4"/>
+          <w:ilvl w:val="0"/>
+        </w:numPr>
+      </w:pPr>
+      <w:r>
+        <w:t xml:space="preserve">The animation looped until the child had fixated on it for 300 ms or until 8000 ms had elapsed. Then the carrier phrase (</w:t>
       </w:r>
       <w:r>
         <w:rPr>
-          <w:b/>
+          <w:i/>
         </w:rPr>
-        <w:t xml:space="preserve">Describe and maybe show example</w:t>
-      </w:r>
-      <w:r>
-        <w:t xml:space="preserve">)</w:t>
-      </w:r>
-    </w:p>
-    <w:p>
-      <w:pPr>
-        <w:numPr>
-          <w:numId w:val="4"/>
-          <w:ilvl w:val="0"/>
-        </w:numPr>
-      </w:pPr>
-      <w:r>
-        <w:t xml:space="preserve">The animation looped until the child had fixated on it for 300 ms or until 8000 ms had elapsed. Then the carrier phrase was played, at target-word onset, the centering stimulus disappeared.</w:t>
+        <w:t xml:space="preserve">find the</w:t>
+      </w:r>
+      <w:r>
+        <w:t xml:space="preserve">) was played; at target-word onset, the centering stimulus disappeared.</w:t>
       </w:r>
     </w:p>
     <w:p>
@@ -366,7 +384,7 @@
               <w:jc w:val="left"/>
             </w:pPr>
             <w:r>
-              <w:t xml:space="preserve">39.44 (30–46)</w:t>
+              <w:t xml:space="preserve">39.4 (30–46)</w:t>
             </w:r>
           </w:p>
         </w:tc>
@@ -386,7 +404,7 @@
               <w:jc w:val="left"/>
             </w:pPr>
             <w:r>
-              <w:t xml:space="preserve">90.2 (50–128)</w:t>
+              <w:t xml:space="preserve">131.4 (108–159)</w:t>
             </w:r>
           </w:p>
         </w:tc>
@@ -408,7 +426,7 @@
               <w:jc w:val="left"/>
             </w:pPr>
             <w:r>
-              <w:t xml:space="preserve">40.52 (31–48)</w:t>
+              <w:t xml:space="preserve">40.5 (31–48)</w:t>
             </w:r>
           </w:p>
         </w:tc>
@@ -428,7 +446,7 @@
               <w:jc w:val="left"/>
             </w:pPr>
             <w:r>
-              <w:t xml:space="preserve">77.04 (45–118)</w:t>
+              <w:t xml:space="preserve">120.7 (94–146)</w:t>
             </w:r>
           </w:p>
         </w:tc>
@@ -649,14 +667,14 @@
       <w:r>
         <w:drawing>
           <wp:inline>
-            <wp:extent cx="12179300" cy="4229100"/>
+            <wp:extent cx="4902200" cy="1701800"/>
             <wp:effectExtent b="0" l="0" r="0" t="0"/>
             <wp:docPr descr="" id="1" name="Picture"/>
             <a:graphic>
               <a:graphicData uri="http://schemas.openxmlformats.org/drawingml/2006/picture">
                 <pic:pic>
                   <pic:nvPicPr>
-                    <pic:cNvPr descr="mp_display.png" id="0" name="Picture"/>
+                    <pic:cNvPr descr="images/mp_display.png" id="0" name="Picture"/>
                     <pic:cNvPicPr>
                       <a:picLocks noChangeArrowheads="1" noChangeAspect="1"/>
                     </pic:cNvPicPr>
@@ -670,7 +688,7 @@
                   <pic:spPr bwMode="auto">
                     <a:xfrm>
                       <a:off x="0" y="0"/>
-                      <a:ext cx="12179300" cy="4229100"/>
+                      <a:ext cx="4902200" cy="1701800"/>
                     </a:xfrm>
                     <a:prstGeom prst="rect">
                       <a:avLst/>
@@ -693,290 +711,22 @@
       <w:pPr>
         <w:pStyle w:val="ImageCaption"/>
       </w:pPr>
-    </w:p>
-    <w:bookmarkStart w:id="calculation-of-latency-reaction-time" w:name="calculation-of-latency-reaction-time"/>
-    <w:p>
-      <w:pPr>
-        <w:pStyle w:val="Heading3"/>
-      </w:pPr>
-      <w:r>
-        <w:t xml:space="preserve">Calculation of Latency (reaction time)</w:t>
-      </w:r>
-    </w:p>
-    <w:bookmarkEnd w:id="calculation-of-latency-reaction-time"/>
-    <w:p>
-      <w:pPr>
-        <w:numPr>
-          <w:numId w:val="9"/>
-          <w:ilvl w:val="0"/>
-        </w:numPr>
-      </w:pPr>
-      <w:r>
-        <w:t xml:space="preserve">Latency is the amount of time between target-word onset and the first look to target.</w:t>
-      </w:r>
-    </w:p>
-    <w:p>
-      <w:pPr>
-        <w:numPr>
-          <w:numId w:val="9"/>
-          <w:ilvl w:val="0"/>
-        </w:numPr>
-      </w:pPr>
-      <w:r>
-        <w:t xml:space="preserve">Latency calculated for CP and NW trials only.</w:t>
-      </w:r>
-    </w:p>
-    <w:p>
-      <w:pPr>
-        <w:numPr>
-          <w:numId w:val="9"/>
-          <w:ilvl w:val="0"/>
-        </w:numPr>
-      </w:pPr>
-      <w:r>
-        <w:t xml:space="preserve">On each trial, reaction time was calculated only if:</w:t>
-      </w:r>
-    </w:p>
-    <w:p>
-      <w:pPr>
-        <w:numPr>
-          <w:numId w:val="10"/>
-          <w:ilvl w:val="1"/>
-        </w:numPr>
-      </w:pPr>
-      <w:r>
-        <w:t xml:space="preserve">the child looked onscreen within the 50 ms after target-word onset</w:t>
-      </w:r>
-    </w:p>
-    <w:p>
-      <w:pPr>
-        <w:numPr>
-          <w:numId w:val="10"/>
-          <w:ilvl w:val="1"/>
-        </w:numPr>
-      </w:pPr>
-      <w:r>
-        <w:t xml:space="preserve">the child was not already looking at familiar object (CP trials) or at unfamiliar object (NW trials) during within 50 ms after target-word onset.</w:t>
-      </w:r>
-    </w:p>
-    <w:p>
-      <w:pPr>
-        <w:numPr>
-          <w:numId w:val="10"/>
-          <w:ilvl w:val="0"/>
-        </w:numPr>
-      </w:pPr>
-      <w:r>
-        <w:t xml:space="preserve">Latency = Time of first look to target – time of first tracked look during target-word onset (0 to 50 ms)</w:t>
-      </w:r>
-    </w:p>
-    <w:p>
-      <w:pPr>
-        <w:numPr>
-          <w:numId w:val="10"/>
-          <w:ilvl w:val="0"/>
-        </w:numPr>
-      </w:pPr>
-      <w:r>
-        <w:t xml:space="preserve">Reaction time trimming: We excluded latencies that were less than 250 ms or greater than 2SD above the group mean.</w:t>
-      </w:r>
-    </w:p>
-    <w:bookmarkStart w:id="research-questions" w:name="research-questions"/>
-    <w:p>
-      <w:pPr>
-        <w:pStyle w:val="Heading3"/>
-      </w:pPr>
-      <w:r>
-        <w:t xml:space="preserve">Research Questions</w:t>
-      </w:r>
-    </w:p>
-    <w:bookmarkEnd w:id="research-questions"/>
-    <w:p>
-      <w:pPr>
-        <w:numPr>
-          <w:numId w:val="11"/>
-          <w:ilvl w:val="0"/>
-        </w:numPr>
-      </w:pPr>
-      <w:r>
-        <w:t xml:space="preserve">Does the use of an animated centering stimulus result in more useable latencies?</w:t>
-      </w:r>
-    </w:p>
-    <w:p>
-      <w:pPr>
-        <w:numPr>
-          <w:numId w:val="12"/>
-          <w:ilvl w:val="1"/>
-        </w:numPr>
-      </w:pPr>
-      <w:r>
-        <w:t xml:space="preserve">That is, are there more trials with useable latencies in condition 2 as compared to condition 1?</w:t>
-      </w:r>
-    </w:p>
-    <w:p>
-      <w:pPr>
-        <w:numPr>
-          <w:numId w:val="12"/>
-          <w:ilvl w:val="0"/>
-        </w:numPr>
-      </w:pPr>
-      <w:r>
-        <w:t xml:space="preserve">Does this animated centering stimulus create additional task demands?</w:t>
-      </w:r>
-    </w:p>
-    <w:p>
-      <w:pPr>
-        <w:numPr>
-          <w:numId w:val="13"/>
-          <w:ilvl w:val="1"/>
-        </w:numPr>
-      </w:pPr>
-      <w:r>
-        <w:t xml:space="preserve">Do children take longer to look to the target in condition 2 relative to condition 1?</w:t>
-      </w:r>
-    </w:p>
-    <w:p>
-      <w:pPr>
-        <w:numPr>
-          <w:numId w:val="13"/>
-          <w:ilvl w:val="1"/>
-        </w:numPr>
-      </w:pPr>
-      <w:r>
-        <w:t xml:space="preserve">Does the relationship between reaction time and vocabulary size reported in the literature continue to be observed when an animated centering stimulus is used?</w:t>
-      </w:r>
-    </w:p>
-    <w:bookmarkStart w:id="results" w:name="results"/>
-    <w:p>
-      <w:pPr>
-        <w:pStyle w:val="Heading2"/>
-      </w:pPr>
-      <w:r>
-        <w:t xml:space="preserve">RESULTS</w:t>
-      </w:r>
-    </w:p>
-    <w:bookmarkEnd w:id="results"/>
-    <w:p>
-      <w:pPr>
-        <w:numPr>
-          <w:numId w:val="14"/>
-          <w:ilvl w:val="0"/>
-        </w:numPr>
-      </w:pPr>
-      <w:r>
-        <w:t xml:space="preserve">As expected, children looked to familiar object in CP trials and to unfamiliar object in NW trials.</w:t>
-      </w:r>
-    </w:p>
-    <w:bookmarkStart w:id="latency-results" w:name="latency-results"/>
-    <w:p>
-      <w:pPr>
-        <w:pStyle w:val="Heading3"/>
-      </w:pPr>
-      <w:r>
-        <w:t xml:space="preserve">Latency Results</w:t>
-      </w:r>
-    </w:p>
-    <w:bookmarkEnd w:id="latency-results"/>
-    <w:p>
-      <w:pPr>
-        <w:numPr>
-          <w:numId w:val="15"/>
-          <w:ilvl w:val="0"/>
-        </w:numPr>
-      </w:pPr>
-      <w:r>
-        <w:t xml:space="preserve">Condition 1:</w:t>
-      </w:r>
-    </w:p>
-    <w:p>
-      <w:pPr>
-        <w:numPr>
-          <w:numId w:val="16"/>
-          <w:ilvl w:val="1"/>
-        </w:numPr>
-      </w:pPr>
-      <w:r>
-        <w:t xml:space="preserve">CP trials: Latencies available in 32.7% of trials (additional 4.8% trimmed)</w:t>
-      </w:r>
-    </w:p>
-    <w:p>
-      <w:pPr>
-        <w:numPr>
-          <w:numId w:val="16"/>
-          <w:ilvl w:val="1"/>
-        </w:numPr>
-      </w:pPr>
-      <w:r>
-        <w:t xml:space="preserve">NW trials: Latencies available in 30.5% of trials (additional 5.8% trimmed)</w:t>
-      </w:r>
-    </w:p>
-    <w:p>
-      <w:pPr>
-        <w:numPr>
-          <w:numId w:val="16"/>
-          <w:ilvl w:val="0"/>
-        </w:numPr>
-      </w:pPr>
-      <w:r>
-        <w:t xml:space="preserve">Condition 2:</w:t>
-      </w:r>
-    </w:p>
-    <w:p>
-      <w:pPr>
-        <w:numPr>
-          <w:numId w:val="17"/>
-          <w:ilvl w:val="1"/>
-        </w:numPr>
-      </w:pPr>
-      <w:r>
-        <w:t xml:space="preserve">CP trials: Latencies available in 63.9% of trials (additional 8% trimmed)</w:t>
-      </w:r>
-    </w:p>
-    <w:p>
-      <w:pPr>
-        <w:numPr>
-          <w:numId w:val="17"/>
-          <w:ilvl w:val="1"/>
-        </w:numPr>
-      </w:pPr>
-      <w:r>
-        <w:t xml:space="preserve">NW trials: Latencies available in 61.3% of trials (additional 8.5% trimmed)</w:t>
-      </w:r>
-    </w:p>
-    <w:p>
-      <w:pPr>
-        <w:numPr>
-          <w:numId w:val="17"/>
-          <w:ilvl w:val="0"/>
-        </w:numPr>
-      </w:pPr>
-      <w:r>
-        <w:t xml:space="preserve">Mean latencies are very similar across the two conditions and the two trial types.</w:t>
-      </w:r>
-    </w:p>
-    <w:p>
-      <w:pPr>
-        <w:numPr>
-          <w:numId w:val="17"/>
-          <w:ilvl w:val="0"/>
-        </w:numPr>
-      </w:pPr>
-      <w:r>
-        <w:t xml:space="preserve">Distributions of latencies differs across the two conditions, with condition 2 (with the centering stimuli) having a more peaky and positively skewed distribution.</w:t>
+      <w:r>
+        <w:t xml:space="preserve">Figure 1. Example screens in experiment. An orienting stimulus is on the left.</w:t>
       </w:r>
     </w:p>
     <w:p>
       <w:r>
         <w:drawing>
           <wp:inline>
-            <wp:extent cx="8255000" cy="6413500"/>
+            <wp:extent cx="4902200" cy="1117600"/>
             <wp:effectExtent b="0" l="0" r="0" t="0"/>
             <wp:docPr descr="" id="1" name="Picture"/>
             <a:graphic>
               <a:graphicData uri="http://schemas.openxmlformats.org/drawingml/2006/picture">
                 <pic:pic>
                   <pic:nvPicPr>
-                    <pic:cNvPr descr="figure/unnamed-chunk-5.png" id="0" name="Picture"/>
+                    <pic:cNvPr descr="images/timeline.png" id="0" name="Picture"/>
                     <pic:cNvPicPr>
                       <a:picLocks noChangeArrowheads="1" noChangeAspect="1"/>
                     </pic:cNvPicPr>
@@ -990,7 +740,7 @@
                   <pic:spPr bwMode="auto">
                     <a:xfrm>
                       <a:off x="0" y="0"/>
-                      <a:ext cx="8255000" cy="6413500"/>
+                      <a:ext cx="4902200" cy="1117600"/>
                     </a:xfrm>
                     <a:prstGeom prst="rect">
                       <a:avLst/>
@@ -1014,75 +764,415 @@
         <w:pStyle w:val="ImageCaption"/>
       </w:pPr>
       <w:r>
-        <w:t xml:space="preserve">Figure 2. Histograms of latencies (ms) for condition 1 (top) and condition 2 (bottom) for CP trials (left) and NW trials (right).</w:t>
-      </w:r>
-    </w:p>
-    <w:bookmarkStart w:id="regression-analyses" w:name="regression-analyses"/>
+        <w:t xml:space="preserve">Figure 2. Figure 2. Timeline of a single trial</w:t>
+      </w:r>
+    </w:p>
+    <w:bookmarkStart w:id="calculation-of-latency-reaction-time" w:name="calculation-of-latency-reaction-time"/>
     <w:p>
       <w:pPr>
         <w:pStyle w:val="Heading3"/>
       </w:pPr>
       <w:r>
-        <w:t xml:space="preserve">Regression analyses</w:t>
-      </w:r>
-    </w:p>
-    <w:bookmarkEnd w:id="regression-analyses"/>
-    <w:p>
-      <w:pPr>
-        <w:numPr>
-          <w:numId w:val="18"/>
-          <w:ilvl w:val="0"/>
-        </w:numPr>
-      </w:pPr>
-      <w:r>
-        <w:t xml:space="preserve">Do age, expressive vocabulary size or trial type predict latency in either conditions?</w:t>
-      </w:r>
-    </w:p>
-    <w:p>
-      <w:pPr>
-        <w:numPr>
-          <w:numId w:val="18"/>
-          <w:ilvl w:val="0"/>
-        </w:numPr>
-      </w:pPr>
-      <w:r>
-        <w:t xml:space="preserve">We ran two separate multiple regression analyses, one for each condition. The dependent variable was the mean latencies for each subject for each trial type (CP or NW).</w:t>
-      </w:r>
-    </w:p>
-    <w:p>
-      <w:pPr>
-        <w:numPr>
-          <w:numId w:val="18"/>
-          <w:ilvl w:val="0"/>
-        </w:numPr>
-      </w:pPr>
-      <w:r>
-        <w:t xml:space="preserve">Independent variables were age, trial type (CP or NW), and EVT-2 raw score (expressive vocabulary size).</w:t>
-      </w:r>
-    </w:p>
-    <w:p>
-      <w:pPr>
-        <w:numPr>
-          <w:numId w:val="18"/>
-          <w:ilvl w:val="0"/>
-        </w:numPr>
-      </w:pPr>
-      <w:r>
-        <w:t xml:space="preserve">The regression results were also checked against a mixed effects model that used by-subject random intercepts and random slopes for trial type rather than aggregating latencies into subject means.</w:t>
-      </w:r>
-    </w:p>
+        <w:t xml:space="preserve">Calculation of Latency (reaction time)</w:t>
+      </w:r>
+    </w:p>
+    <w:bookmarkEnd w:id="calculation-of-latency-reaction-time"/>
+    <w:p>
+      <w:pPr>
+        <w:numPr>
+          <w:numId w:val="9"/>
+          <w:ilvl w:val="0"/>
+        </w:numPr>
+      </w:pPr>
+      <w:r>
+        <w:t xml:space="preserve">Latency is the amount of time between target-word onset and the first look to target.</w:t>
+      </w:r>
+    </w:p>
+    <w:p>
+      <w:pPr>
+        <w:numPr>
+          <w:numId w:val="9"/>
+          <w:ilvl w:val="0"/>
+        </w:numPr>
+      </w:pPr>
+      <w:r>
+        <w:t xml:space="preserve">Latency calculated for CP and NW trials only.</w:t>
+      </w:r>
+    </w:p>
+    <w:p>
+      <w:pPr>
+        <w:numPr>
+          <w:numId w:val="9"/>
+          <w:ilvl w:val="0"/>
+        </w:numPr>
+      </w:pPr>
+      <w:r>
+        <w:t xml:space="preserve">On each trial, reaction time was calculated only if:</w:t>
+      </w:r>
+    </w:p>
+    <w:p>
+      <w:pPr>
+        <w:numPr>
+          <w:numId w:val="10"/>
+          <w:ilvl w:val="1"/>
+        </w:numPr>
+      </w:pPr>
+      <w:r>
+        <w:t xml:space="preserve">the child looked onscreen within the 50 ms after target-word onset</w:t>
+      </w:r>
+    </w:p>
+    <w:p>
+      <w:pPr>
+        <w:numPr>
+          <w:numId w:val="10"/>
+          <w:ilvl w:val="1"/>
+        </w:numPr>
+      </w:pPr>
+      <w:r>
+        <w:t xml:space="preserve">the child was not already looking at familiar object (CP trials) or at unfamiliar object (NW trials) during within 50 ms after target-word onset.</w:t>
+      </w:r>
+    </w:p>
+    <w:p>
+      <w:pPr>
+        <w:numPr>
+          <w:numId w:val="10"/>
+          <w:ilvl w:val="0"/>
+        </w:numPr>
+      </w:pPr>
+      <w:r>
+        <w:t xml:space="preserve">Latency = Time of first look to target − time of first tracked look during target-word onset (0 to 50 ms)</w:t>
+      </w:r>
+    </w:p>
+    <w:p>
+      <w:pPr>
+        <w:numPr>
+          <w:numId w:val="10"/>
+          <w:ilvl w:val="0"/>
+        </w:numPr>
+      </w:pPr>
+      <w:r>
+        <w:t xml:space="preserve">Reaction time trimming: We excluded latencies that were less than 250 ms or greater than 2SD above the group mean.</w:t>
+      </w:r>
+    </w:p>
+    <w:bookmarkStart w:id="research-questions" w:name="research-questions"/>
+    <w:p>
+      <w:pPr>
+        <w:pStyle w:val="Heading3"/>
+      </w:pPr>
+      <w:r>
+        <w:t xml:space="preserve">Research Questions</w:t>
+      </w:r>
+    </w:p>
+    <w:bookmarkEnd w:id="research-questions"/>
+    <w:p>
+      <w:pPr>
+        <w:numPr>
+          <w:numId w:val="11"/>
+          <w:ilvl w:val="0"/>
+        </w:numPr>
+      </w:pPr>
+      <w:r>
+        <w:t xml:space="preserve">Does the use of an animated centering stimulus result in more useable latencies?</w:t>
+      </w:r>
+    </w:p>
+    <w:p>
+      <w:pPr>
+        <w:numPr>
+          <w:numId w:val="12"/>
+          <w:ilvl w:val="1"/>
+        </w:numPr>
+      </w:pPr>
+      <w:r>
+        <w:t xml:space="preserve">That is, are there more trials with useable latencies in condition 2 as compared to condition 1?</w:t>
+      </w:r>
+    </w:p>
+    <w:p>
+      <w:pPr>
+        <w:numPr>
+          <w:numId w:val="12"/>
+          <w:ilvl w:val="0"/>
+        </w:numPr>
+      </w:pPr>
+      <w:r>
+        <w:t xml:space="preserve">Does this animated centering stimulus create additional task demands?</w:t>
+      </w:r>
+    </w:p>
+    <w:p>
+      <w:pPr>
+        <w:numPr>
+          <w:numId w:val="13"/>
+          <w:ilvl w:val="1"/>
+        </w:numPr>
+      </w:pPr>
+      <w:r>
+        <w:t xml:space="preserve">Do children take longer to look to the target in condition 2 relative to condition 1?</w:t>
+      </w:r>
+    </w:p>
+    <w:p>
+      <w:pPr>
+        <w:numPr>
+          <w:numId w:val="13"/>
+          <w:ilvl w:val="1"/>
+        </w:numPr>
+      </w:pPr>
+      <w:r>
+        <w:t xml:space="preserve">Does the relationship between reaction time and vocabulary size reported in the literature continue to be observed when an animated centering stimulus is used?</w:t>
+      </w:r>
+    </w:p>
+    <w:bookmarkStart w:id="results" w:name="results"/>
+    <w:p>
+      <w:pPr>
+        <w:pStyle w:val="Heading2"/>
+      </w:pPr>
+      <w:r>
+        <w:t xml:space="preserve">RESULTS</w:t>
+      </w:r>
+    </w:p>
+    <w:bookmarkEnd w:id="results"/>
+    <w:p>
+      <w:r>
+        <w:t xml:space="preserve">As expected, children looked to familiar object in CP trials and to unfamiliar object in NW trials.</w:t>
+      </w:r>
+    </w:p>
+    <w:bookmarkStart w:id="latency-results" w:name="latency-results"/>
+    <w:p>
+      <w:pPr>
+        <w:pStyle w:val="Heading3"/>
+      </w:pPr>
+      <w:r>
+        <w:t xml:space="preserve">Latency Results</w:t>
+      </w:r>
+    </w:p>
+    <w:bookmarkEnd w:id="latency-results"/>
+    <w:p>
+      <w:pPr>
+        <w:numPr>
+          <w:numId w:val="14"/>
+          <w:ilvl w:val="0"/>
+        </w:numPr>
+      </w:pPr>
+      <w:r>
+        <w:t xml:space="preserve">Condition 1:</w:t>
+      </w:r>
+    </w:p>
+    <w:p>
+      <w:pPr>
+        <w:numPr>
+          <w:numId w:val="15"/>
+          <w:ilvl w:val="1"/>
+        </w:numPr>
+      </w:pPr>
+      <w:r>
+        <w:t xml:space="preserve">CP trials: Latencies available in 32.7% of trials (additional 4.8% trimmed)</w:t>
+      </w:r>
+    </w:p>
+    <w:p>
+      <w:pPr>
+        <w:numPr>
+          <w:numId w:val="15"/>
+          <w:ilvl w:val="1"/>
+        </w:numPr>
+      </w:pPr>
+      <w:r>
+        <w:t xml:space="preserve">NW trials: Latencies available in 30.5% of trials (additional 5.8% trimmed)</w:t>
+      </w:r>
+    </w:p>
+    <w:p>
+      <w:pPr>
+        <w:numPr>
+          <w:numId w:val="15"/>
+          <w:ilvl w:val="0"/>
+        </w:numPr>
+      </w:pPr>
+      <w:r>
+        <w:t xml:space="preserve">Condition 2:</w:t>
+      </w:r>
+    </w:p>
+    <w:p>
+      <w:pPr>
+        <w:numPr>
+          <w:numId w:val="16"/>
+          <w:ilvl w:val="1"/>
+        </w:numPr>
+      </w:pPr>
+      <w:r>
+        <w:t xml:space="preserve">CP trials: Latencies available in 63.9% of trials (additional 8% trimmed)</w:t>
+      </w:r>
+    </w:p>
+    <w:p>
+      <w:pPr>
+        <w:numPr>
+          <w:numId w:val="16"/>
+          <w:ilvl w:val="1"/>
+        </w:numPr>
+      </w:pPr>
+      <w:r>
+        <w:t xml:space="preserve">NW trials: Latencies available in 61.3% of trials (additional 8.5% trimmed)</w:t>
+      </w:r>
+    </w:p>
+    <w:p>
+      <w:pPr>
+        <w:numPr>
+          <w:numId w:val="16"/>
+          <w:ilvl w:val="0"/>
+        </w:numPr>
+      </w:pPr>
+      <w:r>
+        <w:t xml:space="preserve">Mean latencies are very similar across the two conditions and the two trial types.</w:t>
+      </w:r>
+    </w:p>
+    <w:p>
+      <w:pPr>
+        <w:numPr>
+          <w:numId w:val="16"/>
+          <w:ilvl w:val="0"/>
+        </w:numPr>
+      </w:pPr>
+      <w:r>
+        <w:t xml:space="preserve">Distributions of latencies differs across the two conditions, with condition 2 (with the centering stimuli) having a more peaky and positively skewed distribution.</w:t>
+      </w:r>
+    </w:p>
+    <w:tbl>
+      <w:tblPr>
+        <w:tblStyle w:val="TableNormal"/>
+      </w:tblPr>
+      <w:tblGrid/>
+      <w:tr>
+        <w:tc>
+          <w:tcPr>
+            <w:tcBorders>
+              <w:bottom w:val="single"/>
+            </w:tcBorders>
+            <w:vAlign w:val="bottom"/>
+          </w:tcPr>
+          <w:p>
+            <w:pPr>
+              <w:jc w:val="left"/>
+            </w:pPr>
+            <w:r>
+              <w:rPr>
+                <w:b/>
+              </w:rPr>
+              <w:t xml:space="preserve"> </w:t>
+            </w:r>
+          </w:p>
+        </w:tc>
+        <w:tc>
+          <w:tcPr>
+            <w:tcBorders>
+              <w:bottom w:val="single"/>
+            </w:tcBorders>
+            <w:vAlign w:val="bottom"/>
+          </w:tcPr>
+          <w:p>
+            <w:pPr>
+              <w:jc w:val="left"/>
+            </w:pPr>
+            <w:r>
+              <w:rPr>
+                <w:b/>
+              </w:rPr>
+              <w:t xml:space="preserve">Correct Productions (ms)</w:t>
+            </w:r>
+          </w:p>
+        </w:tc>
+        <w:tc>
+          <w:tcPr>
+            <w:tcBorders>
+              <w:bottom w:val="single"/>
+            </w:tcBorders>
+            <w:vAlign w:val="bottom"/>
+          </w:tcPr>
+          <w:p>
+            <w:pPr>
+              <w:jc w:val="left"/>
+            </w:pPr>
+            <w:r>
+              <w:rPr>
+                <w:b/>
+              </w:rPr>
+              <w:t xml:space="preserve">Nonwords (ms)</w:t>
+            </w:r>
+          </w:p>
+        </w:tc>
+      </w:tr>
+      <w:tr>
+        <w:tc>
+          <w:p>
+            <w:pPr>
+              <w:jc w:val="left"/>
+            </w:pPr>
+            <w:r>
+              <w:t xml:space="preserve">CS1</w:t>
+            </w:r>
+          </w:p>
+        </w:tc>
+        <w:tc>
+          <w:p>
+            <w:pPr>
+              <w:jc w:val="left"/>
+            </w:pPr>
+            <w:r>
+              <w:t xml:space="preserve">741 (289)</w:t>
+            </w:r>
+          </w:p>
+        </w:tc>
+        <w:tc>
+          <w:p>
+            <w:pPr>
+              <w:jc w:val="left"/>
+            </w:pPr>
+            <w:r>
+              <w:t xml:space="preserve">641 (257)</w:t>
+            </w:r>
+          </w:p>
+        </w:tc>
+      </w:tr>
+      <w:tr>
+        <w:tc>
+          <w:p>
+            <w:pPr>
+              <w:jc w:val="left"/>
+            </w:pPr>
+            <w:r>
+              <w:t xml:space="preserve">CS2</w:t>
+            </w:r>
+          </w:p>
+        </w:tc>
+        <w:tc>
+          <w:p>
+            <w:pPr>
+              <w:jc w:val="left"/>
+            </w:pPr>
+            <w:r>
+              <w:t xml:space="preserve">736 (367)</w:t>
+            </w:r>
+          </w:p>
+        </w:tc>
+        <w:tc>
+          <w:p>
+            <w:pPr>
+              <w:jc w:val="left"/>
+            </w:pPr>
+            <w:r>
+              <w:t xml:space="preserve">721 (376)</w:t>
+            </w:r>
+          </w:p>
+        </w:tc>
+      </w:tr>
+    </w:tbl>
     <w:p>
       <w:r>
         <w:drawing>
           <wp:inline>
-            <wp:extent cx="8255000" cy="5499100"/>
+            <wp:extent cx="7416800" cy="5562600"/>
             <wp:effectExtent b="0" l="0" r="0" t="0"/>
             <wp:docPr descr="" id="1" name="Picture"/>
             <a:graphic>
               <a:graphicData uri="http://schemas.openxmlformats.org/drawingml/2006/picture">
                 <pic:pic>
                   <pic:nvPicPr>
-                    <pic:cNvPr descr="figure/unnamed-chunk-10.png" id="0" name="Picture"/>
+                    <pic:cNvPr descr="figure/Histograms.png" id="0" name="Picture"/>
                     <pic:cNvPicPr>
                       <a:picLocks noChangeArrowheads="1" noChangeAspect="1"/>
                     </pic:cNvPicPr>
@@ -1096,7 +1186,7 @@
                   <pic:spPr bwMode="auto">
                     <a:xfrm>
                       <a:off x="0" y="0"/>
-                      <a:ext cx="8255000" cy="5499100"/>
+                      <a:ext cx="7416800" cy="5562600"/>
                     </a:xfrm>
                     <a:prstGeom prst="rect">
                       <a:avLst/>
@@ -1120,7 +1210,113 @@
         <w:pStyle w:val="ImageCaption"/>
       </w:pPr>
       <w:r>
-        <w:t xml:space="preserve">Figure 2. Relationship between EVT-2 and mean latencies for each subject by condition and trial</w:t>
+        <w:t xml:space="preserve">Figure 3. Histograms of latencies (ms) for condition 1 (top) and condition 2 (bottom) for CP trials (left) and NW trials (right).</w:t>
+      </w:r>
+    </w:p>
+    <w:bookmarkStart w:id="regression-analyses" w:name="regression-analyses"/>
+    <w:p>
+      <w:pPr>
+        <w:pStyle w:val="Heading3"/>
+      </w:pPr>
+      <w:r>
+        <w:t xml:space="preserve">Regression analyses</w:t>
+      </w:r>
+    </w:p>
+    <w:bookmarkEnd w:id="regression-analyses"/>
+    <w:p>
+      <w:pPr>
+        <w:numPr>
+          <w:numId w:val="17"/>
+          <w:ilvl w:val="0"/>
+        </w:numPr>
+      </w:pPr>
+      <w:r>
+        <w:t xml:space="preserve">Do age, expressive vocabulary size or trial type predict latency in either conditions?</w:t>
+      </w:r>
+    </w:p>
+    <w:p>
+      <w:pPr>
+        <w:numPr>
+          <w:numId w:val="17"/>
+          <w:ilvl w:val="0"/>
+        </w:numPr>
+      </w:pPr>
+      <w:r>
+        <w:t xml:space="preserve">We ran two separate multiple regression analyses, one for each condition. The dependent variable was the mean latencies for each subject for each trial type (CP or NW).</w:t>
+      </w:r>
+    </w:p>
+    <w:p>
+      <w:pPr>
+        <w:numPr>
+          <w:numId w:val="17"/>
+          <w:ilvl w:val="0"/>
+        </w:numPr>
+      </w:pPr>
+      <w:r>
+        <w:t xml:space="preserve">Independent variables were age, trial type (CP or NW), and EVT-2 raw score (expressive vocabulary size).</w:t>
+      </w:r>
+    </w:p>
+    <w:p>
+      <w:pPr>
+        <w:numPr>
+          <w:numId w:val="17"/>
+          <w:ilvl w:val="0"/>
+        </w:numPr>
+      </w:pPr>
+      <w:r>
+        <w:t xml:space="preserve">The regression results were also checked against a mixed effects model that used by-subject random intercepts and random slopes for trial type rather than aggregating latencies into subject means.</w:t>
+      </w:r>
+    </w:p>
+    <w:p>
+      <w:r>
+        <w:drawing>
+          <wp:inline>
+            <wp:extent cx="7416800" cy="4635500"/>
+            <wp:effectExtent b="0" l="0" r="0" t="0"/>
+            <wp:docPr descr="" id="1" name="Picture"/>
+            <a:graphic>
+              <a:graphicData uri="http://schemas.openxmlformats.org/drawingml/2006/picture">
+                <pic:pic>
+                  <pic:nvPicPr>
+                    <pic:cNvPr descr="figure/Model_Plots.png" id="0" name="Picture"/>
+                    <pic:cNvPicPr>
+                      <a:picLocks noChangeArrowheads="1" noChangeAspect="1"/>
+                    </pic:cNvPicPr>
+                  </pic:nvPicPr>
+                  <pic:blipFill>
+                    <a:blip r:embed="image4"/>
+                    <a:stretch>
+                      <a:fillRect/>
+                    </a:stretch>
+                  </pic:blipFill>
+                  <pic:spPr bwMode="auto">
+                    <a:xfrm>
+                      <a:off x="0" y="0"/>
+                      <a:ext cx="7416800" cy="4635500"/>
+                    </a:xfrm>
+                    <a:prstGeom prst="rect">
+                      <a:avLst/>
+                    </a:prstGeom>
+                    <a:noFill/>
+                    <a:ln w="9525">
+                      <a:noFill/>
+                      <a:headEnd/>
+                      <a:tailEnd/>
+                    </a:ln>
+                  </pic:spPr>
+                </pic:pic>
+              </a:graphicData>
+            </a:graphic>
+          </wp:inline>
+        </w:drawing>
+      </w:r>
+    </w:p>
+    <w:p>
+      <w:pPr>
+        <w:pStyle w:val="ImageCaption"/>
+      </w:pPr>
+      <w:r>
+        <w:t xml:space="preserve">Figure 4. Relationship between EVT-2 and mean latencies for each subject by condition and trial</w:t>
       </w:r>
     </w:p>
     <w:bookmarkStart w:id="regression-results-condition-1" w:name="regression-results-condition-1"/>
@@ -1136,7 +1332,7 @@
     <w:p>
       <w:pPr>
         <w:numPr>
-          <w:numId w:val="19"/>
+          <w:numId w:val="18"/>
           <w:ilvl w:val="0"/>
         </w:numPr>
       </w:pPr>
@@ -1187,102 +1383,59 @@
       <w:tblGrid/>
       <w:tr>
         <w:tc>
-          <w:tcPr>
-            <w:tcBorders>
-              <w:bottom w:val="single"/>
-            </w:tcBorders>
-            <w:vAlign w:val="bottom"/>
-          </w:tcPr>
-          <w:p>
-            <w:pPr>
-              <w:jc w:val="right"/>
-              <w:numPr>
-                <w:numId w:val="1"/>
-                <w:ilvl w:val="0"/>
-              </w:numPr>
-            </w:pPr>
-            <w:r>
-              <w:t xml:space="preserve">**Es</w:t>
-            </w:r>
-          </w:p>
-        </w:tc>
-        <w:tc>
-          <w:tcPr>
-            <w:tcBorders>
-              <w:bottom w:val="single"/>
-            </w:tcBorders>
-            <w:vAlign w:val="bottom"/>
-          </w:tcPr>
-          <w:p>
-            <w:pPr>
-              <w:jc w:val="left"/>
-              <w:numPr>
-                <w:numId w:val="1"/>
-                <w:ilvl w:val="0"/>
-              </w:numPr>
-            </w:pPr>
-            <w:r>
-              <w:t xml:space="preserve">timate** **St</w:t>
-            </w:r>
-          </w:p>
-        </w:tc>
-        <w:tc>
-          <w:tcPr>
-            <w:tcBorders>
-              <w:bottom w:val="single"/>
-            </w:tcBorders>
-            <w:vAlign w:val="bottom"/>
-          </w:tcPr>
-          <w:p>
-            <w:pPr>
-              <w:jc w:val="left"/>
-              <w:numPr>
-                <w:numId w:val="1"/>
-                <w:ilvl w:val="0"/>
-              </w:numPr>
-            </w:pPr>
-            <w:r>
-              <w:t xml:space="preserve">d. Error** **t</w:t>
-            </w:r>
-          </w:p>
-        </w:tc>
-        <w:tc>
-          <w:tcPr>
-            <w:tcBorders>
-              <w:bottom w:val="single"/>
-            </w:tcBorders>
-            <w:vAlign w:val="bottom"/>
-          </w:tcPr>
-          <w:p>
-            <w:pPr>
-              <w:jc w:val="left"/>
-              <w:numPr>
-                <w:numId w:val="1"/>
-                <w:ilvl w:val="0"/>
-              </w:numPr>
-            </w:pPr>
-            <w:r>
-              <w:t xml:space="preserve">value** **Pr</w:t>
-            </w:r>
-          </w:p>
-        </w:tc>
-        <w:tc>
-          <w:tcPr>
-            <w:tcBorders>
-              <w:bottom w:val="single"/>
-            </w:tcBorders>
-            <w:vAlign w:val="bottom"/>
-          </w:tcPr>
-          <w:p>
-            <w:pPr>
-              <w:jc w:val="left"/>
-              <w:numPr>
-                <w:numId w:val="1"/>
-                <w:ilvl w:val="0"/>
-              </w:numPr>
-            </w:pPr>
-            <w:r>
-              <w:t xml:space="preserve">(&gt;|t|)**</w:t>
+          <w:p/>
+        </w:tc>
+        <w:tc>
+          <w:p>
+            <w:pPr>
+              <w:jc w:val="left"/>
+            </w:pPr>
+            <w:r>
+              <w:rPr>
+                <w:b/>
+              </w:rPr>
+              <w:t xml:space="preserve">Estimate</w:t>
+            </w:r>
+          </w:p>
+        </w:tc>
+        <w:tc>
+          <w:p>
+            <w:pPr>
+              <w:jc w:val="left"/>
+            </w:pPr>
+            <w:r>
+              <w:rPr>
+                <w:b/>
+              </w:rPr>
+              <w:t xml:space="preserve">Std. Error</w:t>
+            </w:r>
+          </w:p>
+        </w:tc>
+        <w:tc>
+          <w:p>
+            <w:pPr>
+              <w:jc w:val="left"/>
+            </w:pPr>
+            <w:r>
+              <w:rPr>
+                <w:i/>
+                <w:b/>
+              </w:rPr>
+              <w:t xml:space="preserve">t</w:t>
+            </w:r>
+          </w:p>
+        </w:tc>
+        <w:tc>
+          <w:p>
+            <w:pPr>
+              <w:jc w:val="left"/>
+            </w:pPr>
+            <w:r>
+              <w:rPr>
+                <w:i/>
+                <w:b/>
+              </w:rPr>
+              <w:t xml:space="preserve">p</w:t>
             </w:r>
           </w:p>
         </w:tc>
@@ -1291,25 +1444,17 @@
         <w:tc>
           <w:p>
             <w:pPr>
-              <w:jc w:val="right"/>
-              <w:numPr>
-                <w:numId w:val="1"/>
-                <w:ilvl w:val="0"/>
-              </w:numPr>
-            </w:pPr>
-            <w:r>
-              <w:t xml:space="preserve">(Intercept)</w:t>
-            </w:r>
-          </w:p>
-        </w:tc>
-        <w:tc>
-          <w:p>
-            <w:pPr>
-              <w:jc w:val="left"/>
-              <w:numPr>
-                <w:numId w:val="1"/>
-                <w:ilvl w:val="0"/>
-              </w:numPr>
+              <w:jc w:val="left"/>
+            </w:pPr>
+            <w:r>
+              <w:t xml:space="preserve">Intercept</w:t>
+            </w:r>
+          </w:p>
+        </w:tc>
+        <w:tc>
+          <w:p>
+            <w:pPr>
+              <w:jc w:val="left"/>
             </w:pPr>
             <w:r>
               <w:t xml:space="preserve">423.97</w:t>
@@ -1320,10 +1465,6 @@
           <w:p>
             <w:pPr>
               <w:jc w:val="left"/>
-              <w:numPr>
-                <w:numId w:val="1"/>
-                <w:ilvl w:val="0"/>
-              </w:numPr>
             </w:pPr>
             <w:r>
               <w:t xml:space="preserve">171.89</w:t>
@@ -1334,10 +1475,6 @@
           <w:p>
             <w:pPr>
               <w:jc w:val="left"/>
-              <w:numPr>
-                <w:numId w:val="1"/>
-                <w:ilvl w:val="0"/>
-              </w:numPr>
             </w:pPr>
             <w:r>
               <w:t xml:space="preserve">2.47</w:t>
@@ -1348,10 +1485,6 @@
           <w:p>
             <w:pPr>
               <w:jc w:val="left"/>
-              <w:numPr>
-                <w:numId w:val="1"/>
-                <w:ilvl w:val="0"/>
-              </w:numPr>
             </w:pPr>
             <w:r>
               <w:t xml:space="preserve">0.02</w:t>
@@ -1363,11 +1496,7 @@
         <w:tc>
           <w:p>
             <w:pPr>
-              <w:jc w:val="right"/>
-              <w:numPr>
-                <w:numId w:val="1"/>
-                <w:ilvl w:val="0"/>
-              </w:numPr>
+              <w:jc w:val="left"/>
             </w:pPr>
             <w:r>
               <w:t xml:space="preserve">EVT</w:t>
@@ -1378,10 +1507,6 @@
           <w:p>
             <w:pPr>
               <w:jc w:val="left"/>
-              <w:numPr>
-                <w:numId w:val="1"/>
-                <w:ilvl w:val="0"/>
-              </w:numPr>
             </w:pPr>
             <w:r>
               <w:t xml:space="preserve">-6.65</w:t>
@@ -1392,10 +1517,6 @@
           <w:p>
             <w:pPr>
               <w:jc w:val="left"/>
-              <w:numPr>
-                <w:numId w:val="1"/>
-                <w:ilvl w:val="0"/>
-              </w:numPr>
             </w:pPr>
             <w:r>
               <w:t xml:space="preserve">2.15</w:t>
@@ -1406,10 +1527,6 @@
           <w:p>
             <w:pPr>
               <w:jc w:val="left"/>
-              <w:numPr>
-                <w:numId w:val="1"/>
-                <w:ilvl w:val="0"/>
-              </w:numPr>
             </w:pPr>
             <w:r>
               <w:t xml:space="preserve">-3.10</w:t>
@@ -1420,10 +1537,6 @@
           <w:p>
             <w:pPr>
               <w:jc w:val="left"/>
-              <w:numPr>
-                <w:numId w:val="1"/>
-                <w:ilvl w:val="0"/>
-              </w:numPr>
             </w:pPr>
             <w:r>
               <w:t xml:space="preserve">0.00</w:t>
@@ -1435,11 +1548,7 @@
         <w:tc>
           <w:p>
             <w:pPr>
-              <w:jc w:val="right"/>
-              <w:numPr>
-                <w:numId w:val="1"/>
-                <w:ilvl w:val="0"/>
-              </w:numPr>
+              <w:jc w:val="left"/>
             </w:pPr>
             <w:r>
               <w:t xml:space="preserve">Age</w:t>
@@ -1450,10 +1559,6 @@
           <w:p>
             <w:pPr>
               <w:jc w:val="left"/>
-              <w:numPr>
-                <w:numId w:val="1"/>
-                <w:ilvl w:val="0"/>
-              </w:numPr>
             </w:pPr>
             <w:r>
               <w:t xml:space="preserve">18.70</w:t>
@@ -1464,10 +1569,6 @@
           <w:p>
             <w:pPr>
               <w:jc w:val="left"/>
-              <w:numPr>
-                <w:numId w:val="1"/>
-                <w:ilvl w:val="0"/>
-              </w:numPr>
             </w:pPr>
             <w:r>
               <w:t xml:space="preserve">5.41</w:t>
@@ -1478,10 +1579,6 @@
           <w:p>
             <w:pPr>
               <w:jc w:val="left"/>
-              <w:numPr>
-                <w:numId w:val="1"/>
-                <w:ilvl w:val="0"/>
-              </w:numPr>
             </w:pPr>
             <w:r>
               <w:t xml:space="preserve">3.46</w:t>
@@ -1492,10 +1589,6 @@
           <w:p>
             <w:pPr>
               <w:jc w:val="left"/>
-              <w:numPr>
-                <w:numId w:val="1"/>
-                <w:ilvl w:val="0"/>
-              </w:numPr>
             </w:pPr>
             <w:r>
               <w:t xml:space="preserve">0.00</w:t>
@@ -1507,25 +1600,17 @@
         <w:tc>
           <w:p>
             <w:pPr>
-              <w:jc w:val="right"/>
-              <w:numPr>
-                <w:numId w:val="1"/>
-                <w:ilvl w:val="0"/>
-              </w:numPr>
-            </w:pPr>
-            <w:r>
-              <w:t xml:space="preserve">ConditionNW</w:t>
-            </w:r>
-          </w:p>
-        </w:tc>
-        <w:tc>
-          <w:p>
-            <w:pPr>
-              <w:jc w:val="left"/>
-              <w:numPr>
-                <w:numId w:val="1"/>
-                <w:ilvl w:val="0"/>
-              </w:numPr>
+              <w:jc w:val="left"/>
+            </w:pPr>
+            <w:r>
+              <w:t xml:space="preserve">Condition</w:t>
+            </w:r>
+          </w:p>
+        </w:tc>
+        <w:tc>
+          <w:p>
+            <w:pPr>
+              <w:jc w:val="left"/>
             </w:pPr>
             <w:r>
               <w:t xml:space="preserve">-89.78</w:t>
@@ -1536,10 +1621,6 @@
           <w:p>
             <w:pPr>
               <w:jc w:val="left"/>
-              <w:numPr>
-                <w:numId w:val="1"/>
-                <w:ilvl w:val="0"/>
-              </w:numPr>
             </w:pPr>
             <w:r>
               <w:t xml:space="preserve">40.88</w:t>
@@ -1550,10 +1631,6 @@
           <w:p>
             <w:pPr>
               <w:jc w:val="left"/>
-              <w:numPr>
-                <w:numId w:val="1"/>
-                <w:ilvl w:val="0"/>
-              </w:numPr>
             </w:pPr>
             <w:r>
               <w:t xml:space="preserve">-2.20</w:t>
@@ -1564,10 +1641,6 @@
           <w:p>
             <w:pPr>
               <w:jc w:val="left"/>
-              <w:numPr>
-                <w:numId w:val="1"/>
-                <w:ilvl w:val="0"/>
-              </w:numPr>
             </w:pPr>
             <w:r>
               <w:t xml:space="preserve">0.03</w:t>
@@ -1589,7 +1662,7 @@
     <w:p>
       <w:pPr>
         <w:numPr>
-          <w:numId w:val="20"/>
+          <w:numId w:val="19"/>
           <w:ilvl w:val="0"/>
         </w:numPr>
       </w:pPr>
@@ -1640,102 +1713,59 @@
       <w:tblGrid/>
       <w:tr>
         <w:tc>
-          <w:tcPr>
-            <w:tcBorders>
-              <w:bottom w:val="single"/>
-            </w:tcBorders>
-            <w:vAlign w:val="bottom"/>
-          </w:tcPr>
-          <w:p>
-            <w:pPr>
-              <w:jc w:val="right"/>
-              <w:numPr>
-                <w:numId w:val="1"/>
-                <w:ilvl w:val="0"/>
-              </w:numPr>
-            </w:pPr>
-            <w:r>
-              <w:t xml:space="preserve">**Es</w:t>
-            </w:r>
-          </w:p>
-        </w:tc>
-        <w:tc>
-          <w:tcPr>
-            <w:tcBorders>
-              <w:bottom w:val="single"/>
-            </w:tcBorders>
-            <w:vAlign w:val="bottom"/>
-          </w:tcPr>
-          <w:p>
-            <w:pPr>
-              <w:jc w:val="left"/>
-              <w:numPr>
-                <w:numId w:val="1"/>
-                <w:ilvl w:val="0"/>
-              </w:numPr>
-            </w:pPr>
-            <w:r>
-              <w:t xml:space="preserve">timate** **St</w:t>
-            </w:r>
-          </w:p>
-        </w:tc>
-        <w:tc>
-          <w:tcPr>
-            <w:tcBorders>
-              <w:bottom w:val="single"/>
-            </w:tcBorders>
-            <w:vAlign w:val="bottom"/>
-          </w:tcPr>
-          <w:p>
-            <w:pPr>
-              <w:jc w:val="left"/>
-              <w:numPr>
-                <w:numId w:val="1"/>
-                <w:ilvl w:val="0"/>
-              </w:numPr>
-            </w:pPr>
-            <w:r>
-              <w:t xml:space="preserve">d. Error** **t</w:t>
-            </w:r>
-          </w:p>
-        </w:tc>
-        <w:tc>
-          <w:tcPr>
-            <w:tcBorders>
-              <w:bottom w:val="single"/>
-            </w:tcBorders>
-            <w:vAlign w:val="bottom"/>
-          </w:tcPr>
-          <w:p>
-            <w:pPr>
-              <w:jc w:val="left"/>
-              <w:numPr>
-                <w:numId w:val="1"/>
-                <w:ilvl w:val="0"/>
-              </w:numPr>
-            </w:pPr>
-            <w:r>
-              <w:t xml:space="preserve">value** **Pr</w:t>
-            </w:r>
-          </w:p>
-        </w:tc>
-        <w:tc>
-          <w:tcPr>
-            <w:tcBorders>
-              <w:bottom w:val="single"/>
-            </w:tcBorders>
-            <w:vAlign w:val="bottom"/>
-          </w:tcPr>
-          <w:p>
-            <w:pPr>
-              <w:jc w:val="left"/>
-              <w:numPr>
-                <w:numId w:val="1"/>
-                <w:ilvl w:val="0"/>
-              </w:numPr>
-            </w:pPr>
-            <w:r>
-              <w:t xml:space="preserve">(&gt;|t|)**</w:t>
+          <w:p/>
+        </w:tc>
+        <w:tc>
+          <w:p>
+            <w:pPr>
+              <w:jc w:val="left"/>
+            </w:pPr>
+            <w:r>
+              <w:rPr>
+                <w:b/>
+              </w:rPr>
+              <w:t xml:space="preserve">Estimate</w:t>
+            </w:r>
+          </w:p>
+        </w:tc>
+        <w:tc>
+          <w:p>
+            <w:pPr>
+              <w:jc w:val="left"/>
+            </w:pPr>
+            <w:r>
+              <w:rPr>
+                <w:b/>
+              </w:rPr>
+              <w:t xml:space="preserve">Std. Error</w:t>
+            </w:r>
+          </w:p>
+        </w:tc>
+        <w:tc>
+          <w:p>
+            <w:pPr>
+              <w:jc w:val="left"/>
+            </w:pPr>
+            <w:r>
+              <w:rPr>
+                <w:i/>
+                <w:b/>
+              </w:rPr>
+              <w:t xml:space="preserve">t</w:t>
+            </w:r>
+          </w:p>
+        </w:tc>
+        <w:tc>
+          <w:p>
+            <w:pPr>
+              <w:jc w:val="left"/>
+            </w:pPr>
+            <w:r>
+              <w:rPr>
+                <w:i/>
+                <w:b/>
+              </w:rPr>
+              <w:t xml:space="preserve">p</w:t>
             </w:r>
           </w:p>
         </w:tc>
@@ -1744,25 +1774,17 @@
         <w:tc>
           <w:p>
             <w:pPr>
-              <w:jc w:val="right"/>
-              <w:numPr>
-                <w:numId w:val="1"/>
-                <w:ilvl w:val="0"/>
-              </w:numPr>
-            </w:pPr>
-            <w:r>
-              <w:t xml:space="preserve">(Intercept)</w:t>
-            </w:r>
-          </w:p>
-        </w:tc>
-        <w:tc>
-          <w:p>
-            <w:pPr>
-              <w:jc w:val="left"/>
-              <w:numPr>
-                <w:numId w:val="1"/>
-                <w:ilvl w:val="0"/>
-              </w:numPr>
+              <w:jc w:val="left"/>
+            </w:pPr>
+            <w:r>
+              <w:t xml:space="preserve">Intercept</w:t>
+            </w:r>
+          </w:p>
+        </w:tc>
+        <w:tc>
+          <w:p>
+            <w:pPr>
+              <w:jc w:val="left"/>
             </w:pPr>
             <w:r>
               <w:t xml:space="preserve">979.01</w:t>
@@ -1773,10 +1795,6 @@
           <w:p>
             <w:pPr>
               <w:jc w:val="left"/>
-              <w:numPr>
-                <w:numId w:val="1"/>
-                <w:ilvl w:val="0"/>
-              </w:numPr>
             </w:pPr>
             <w:r>
               <w:t xml:space="preserve">129.30</w:t>
@@ -1787,10 +1805,6 @@
           <w:p>
             <w:pPr>
               <w:jc w:val="left"/>
-              <w:numPr>
-                <w:numId w:val="1"/>
-                <w:ilvl w:val="0"/>
-              </w:numPr>
             </w:pPr>
             <w:r>
               <w:t xml:space="preserve">7.57</w:t>
@@ -1801,10 +1815,6 @@
           <w:p>
             <w:pPr>
               <w:jc w:val="left"/>
-              <w:numPr>
-                <w:numId w:val="1"/>
-                <w:ilvl w:val="0"/>
-              </w:numPr>
             </w:pPr>
             <w:r>
               <w:t xml:space="preserve">0.00</w:t>
@@ -1816,11 +1826,7 @@
         <w:tc>
           <w:p>
             <w:pPr>
-              <w:jc w:val="right"/>
-              <w:numPr>
-                <w:numId w:val="1"/>
-                <w:ilvl w:val="0"/>
-              </w:numPr>
+              <w:jc w:val="left"/>
             </w:pPr>
             <w:r>
               <w:t xml:space="preserve">EVT</w:t>
@@ -1831,10 +1837,6 @@
           <w:p>
             <w:pPr>
               <w:jc w:val="left"/>
-              <w:numPr>
-                <w:numId w:val="1"/>
-                <w:ilvl w:val="0"/>
-              </w:numPr>
             </w:pPr>
             <w:r>
               <w:t xml:space="preserve">-1.39</w:t>
@@ -1845,10 +1847,6 @@
           <w:p>
             <w:pPr>
               <w:jc w:val="left"/>
-              <w:numPr>
-                <w:numId w:val="1"/>
-                <w:ilvl w:val="0"/>
-              </w:numPr>
             </w:pPr>
             <w:r>
               <w:t xml:space="preserve">1.24</w:t>
@@ -1859,10 +1857,6 @@
           <w:p>
             <w:pPr>
               <w:jc w:val="left"/>
-              <w:numPr>
-                <w:numId w:val="1"/>
-                <w:ilvl w:val="0"/>
-              </w:numPr>
             </w:pPr>
             <w:r>
               <w:t xml:space="preserve">-1.12</w:t>
@@ -1873,10 +1867,6 @@
           <w:p>
             <w:pPr>
               <w:jc w:val="left"/>
-              <w:numPr>
-                <w:numId w:val="1"/>
-                <w:ilvl w:val="0"/>
-              </w:numPr>
             </w:pPr>
             <w:r>
               <w:t xml:space="preserve">0.27</w:t>
@@ -1888,11 +1878,7 @@
         <w:tc>
           <w:p>
             <w:pPr>
-              <w:jc w:val="right"/>
-              <w:numPr>
-                <w:numId w:val="1"/>
-                <w:ilvl w:val="0"/>
-              </w:numPr>
+              <w:jc w:val="left"/>
             </w:pPr>
             <w:r>
               <w:t xml:space="preserve">Age</w:t>
@@ -1903,10 +1889,6 @@
           <w:p>
             <w:pPr>
               <w:jc w:val="left"/>
-              <w:numPr>
-                <w:numId w:val="1"/>
-                <w:ilvl w:val="0"/>
-              </w:numPr>
             </w:pPr>
             <w:r>
               <w:t xml:space="preserve">-3.79</w:t>
@@ -1917,10 +1899,6 @@
           <w:p>
             <w:pPr>
               <w:jc w:val="left"/>
-              <w:numPr>
-                <w:numId w:val="1"/>
-                <w:ilvl w:val="0"/>
-              </w:numPr>
             </w:pPr>
             <w:r>
               <w:t xml:space="preserve">3.66</w:t>
@@ -1931,10 +1909,6 @@
           <w:p>
             <w:pPr>
               <w:jc w:val="left"/>
-              <w:numPr>
-                <w:numId w:val="1"/>
-                <w:ilvl w:val="0"/>
-              </w:numPr>
             </w:pPr>
             <w:r>
               <w:t xml:space="preserve">-1.04</w:t>
@@ -1945,10 +1919,6 @@
           <w:p>
             <w:pPr>
               <w:jc w:val="left"/>
-              <w:numPr>
-                <w:numId w:val="1"/>
-                <w:ilvl w:val="0"/>
-              </w:numPr>
             </w:pPr>
             <w:r>
               <w:t xml:space="preserve">0.31</w:t>
@@ -1960,25 +1930,17 @@
         <w:tc>
           <w:p>
             <w:pPr>
-              <w:jc w:val="right"/>
-              <w:numPr>
-                <w:numId w:val="1"/>
-                <w:ilvl w:val="0"/>
-              </w:numPr>
-            </w:pPr>
-            <w:r>
-              <w:t xml:space="preserve">ConditionNW</w:t>
-            </w:r>
-          </w:p>
-        </w:tc>
-        <w:tc>
-          <w:p>
-            <w:pPr>
-              <w:jc w:val="left"/>
-              <w:numPr>
-                <w:numId w:val="1"/>
-                <w:ilvl w:val="0"/>
-              </w:numPr>
+              <w:jc w:val="left"/>
+            </w:pPr>
+            <w:r>
+              <w:t xml:space="preserve">Condition</w:t>
+            </w:r>
+          </w:p>
+        </w:tc>
+        <w:tc>
+          <w:p>
+            <w:pPr>
+              <w:jc w:val="left"/>
             </w:pPr>
             <w:r>
               <w:t xml:space="preserve">-9.11</w:t>
@@ -1989,10 +1951,6 @@
           <w:p>
             <w:pPr>
               <w:jc w:val="left"/>
-              <w:numPr>
-                <w:numId w:val="1"/>
-                <w:ilvl w:val="0"/>
-              </w:numPr>
             </w:pPr>
             <w:r>
               <w:t xml:space="preserve">30.29</w:t>
@@ -2003,10 +1961,6 @@
           <w:p>
             <w:pPr>
               <w:jc w:val="left"/>
-              <w:numPr>
-                <w:numId w:val="1"/>
-                <w:ilvl w:val="0"/>
-              </w:numPr>
             </w:pPr>
             <w:r>
               <w:t xml:space="preserve">-0.30</w:t>
@@ -2017,10 +1971,6 @@
           <w:p>
             <w:pPr>
               <w:jc w:val="left"/>
-              <w:numPr>
-                <w:numId w:val="1"/>
-                <w:ilvl w:val="0"/>
-              </w:numPr>
             </w:pPr>
             <w:r>
               <w:t xml:space="preserve">0.76</w:t>
@@ -2042,29 +1992,29 @@
     <w:p>
       <w:pPr>
         <w:numPr>
+          <w:numId w:val="20"/>
+          <w:ilvl w:val="0"/>
+        </w:numPr>
+      </w:pPr>
+      <w:r>
+        <w:t xml:space="preserve">These results suggest that using an animated centering stimulus will yield more useable latency data.</w:t>
+      </w:r>
+    </w:p>
+    <w:p>
+      <w:pPr>
+        <w:numPr>
           <w:numId w:val="21"/>
-          <w:ilvl w:val="0"/>
-        </w:numPr>
-      </w:pPr>
-      <w:r>
-        <w:t xml:space="preserve">These results suggest that using an animated centering stimulus will yield more useable latency data.</w:t>
-      </w:r>
-    </w:p>
-    <w:p>
-      <w:pPr>
-        <w:numPr>
-          <w:numId w:val="22"/>
           <w:ilvl w:val="1"/>
         </w:numPr>
       </w:pPr>
       <w:r>
-        <w:t xml:space="preserve">About 54.35% of trials had useable latencies when an animated centering stimulus was used, compared to r percents$CS1`% when it was not used.</w:t>
-      </w:r>
-    </w:p>
-    <w:p>
-      <w:pPr>
-        <w:numPr>
-          <w:numId w:val="22"/>
+        <w:t xml:space="preserve">About 54.35% of trials had useable latencies when an animated centering stimulus was used, compared to 26.25% when it was not used.</w:t>
+      </w:r>
+    </w:p>
+    <w:p>
+      <w:pPr>
+        <w:numPr>
+          <w:numId w:val="21"/>
           <w:ilvl w:val="0"/>
         </w:numPr>
       </w:pPr>
@@ -2075,7 +2025,7 @@
     <w:p>
       <w:pPr>
         <w:numPr>
-          <w:numId w:val="22"/>
+          <w:numId w:val="21"/>
           <w:ilvl w:val="0"/>
         </w:numPr>
       </w:pPr>
@@ -2086,29 +2036,29 @@
     <w:p>
       <w:pPr>
         <w:numPr>
-          <w:numId w:val="22"/>
-          <w:ilvl w:val="0"/>
-        </w:numPr>
-      </w:pPr>
-      <w:r>
-        <w:t xml:space="preserve">However, neither vocabulary size nor age was a significant predictor of latency when an animated centering stimulus was used.</w:t>
-      </w:r>
-    </w:p>
-    <w:p>
-      <w:pPr>
-        <w:numPr>
-          <w:numId w:val="22"/>
-          <w:ilvl w:val="0"/>
-        </w:numPr>
-      </w:pPr>
-      <w:r>
-        <w:t xml:space="preserve">This result suggests that the effect of age and vocabulary size on latency may be due, at least in part, to older children and children with larger vocabularies having better attention to task. When an animated centering stimulus is used to maintain attention, the effect of age and vocabulary size on latency is no longer observed.</w:t>
-      </w:r>
-    </w:p>
-    <w:p>
-      <w:pPr>
-        <w:numPr>
-          <w:numId w:val="22"/>
+          <w:numId w:val="21"/>
+          <w:ilvl w:val="0"/>
+        </w:numPr>
+      </w:pPr>
+      <w:r>
+        <w:t xml:space="preserve">This result suggests that the effect of age and vocabulary size on latency in this study may have been due, at least in part, to older children and children with larger vocabularies having better attention to task. When an animated centering stimulus was used to maintain attention, the effect of age and vocabulary size on latency was no longer observed.</w:t>
+      </w:r>
+    </w:p>
+    <w:p>
+      <w:pPr>
+        <w:numPr>
+          <w:numId w:val="21"/>
+          <w:ilvl w:val="0"/>
+        </w:numPr>
+      </w:pPr>
+      <w:r>
+        <w:t xml:space="preserve">This study examined the relationship between latency and vocabulary size in 30–48 month-old children. More research is needed to evaluate whether this relationship continues to be observed in younger children when an animated centering stimulus is used to maintain attention.</w:t>
+      </w:r>
+    </w:p>
+    <w:p>
+      <w:pPr>
+        <w:numPr>
+          <w:numId w:val="21"/>
           <w:ilvl w:val="0"/>
         </w:numPr>
       </w:pPr>
@@ -2128,7 +2078,24 @@
     <w:bookmarkEnd w:id="acknowledgements"/>
     <w:p>
       <w:r>
-        <w:t xml:space="preserve">Thanks to Franzo Law II, Alissa Schneeberg, Danielle Lee, David Kaplan, Morgan Meredith, Erica Richmond, Nancy Wermuth, and other members of the Learning To Talk Laboratory for help with many aspects of this study. We also thank the children who participated and their parents.</w:t>
+        <w:t xml:space="preserve">Thanks to Franzo Law II, Alissa Schneeberg, Danielle Lee, David Kaplan, Morgan Meredith, Erica Richmond, Nancy Wermuth, and other members of the</w:t>
+      </w:r>
+      <w:r>
+        <w:t xml:space="preserve"> </w:t>
+      </w:r>
+      <w:hyperlink r:id="link0">
+        <w:r>
+          <w:rPr>
+            <w:rStyle w:val="Hyperlink"/>
+          </w:rPr>
+          <w:t xml:space="preserve">Learning To Talk</w:t>
+        </w:r>
+      </w:hyperlink>
+      <w:r>
+        <w:t xml:space="preserve"> </w:t>
+      </w:r>
+      <w:r>
+        <w:t xml:space="preserve">Laboratory for help with many aspects of this study. We also thank the children who participated and their parents.</w:t>
       </w:r>
     </w:p>
     <w:p>
@@ -2186,13 +2153,13 @@
               <a:graphicData uri="http://schemas.openxmlformats.org/drawingml/2006/picture">
                 <pic:pic>
                   <pic:nvPicPr>
-                    <pic:cNvPr descr="qrcode_small.png" id="0" name="Picture"/>
+                    <pic:cNvPr descr="images/qrcode_small.png" id="0" name="Picture"/>
                     <pic:cNvPicPr>
                       <a:picLocks noChangeArrowheads="1" noChangeAspect="1"/>
                     </pic:cNvPicPr>
                   </pic:nvPicPr>
                   <pic:blipFill>
-                    <a:blip r:embed="image4"/>
+                    <a:blip r:embed="image5"/>
                     <a:stretch>
                       <a:fillRect/>
                     </a:stretch>
@@ -2697,9 +2664,6 @@
     <w:abstractNumId w:val="2"/>
   </w:num>
   <w:num w:numId="21">
-    <w:abstractNumId w:val="2"/>
-  </w:num>
-  <w:num w:numId="22">
     <w:abstractNumId w:val="2"/>
   </w:num>
 </w:numbering>

</xml_diff>

<commit_message>
final .md output of report
</commit_message>
<xml_diff>
--- a/report/report-out.docx
+++ b/report/report-out.docx
@@ -2,7 +2,7 @@
 <file path=word/document.xml><?xml version="1.0" encoding="utf-8"?>
 <w:document xmlns:w="http://schemas.openxmlformats.org/wordprocessingml/2006/main" xmlns:m="http://schemas.openxmlformats.org/officeDocument/2006/math" xmlns:r="http://schemas.openxmlformats.org/officeDocument/2006/relationships" xmlns:o="urn:schemas-microsoft-com:office:office" xmlns:v="urn:schemas-microsoft-com:vml" xmlns:w10="urn:schemas-microsoft-com:office:word" xmlns:a="http://schemas.openxmlformats.org/drawingml/2006/main" xmlns:pic="http://schemas.openxmlformats.org/drawingml/2006/picture" xmlns:wp="http://schemas.openxmlformats.org/drawingml/2006/wordprocessingDrawing">
   <w:body>
-    <w:bookmarkStart w:id="do-orienting-stimuli-create-additional-task-demands-in-the-looking-while-listening-paradigm" w:name="do-orienting-stimuli-create-additional-task-demands-in-the-looking-while-listening-paradigm"/>
+    <w:bookmarkStart w:id="21" w:name="do-orienting-stimuli-create-additional-task-demands-in-the-looking-while-listening-paradigm"/>
     <w:p>
       <w:pPr>
         <w:pStyle w:val="Heading1"/>
@@ -11,7 +11,7 @@
         <w:t xml:space="preserve">Do orienting stimuli create additional task demands in the looking-while-listening paradigm?</w:t>
       </w:r>
     </w:p>
-    <w:bookmarkEnd w:id="do-orienting-stimuli-create-additional-task-demands-in-the-looking-while-listening-paradigm"/>
+    <w:bookmarkEnd w:id="21"/>
     <w:p>
       <w:r>
         <w:rPr>
@@ -20,7 +20,7 @@
         <w:t xml:space="preserve">Tristan Mahr and Jan Edwards</w:t>
       </w:r>
     </w:p>
-    <w:bookmarkStart w:id="introduction-and-rationale" w:name="introduction-and-rationale"/>
+    <w:bookmarkStart w:id="22" w:name="introduction-and-rationale"/>
     <w:p>
       <w:pPr>
         <w:pStyle w:val="Heading2"/>
@@ -29,7 +29,7 @@
         <w:t xml:space="preserve">Introduction and Rationale</w:t>
       </w:r>
     </w:p>
-    <w:bookmarkEnd w:id="introduction-and-rationale"/>
+    <w:bookmarkEnd w:id="22"/>
     <w:p>
       <w:pPr>
         <w:numPr>
@@ -146,7 +146,7 @@
     <w:p>
       <w:pPr>
         <w:numPr>
-          <w:numId w:val="3"/>
+          <w:numId w:val="2"/>
           <w:ilvl w:val="0"/>
         </w:numPr>
       </w:pPr>
@@ -157,7 +157,7 @@
     <w:p>
       <w:pPr>
         <w:numPr>
-          <w:numId w:val="3"/>
+          <w:numId w:val="2"/>
           <w:ilvl w:val="0"/>
         </w:numPr>
       </w:pPr>
@@ -165,7 +165,7 @@
         <w:t xml:space="preserve">This study used an animated centering stimulus in an attempt to increase the number of LWL trials with useable reaction times.</w:t>
       </w:r>
     </w:p>
-    <w:bookmarkStart w:id="method" w:name="method"/>
+    <w:bookmarkStart w:id="23" w:name="method"/>
     <w:p>
       <w:pPr>
         <w:pStyle w:val="Heading2"/>
@@ -174,8 +174,8 @@
         <w:t xml:space="preserve">METHOD</w:t>
       </w:r>
     </w:p>
-    <w:bookmarkEnd w:id="method"/>
-    <w:bookmarkStart w:id="conditions" w:name="conditions"/>
+    <w:bookmarkEnd w:id="23"/>
+    <w:bookmarkStart w:id="24" w:name="conditions"/>
     <w:p>
       <w:pPr>
         <w:pStyle w:val="Heading3"/>
@@ -184,7 +184,7 @@
         <w:t xml:space="preserve">Conditions</w:t>
       </w:r>
     </w:p>
-    <w:bookmarkEnd w:id="conditions"/>
+    <w:bookmarkEnd w:id="24"/>
     <w:p>
       <w:r>
         <w:t xml:space="preserve">Condition 1: No animated centering stimulus.</w:t>
@@ -252,7 +252,7 @@
         <w:t xml:space="preserve">into the LWL paradigm.</w:t>
       </w:r>
     </w:p>
-    <w:bookmarkStart w:id="participants" w:name="participants"/>
+    <w:bookmarkStart w:id="25" w:name="participants"/>
     <w:p>
       <w:pPr>
         <w:pStyle w:val="Heading3"/>
@@ -261,7 +261,7 @@
         <w:t xml:space="preserve">Participants</w:t>
       </w:r>
     </w:p>
-    <w:bookmarkEnd w:id="participants"/>
+    <w:bookmarkEnd w:id="25"/>
     <w:p>
       <w:pPr>
         <w:numPr>
@@ -452,7 +452,7 @@
         </w:tc>
       </w:tr>
     </w:tbl>
-    <w:bookmarkStart w:id="methodology" w:name="methodology"/>
+    <w:bookmarkStart w:id="26" w:name="methodology"/>
     <w:p>
       <w:pPr>
         <w:pStyle w:val="Heading3"/>
@@ -461,7 +461,7 @@
         <w:t xml:space="preserve">Methodology</w:t>
       </w:r>
     </w:p>
-    <w:bookmarkEnd w:id="methodology"/>
+    <w:bookmarkEnd w:id="26"/>
     <w:p>
       <w:pPr>
         <w:numPr>
@@ -546,7 +546,7 @@
         <w:t xml:space="preserve">Images normed for familiarity and unfamiliarity.</w:t>
       </w:r>
     </w:p>
-    <w:bookmarkStart w:id="three-conditions" w:name="three-conditions"/>
+    <w:bookmarkStart w:id="27" w:name="three-conditions"/>
     <w:p>
       <w:pPr>
         <w:pStyle w:val="Heading4"/>
@@ -555,7 +555,7 @@
         <w:t xml:space="preserve">Three conditions</w:t>
       </w:r>
     </w:p>
-    <w:bookmarkEnd w:id="three-conditions"/>
+    <w:bookmarkEnd w:id="27"/>
     <w:p>
       <w:pPr>
         <w:numPr>
@@ -680,7 +680,7 @@
                     </pic:cNvPicPr>
                   </pic:nvPicPr>
                   <pic:blipFill>
-                    <a:blip r:embed="image1"/>
+                    <a:blip r:embed="rId28"/>
                     <a:stretch>
                       <a:fillRect/>
                     </a:stretch>
@@ -732,7 +732,7 @@
                     </pic:cNvPicPr>
                   </pic:nvPicPr>
                   <pic:blipFill>
-                    <a:blip r:embed="image2"/>
+                    <a:blip r:embed="rId29"/>
                     <a:stretch>
                       <a:fillRect/>
                     </a:stretch>
@@ -767,7 +767,7 @@
         <w:t xml:space="preserve">Figure 2. Figure 2. Timeline of a single trial</w:t>
       </w:r>
     </w:p>
-    <w:bookmarkStart w:id="calculation-of-latency-reaction-time" w:name="calculation-of-latency-reaction-time"/>
+    <w:bookmarkStart w:id="30" w:name="calculation-of-latency-reaction-time"/>
     <w:p>
       <w:pPr>
         <w:pStyle w:val="Heading3"/>
@@ -776,7 +776,7 @@
         <w:t xml:space="preserve">Calculation of Latency (reaction time)</w:t>
       </w:r>
     </w:p>
-    <w:bookmarkEnd w:id="calculation-of-latency-reaction-time"/>
+    <w:bookmarkEnd w:id="30"/>
     <w:p>
       <w:pPr>
         <w:numPr>
@@ -835,7 +835,7 @@
     <w:p>
       <w:pPr>
         <w:numPr>
-          <w:numId w:val="10"/>
+          <w:numId w:val="9"/>
           <w:ilvl w:val="0"/>
         </w:numPr>
       </w:pPr>
@@ -846,7 +846,7 @@
     <w:p>
       <w:pPr>
         <w:numPr>
-          <w:numId w:val="10"/>
+          <w:numId w:val="9"/>
           <w:ilvl w:val="0"/>
         </w:numPr>
       </w:pPr>
@@ -854,7 +854,7 @@
         <w:t xml:space="preserve">Reaction time trimming: We excluded latencies that were less than 250 ms or greater than 2SD above the group mean.</w:t>
       </w:r>
     </w:p>
-    <w:bookmarkStart w:id="research-questions" w:name="research-questions"/>
+    <w:bookmarkStart w:id="31" w:name="research-questions"/>
     <w:p>
       <w:pPr>
         <w:pStyle w:val="Heading3"/>
@@ -863,7 +863,7 @@
         <w:t xml:space="preserve">Research Questions</w:t>
       </w:r>
     </w:p>
-    <w:bookmarkEnd w:id="research-questions"/>
+    <w:bookmarkEnd w:id="31"/>
     <w:p>
       <w:pPr>
         <w:numPr>
@@ -889,7 +889,7 @@
     <w:p>
       <w:pPr>
         <w:numPr>
-          <w:numId w:val="12"/>
+          <w:numId w:val="11"/>
           <w:ilvl w:val="0"/>
         </w:numPr>
       </w:pPr>
@@ -919,7 +919,7 @@
         <w:t xml:space="preserve">Does the relationship between reaction time and vocabulary size reported in the literature continue to be observed when an animated centering stimulus is used?</w:t>
       </w:r>
     </w:p>
-    <w:bookmarkStart w:id="results" w:name="results"/>
+    <w:bookmarkStart w:id="32" w:name="results"/>
     <w:p>
       <w:pPr>
         <w:pStyle w:val="Heading2"/>
@@ -928,13 +928,13 @@
         <w:t xml:space="preserve">RESULTS</w:t>
       </w:r>
     </w:p>
-    <w:bookmarkEnd w:id="results"/>
+    <w:bookmarkEnd w:id="32"/>
     <w:p>
       <w:r>
         <w:t xml:space="preserve">As expected, children looked to familiar object in CP trials and to unfamiliar object in NW trials.</w:t>
       </w:r>
     </w:p>
-    <w:bookmarkStart w:id="latency-results" w:name="latency-results"/>
+    <w:bookmarkStart w:id="33" w:name="latency-results"/>
     <w:p>
       <w:pPr>
         <w:pStyle w:val="Heading3"/>
@@ -943,7 +943,7 @@
         <w:t xml:space="preserve">Latency Results</w:t>
       </w:r>
     </w:p>
-    <w:bookmarkEnd w:id="latency-results"/>
+    <w:bookmarkEnd w:id="33"/>
     <w:p>
       <w:pPr>
         <w:numPr>
@@ -980,7 +980,7 @@
     <w:p>
       <w:pPr>
         <w:numPr>
-          <w:numId w:val="15"/>
+          <w:numId w:val="14"/>
           <w:ilvl w:val="0"/>
         </w:numPr>
       </w:pPr>
@@ -1013,7 +1013,7 @@
     <w:p>
       <w:pPr>
         <w:numPr>
-          <w:numId w:val="16"/>
+          <w:numId w:val="14"/>
           <w:ilvl w:val="0"/>
         </w:numPr>
       </w:pPr>
@@ -1024,7 +1024,7 @@
     <w:p>
       <w:pPr>
         <w:numPr>
-          <w:numId w:val="16"/>
+          <w:numId w:val="14"/>
           <w:ilvl w:val="0"/>
         </w:numPr>
       </w:pPr>
@@ -1178,7 +1178,7 @@
                     </pic:cNvPicPr>
                   </pic:nvPicPr>
                   <pic:blipFill>
-                    <a:blip r:embed="image3"/>
+                    <a:blip r:embed="rId34"/>
                     <a:stretch>
                       <a:fillRect/>
                     </a:stretch>
@@ -1213,7 +1213,7 @@
         <w:t xml:space="preserve">Figure 3. Histograms of latencies (ms) for condition 1 (top) and condition 2 (bottom) for CP trials (left) and NW trials (right).</w:t>
       </w:r>
     </w:p>
-    <w:bookmarkStart w:id="regression-analyses" w:name="regression-analyses"/>
+    <w:bookmarkStart w:id="35" w:name="regression-analyses"/>
     <w:p>
       <w:pPr>
         <w:pStyle w:val="Heading3"/>
@@ -1222,7 +1222,7 @@
         <w:t xml:space="preserve">Regression analyses</w:t>
       </w:r>
     </w:p>
-    <w:bookmarkEnd w:id="regression-analyses"/>
+    <w:bookmarkEnd w:id="35"/>
     <w:p>
       <w:pPr>
         <w:numPr>
@@ -1284,7 +1284,7 @@
                     </pic:cNvPicPr>
                   </pic:nvPicPr>
                   <pic:blipFill>
-                    <a:blip r:embed="image4"/>
+                    <a:blip r:embed="rId36"/>
                     <a:stretch>
                       <a:fillRect/>
                     </a:stretch>
@@ -1319,7 +1319,7 @@
         <w:t xml:space="preserve">Figure 4. Relationship between EVT-2 and mean latencies for each subject by condition and trial</w:t>
       </w:r>
     </w:p>
-    <w:bookmarkStart w:id="regression-results-condition-1" w:name="regression-results-condition-1"/>
+    <w:bookmarkStart w:id="37" w:name="regression-results-condition-1"/>
     <w:p>
       <w:pPr>
         <w:pStyle w:val="Heading4"/>
@@ -1328,7 +1328,7 @@
         <w:t xml:space="preserve">Regression Results: Condition 1</w:t>
       </w:r>
     </w:p>
-    <w:bookmarkEnd w:id="regression-results-condition-1"/>
+    <w:bookmarkEnd w:id="37"/>
     <w:p>
       <w:pPr>
         <w:numPr>
@@ -1649,7 +1649,7 @@
         </w:tc>
       </w:tr>
     </w:tbl>
-    <w:bookmarkStart w:id="regression-results-condition-2" w:name="regression-results-condition-2"/>
+    <w:bookmarkStart w:id="38" w:name="regression-results-condition-2"/>
     <w:p>
       <w:pPr>
         <w:pStyle w:val="Heading4"/>
@@ -1658,7 +1658,7 @@
         <w:t xml:space="preserve">Regression Results: Condition 2</w:t>
       </w:r>
     </w:p>
-    <w:bookmarkEnd w:id="regression-results-condition-2"/>
+    <w:bookmarkEnd w:id="38"/>
     <w:p>
       <w:pPr>
         <w:numPr>
@@ -1979,7 +1979,7 @@
         </w:tc>
       </w:tr>
     </w:tbl>
-    <w:bookmarkStart w:id="discussion" w:name="discussion"/>
+    <w:bookmarkStart w:id="39" w:name="discussion"/>
     <w:p>
       <w:pPr>
         <w:pStyle w:val="Heading2"/>
@@ -1988,7 +1988,7 @@
         <w:t xml:space="preserve">Discussion</w:t>
       </w:r>
     </w:p>
-    <w:bookmarkEnd w:id="discussion"/>
+    <w:bookmarkEnd w:id="39"/>
     <w:p>
       <w:pPr>
         <w:numPr>
@@ -2014,7 +2014,7 @@
     <w:p>
       <w:pPr>
         <w:numPr>
-          <w:numId w:val="21"/>
+          <w:numId w:val="20"/>
           <w:ilvl w:val="0"/>
         </w:numPr>
       </w:pPr>
@@ -2025,7 +2025,7 @@
     <w:p>
       <w:pPr>
         <w:numPr>
-          <w:numId w:val="21"/>
+          <w:numId w:val="20"/>
           <w:ilvl w:val="0"/>
         </w:numPr>
       </w:pPr>
@@ -2036,7 +2036,7 @@
     <w:p>
       <w:pPr>
         <w:numPr>
-          <w:numId w:val="21"/>
+          <w:numId w:val="20"/>
           <w:ilvl w:val="0"/>
         </w:numPr>
       </w:pPr>
@@ -2047,7 +2047,7 @@
     <w:p>
       <w:pPr>
         <w:numPr>
-          <w:numId w:val="21"/>
+          <w:numId w:val="20"/>
           <w:ilvl w:val="0"/>
         </w:numPr>
       </w:pPr>
@@ -2058,7 +2058,7 @@
     <w:p>
       <w:pPr>
         <w:numPr>
-          <w:numId w:val="21"/>
+          <w:numId w:val="20"/>
           <w:ilvl w:val="0"/>
         </w:numPr>
       </w:pPr>
@@ -2066,7 +2066,7 @@
         <w:t xml:space="preserve">To conclude, the use of an animated centering stimulus does not create additional task demands. Instead, it results in more useable latency data and better attention to task.</w:t>
       </w:r>
     </w:p>
-    <w:bookmarkStart w:id="acknowledgements" w:name="acknowledgements"/>
+    <w:bookmarkStart w:id="40" w:name="acknowledgements"/>
     <w:p>
       <w:pPr>
         <w:pStyle w:val="Heading3"/>
@@ -2075,7 +2075,7 @@
         <w:t xml:space="preserve">Acknowledgements</w:t>
       </w:r>
     </w:p>
-    <w:bookmarkEnd w:id="acknowledgements"/>
+    <w:bookmarkEnd w:id="40"/>
     <w:p>
       <w:r>
         <w:t xml:space="preserve">Thanks to Franzo Law II, Alissa Schneeberg, Danielle Lee, David Kaplan, Morgan Meredith, Erica Richmond, Nancy Wermuth, and other members of the</w:t>
@@ -2083,10 +2083,10 @@
       <w:r>
         <w:t xml:space="preserve"> </w:t>
       </w:r>
-      <w:hyperlink r:id="link0">
+      <w:hyperlink r:id="rId41">
         <w:r>
           <w:rPr>
-            <w:rStyle w:val="Hyperlink"/>
+            <w:rStyle w:val="Link"/>
           </w:rPr>
           <w:t xml:space="preserve">Learning To Talk</w:t>
         </w:r>
@@ -2103,7 +2103,7 @@
         <w:t xml:space="preserve">This research was supported by NIDCD Grant R01-02932 to Jan Edwards, Mary Beckman, and Benjamin Munson and NICHD Grant P30-HD03352 to the Waisman Center.</w:t>
       </w:r>
     </w:p>
-    <w:bookmarkStart w:id="reproducible-research" w:name="reproducible-research"/>
+    <w:bookmarkStart w:id="42" w:name="reproducible-research"/>
     <w:p>
       <w:pPr>
         <w:pStyle w:val="Heading4"/>
@@ -2112,7 +2112,7 @@
         <w:t xml:space="preserve">Reproducible Research!</w:t>
       </w:r>
     </w:p>
-    <w:bookmarkEnd w:id="reproducible-research"/>
+    <w:bookmarkEnd w:id="42"/>
     <w:p>
       <w:r>
         <w:t xml:space="preserve">Data-set and supporting</w:t>
@@ -2159,7 +2159,7 @@
                     </pic:cNvPicPr>
                   </pic:nvPicPr>
                   <pic:blipFill>
-                    <a:blip r:embed="image5"/>
+                    <a:blip r:embed="rId43"/>
                     <a:stretch>
                       <a:fillRect/>
                     </a:stretch>
@@ -2191,7 +2191,7 @@
         <w:pStyle w:val="ImageCaption"/>
       </w:pPr>
     </w:p>
-    <w:bookmarkStart w:id="references" w:name="references"/>
+    <w:bookmarkStart w:id="44" w:name="references"/>
     <w:p>
       <w:pPr>
         <w:pStyle w:val="Heading3"/>
@@ -2200,10 +2200,10 @@
         <w:t xml:space="preserve">References</w:t>
       </w:r>
     </w:p>
-    <w:bookmarkEnd w:id="references"/>
-    <w:p>
-      <w:r>
-        <w:t xml:space="preserve">Fernald, A., Zangl, R., Portillo, A. L., &amp; Marchman, V. A. (2008). Looking while listening: Using eye movements to monitor spoken language comprehension by infants and young children. In I. A. Sekerina, E. M. Fernández, &amp; H. Clahsen (Eds. &amp; Trans.),</w:t>
+    <w:bookmarkEnd w:id="44"/>
+    <w:p>
+      <w:r>
+        <w:t xml:space="preserve">Fernald, A., Zangl, R., Portillo, A. L., &amp; Marchman, V. A. (2008). Looking while listening: Using eye movements to monitor spoken language comprehension by infants and young children. In I. A. Sekerina, E. M. Fernández, &amp; H. Clahsen (Eds.),</w:t>
       </w:r>
       <w:r>
         <w:t xml:space="preserve"> </w:t>
@@ -2247,7 +2247,7 @@
         <w:t xml:space="preserve">11</w:t>
       </w:r>
       <w:r>
-        <w:t xml:space="preserve">, 9. doi:10.1111/j.1467-7687.2008.00671.x</w:t>
+        <w:t xml:space="preserve">(3), F9–F16. doi:10.1111/j.1467-7687.2008.00671.x</w:t>
       </w:r>
     </w:p>
     <w:p>
@@ -2276,7 +2276,7 @@
         <w:t xml:space="preserve">76</w:t>
       </w:r>
       <w:r>
-        <w:t xml:space="preserve">, 147–166. doi:10.1016/s0010-0277(00)00081-0</w:t>
+        <w:t xml:space="preserve">(2), 147–166. doi:10.1016/s0010-0277(00)00081-0</w:t>
       </w:r>
     </w:p>
     <w:p>
@@ -2305,16 +2305,21 @@
         <w:t xml:space="preserve">59</w:t>
       </w:r>
       <w:r>
-        <w:t xml:space="preserve">, 114–132. doi:10.1016/j.jml.2008.03.001</w:t>
+        <w:t xml:space="preserve">(1), 114–132. doi:10.1016/j.jml.2008.03.001</w:t>
       </w:r>
     </w:p>
   </w:body>
 </w:document>
+</file>
+
+<file path=word/footnotes.xml><?xml version="1.0" encoding="utf-8"?>
+<w:footnotes xmlns:w="http://schemas.openxmlformats.org/wordprocessingml/2006/main" xmlns:m="http://schemas.openxmlformats.org/officeDocument/2006/math" xmlns:r="http://schemas.openxmlformats.org/officeDocument/2006/relationships" xmlns:o="urn:schemas-microsoft-com:office:office" xmlns:v="urn:schemas-microsoft-com:vml" xmlns:w10="urn:schemas-microsoft-com:office:word" xmlns:a="http://schemas.openxmlformats.org/drawingml/2006/main" xmlns:pic="http://schemas.openxmlformats.org/drawingml/2006/picture" xmlns:wp="http://schemas.openxmlformats.org/drawingml/2006/wordprocessingDrawing"/>
 </file>
 
 <file path=word/numbering.xml><?xml version="1.0" encoding="utf-8"?>
 <w:numbering xmlns:w="http://schemas.openxmlformats.org/wordprocessingml/2006/main">
   <w:abstractNum w:abstractNumId="0">
+    <w:nsid w:val="547dd648"/>
     <w:multiLevelType w:val="multilevel"/>
     <w:lvl w:ilvl="0">
       <w:numFmt w:val="bullet"/>
@@ -2395,6 +2400,7 @@
     </w:lvl>
   </w:abstractNum>
   <w:abstractNum w:abstractNumId="2">
+    <w:nsid w:val="b84c62ee"/>
     <w:multiLevelType w:val="multilevel"/>
     <w:lvl w:ilvl="0">
       <w:numFmt w:val="bullet"/>
@@ -2475,6 +2481,7 @@
     </w:lvl>
   </w:abstractNum>
   <w:abstractNum w:abstractNumId="3">
+    <w:nsid w:val="8950881f"/>
     <w:multiLevelType w:val="multilevel"/>
     <w:lvl w:ilvl="0">
       <w:start w:val="1"/>
@@ -2913,8 +2920,8 @@
       <w:i/>
     </w:rPr>
   </w:style>
-  <w:style w:type="paragraph" w:styleId="PictureCaption">
-    <w:name w:val="Picture Caption"/>
+  <w:style w:type="paragraph" w:styleId="ImageCaption">
+    <w:name w:val="Image Caption"/>
     <w:basedOn w:val="Normal"/>
     <w:link w:val="BodyTextChar"/>
     <w:pPr>
@@ -2937,15 +2944,15 @@
       <w:sz w:val="22"/>
     </w:rPr>
   </w:style>
-  <w:style w:type="character" w:customStyle="1" w:styleId="FootnoteReference">
-    <w:name w:val="Footnote Reference"/>
+  <w:style w:type="character" w:customStyle="1" w:styleId="FootnoteRef">
+    <w:name w:val="Footnote Ref"/>
     <w:basedOn w:val="BodyTextChar"/>
     <w:rPr>
       <w:vertAlign w:val="superscript"/>
     </w:rPr>
   </w:style>
-  <w:style w:type="character" w:customStyle="1" w:styleId="Hyperlink">
-    <w:name w:val="Hyperlink"/>
+  <w:style w:type="character" w:customStyle="1" w:styleId="Link">
+    <w:name w:val="Link"/>
     <w:basedOn w:val="BodyTextChar"/>
     <w:rPr>
       <w:color w:val="4F81BD" w:themeColor="accent1"/>

</xml_diff>